<commit_message>
Added further use cases and formatting
</commit_message>
<xml_diff>
--- a/Deliverable-1/Deliverable-1-FINAL-VERSION.docx
+++ b/Deliverable-1/Deliverable-1-FINAL-VERSION.docx
@@ -9815,11 +9815,34 @@
         <w:t xml:space="preserve">Browse Course List </w:t>
       </w:r>
     </w:p>
-    <w:p>
-      <w:pPr>
-        <w:pStyle w:val="ListParagraph"/>
-      </w:pPr>
-    </w:p>
+    <w:p/>
+    <w:p>
+      <w:pPr>
+        <w:ind w:firstLine="720"/>
+      </w:pPr>
+      <w:r>
+        <w:t xml:space="preserve">This use case allows the user to browse a list of all relevant courses from the course calendar. The user has to log into the system and select the ‘Browse Course List’ option. The system </w:t>
+      </w:r>
+      <w:r>
+        <w:rPr>
+          <w:lang w:val="en-CA"/>
+        </w:rPr>
+        <w:t>must</w:t>
+      </w:r>
+      <w:r>
+        <w:t xml:space="preserve"> display a page containing all the courses in order by name. The user can scroll </w:t>
+      </w:r>
+      <w:r>
+        <w:rPr>
+          <w:lang w:val="en-CA"/>
+        </w:rPr>
+        <w:t xml:space="preserve">down </w:t>
+      </w:r>
+      <w:r>
+        <w:t>the page and view any courses he or she is interested in with their description.</w:t>
+      </w:r>
+    </w:p>
+    <w:p/>
     <w:p>
       <w:pPr>
         <w:pStyle w:val="numberedsubsub"/>
@@ -9828,10 +9851,23 @@
         <w:t>View Chosen Courses</w:t>
       </w:r>
     </w:p>
-    <w:p>
-      <w:pPr>
-        <w:pStyle w:val="ListParagraph"/>
-      </w:pPr>
+    <w:p/>
+    <w:p>
+      <w:pPr>
+        <w:ind w:firstLine="720"/>
+      </w:pPr>
+      <w:r>
+        <w:t xml:space="preserve">This use case allows the user to view his or her program’s course sequence according to the user’s </w:t>
+      </w:r>
+      <w:r>
+        <w:rPr>
+          <w:lang w:val="en-CA"/>
+        </w:rPr>
+        <w:t>preferences</w:t>
+      </w:r>
+      <w:r>
+        <w:t xml:space="preserve"> or the generic course sequence if a schedule has not yet been generated. The user needs to log into the scheduler and select the ‘View Course Sequence’ option. The system will then display a page which contains the course sequence for the next four years that the student has to follow.</w:t>
+      </w:r>
     </w:p>
     <w:p>
       <w:pPr>
@@ -9850,10 +9886,31 @@
     </w:p>
     <w:p>
       <w:pPr>
+        <w:ind w:firstLine="720"/>
         <w:rPr>
           <w:lang w:val="en-US" w:eastAsia="en-US"/>
         </w:rPr>
       </w:pPr>
+      <w:r>
+        <w:rPr>
+          <w:lang w:val="en-US" w:eastAsia="en-US"/>
+        </w:rPr>
+        <w:t>This use case allows the system to generate a schedule by first allowing the user to select his or her preferences. Once selected, the system will generate a schedule based on these preferences and the student’s records, such as previously enrolled courses, prerequisites and co-</w:t>
+      </w:r>
+      <w:r>
+        <w:rPr>
+          <w:lang w:val="en-US" w:eastAsia="en-US"/>
+        </w:rPr>
+        <w:lastRenderedPageBreak/>
+        <w:t>requisites as well as currently enrolled courses. The schedule will also be kept inside the system once it has been generated.</w:t>
+      </w:r>
+    </w:p>
+    <w:p>
+      <w:pPr>
+        <w:rPr>
+          <w:lang w:val="en-US" w:eastAsia="en-US"/>
+        </w:rPr>
+      </w:pPr>
     </w:p>
     <w:p>
       <w:pPr>
@@ -9872,221 +9929,2877 @@
     </w:p>
     <w:p>
       <w:pPr>
+        <w:ind w:firstLine="720"/>
+      </w:pPr>
+      <w:r>
+        <w:t>This use case allows the user, a student, to view a previously generated schedule that was saved to the system, either during the current session or a previous session. For this use case, the user must be logged into the system and have at least one schedule saved to the system. First, the user views a list of their saved schedules and selects which one they wish to view. Then, the system displays that schedule for the user to review.</w:t>
+      </w:r>
+    </w:p>
+    <w:p/>
+    <w:p>
+      <w:pPr>
+        <w:pStyle w:val="numberedsubsub"/>
+      </w:pPr>
+      <w:r>
+        <w:t xml:space="preserve">View Academic Record </w:t>
+      </w:r>
+    </w:p>
+    <w:p>
+      <w:pPr>
+        <w:rPr>
+          <w:lang w:val="en-CA"/>
+        </w:rPr>
+      </w:pPr>
+    </w:p>
+    <w:p>
+      <w:pPr>
+        <w:ind w:firstLine="720"/>
+      </w:pPr>
+      <w:r>
+        <w:t>This use case allows the user, a student, to view their academic record. The academic record includes all completed courses and courses in which the student is currently enrolled. The record displays the name, number of credits and grade (if completed) for each course. The use case requires that the user be logged into the system and have completed and/or be enrolled in at least one course. First, the user requests to view their academic record. The system then produces the record for the user to view.</w:t>
+      </w:r>
+    </w:p>
+    <w:p>
+      <w:pPr>
+        <w:rPr>
+          <w:lang w:val="en-CA"/>
+        </w:rPr>
+      </w:pPr>
+    </w:p>
+    <w:p>
+      <w:pPr>
+        <w:pStyle w:val="numberedsubsub"/>
+      </w:pPr>
+      <w:r>
+        <w:t>Remove Course from Schedule</w:t>
+      </w:r>
+    </w:p>
+    <w:p>
+      <w:pPr>
+        <w:rPr>
+          <w:lang w:val="en-CA"/>
+        </w:rPr>
+      </w:pPr>
+    </w:p>
+    <w:p>
+      <w:pPr>
+        <w:ind w:firstLine="720"/>
+        <w:rPr>
+          <w:lang w:val="en-CA"/>
+        </w:rPr>
+      </w:pPr>
+      <w:r>
+        <w:t>This use case allows the user, a student, to remove a course from their generated schedule. It requires that the user be logged into the system and have generated a schedule containing one or more courses. First, the user selects which course they would like to remove from the schedule. Next, the system prompts the user to confirm if they are sure they wish to remove the course. Once the user confirms the removal, the system removes that course from the schedule and generates a modified schedule which does not contain the deleted course.</w:t>
+      </w:r>
+    </w:p>
+    <w:p>
+      <w:pPr>
+        <w:pStyle w:val="numberedsubsub"/>
+      </w:pPr>
+      <w:r>
+        <w:t xml:space="preserve">Add Course </w:t>
+      </w:r>
+    </w:p>
+    <w:p>
+      <w:pPr>
+        <w:ind w:firstLine="720"/>
+        <w:rPr>
+          <w:lang w:val="en-CA"/>
+        </w:rPr>
+      </w:pPr>
+      <w:r>
+        <w:rPr>
+          <w:lang w:val="en-CA"/>
+        </w:rPr>
+        <w:t xml:space="preserve">This use case allows a student to search for and manually add a course to their schedule. </w:t>
+      </w:r>
+      <w:r>
+        <w:rPr>
+          <w:lang w:val="en-CA"/>
+        </w:rPr>
+        <w:t>The student searches for a course and selects a possible section from what is available to them. The system verifies that the student has completed all prerequisites required to take the course selected. If the student is eligible, the course will be added to the generated schedule.</w:t>
+      </w:r>
+    </w:p>
+    <w:p>
+      <w:pPr>
+        <w:pStyle w:val="numberedsubsub"/>
+      </w:pPr>
+      <w:r>
+        <w:t>Save Generated Schedule</w:t>
+      </w:r>
+    </w:p>
+    <w:p>
+      <w:pPr>
+        <w:ind w:firstLine="720"/>
+        <w:rPr>
+          <w:lang w:val="en-CA"/>
+        </w:rPr>
+      </w:pPr>
+      <w:r>
+        <w:rPr>
+          <w:lang w:val="en-CA"/>
+        </w:rPr>
+        <w:t xml:space="preserve">This use case allows a student to save a schedule they have generated to their accounts. </w:t>
+      </w:r>
+      <w:r>
+        <w:rPr>
+          <w:lang w:val="en-CA"/>
+        </w:rPr>
+        <w:t xml:space="preserve">After generating a schedule, the student can request the system save their generated schedule. The </w:t>
+      </w:r>
+      <w:r>
+        <w:rPr>
+          <w:lang w:val="en-CA"/>
+        </w:rPr>
+        <w:lastRenderedPageBreak/>
+        <w:t>system will then record the information pertaining to the desired schedule and save it with the user records. The student can then access this schedule at a later time.</w:t>
+      </w:r>
+    </w:p>
+    <w:p>
+      <w:pPr>
+        <w:pStyle w:val="numberedsubsub"/>
+      </w:pPr>
+      <w:r>
+        <w:t xml:space="preserve">View Generated Schedule </w:t>
+      </w:r>
+    </w:p>
+    <w:p>
+      <w:pPr>
+        <w:ind w:firstLine="720"/>
+      </w:pPr>
+      <w:r>
+        <w:t xml:space="preserve">The View </w:t>
+      </w:r>
+      <w:r>
+        <w:rPr>
+          <w:lang w:val="en-CA"/>
+        </w:rPr>
+        <w:t>G</w:t>
+      </w:r>
+      <w:r>
+        <w:t xml:space="preserve">enerated </w:t>
+      </w:r>
+      <w:r>
+        <w:rPr>
+          <w:lang w:val="en-CA"/>
+        </w:rPr>
+        <w:t>S</w:t>
+      </w:r>
+      <w:r>
+        <w:t>chedule</w:t>
+      </w:r>
+      <w:r>
+        <w:rPr>
+          <w:lang w:val="en-CA"/>
+        </w:rPr>
+        <w:t xml:space="preserve"> use case</w:t>
+      </w:r>
+      <w:r>
+        <w:t xml:space="preserve"> allows a student user to view their schedule in a weekly format. The time </w:t>
+      </w:r>
+      <w:r>
+        <w:rPr>
+          <w:lang w:val="en-CA"/>
+        </w:rPr>
+        <w:t xml:space="preserve">at which </w:t>
+      </w:r>
+      <w:r>
+        <w:t xml:space="preserve">each class starts and ends will be </w:t>
+      </w:r>
+      <w:r>
+        <w:rPr>
+          <w:lang w:val="en-CA"/>
+        </w:rPr>
+        <w:t>displayed</w:t>
+      </w:r>
+      <w:r>
+        <w:t xml:space="preserve"> in a visibly appealing </w:t>
+      </w:r>
+      <w:r>
+        <w:rPr>
+          <w:lang w:val="en-CA"/>
+        </w:rPr>
+        <w:t>manner</w:t>
+      </w:r>
+      <w:r>
+        <w:t>. Each class will have the teacher, room number, type of class, and course code displayed</w:t>
+      </w:r>
+      <w:r>
+        <w:rPr>
+          <w:lang w:val="en-CA"/>
+        </w:rPr>
+        <w:t xml:space="preserve"> as well</w:t>
+      </w:r>
+      <w:r>
+        <w:t>. The default schedule shown would be that of the current week.</w:t>
+      </w:r>
+    </w:p>
+    <w:p>
+      <w:pPr>
+        <w:rPr>
+          <w:lang w:val="en-CA"/>
+        </w:rPr>
+      </w:pPr>
+    </w:p>
+    <w:p>
+      <w:pPr>
         <w:rPr>
           <w:lang w:val="en-US" w:eastAsia="en-US"/>
         </w:rPr>
       </w:pPr>
     </w:p>
-    <w:p>
-      <w:pPr>
-        <w:ind w:firstLine="720"/>
-      </w:pPr>
-      <w:r>
-        <w:t>This use case allows the user, a student, to view a previously generated schedule that was saved to the system, either during the current session or a previous session. For this use case, the user must be logged into the system and have at least one schedule saved to the system. First, the user views a list of their saved schedules and selects which one they wish to view. Then, the system displays that schedule for the user to review.</w:t>
-      </w:r>
-    </w:p>
-    <w:p/>
-    <w:p>
-      <w:pPr>
-        <w:pStyle w:val="numberedsubsub"/>
-      </w:pPr>
-      <w:r>
-        <w:lastRenderedPageBreak/>
-        <w:t xml:space="preserve">View Academic Record </w:t>
-      </w:r>
-    </w:p>
-    <w:p>
-      <w:pPr>
-        <w:rPr>
-          <w:lang w:val="en-CA"/>
-        </w:rPr>
-      </w:pPr>
-    </w:p>
-    <w:p>
-      <w:pPr>
-        <w:ind w:firstLine="720"/>
-      </w:pPr>
-      <w:r>
-        <w:t>This use case allows the user, a student, to view their academic record. The academic record includes all completed courses and courses in which the student is currently enrolled. The record displays the name, number of credits and grade (if completed) for each course. The use case requires that the user be logged into the system and have completed and/or be enrolled in at least one course. First, the user requests to view their academic record. The system then produces the record for the user to view.</w:t>
-      </w:r>
-    </w:p>
-    <w:p>
-      <w:pPr>
-        <w:rPr>
-          <w:lang w:val="en-CA"/>
-        </w:rPr>
-      </w:pPr>
-    </w:p>
-    <w:p>
-      <w:pPr>
-        <w:pStyle w:val="numberedsubsub"/>
-      </w:pPr>
-      <w:r>
-        <w:t>Remove Course from Schedule</w:t>
-      </w:r>
-    </w:p>
-    <w:p>
-      <w:pPr>
-        <w:rPr>
-          <w:lang w:val="en-CA"/>
-        </w:rPr>
-      </w:pPr>
-    </w:p>
-    <w:p>
-      <w:pPr>
-        <w:ind w:firstLine="720"/>
-        <w:rPr>
-          <w:lang w:val="en-CA"/>
-        </w:rPr>
-      </w:pPr>
-      <w:r>
-        <w:t>This use case allows the user, a student, to remove a course from their generated schedule. It requires that the user be logged into the system and have generated a schedule containing one or more courses. First, the user selects which course they would like to remove from the schedule. Next, the system prompts the user to confirm if they are sure they wish to remove the course. Once the user confirms the removal, the system removes that course from the schedule and generates a modified schedule which does not contain the deleted course.</w:t>
-      </w:r>
-    </w:p>
-    <w:p>
-      <w:pPr>
-        <w:pStyle w:val="numberedsubsub"/>
-      </w:pPr>
-      <w:r>
-        <w:t xml:space="preserve">Add Course </w:t>
-      </w:r>
-    </w:p>
-    <w:p>
-      <w:pPr>
-        <w:ind w:firstLine="720"/>
-        <w:rPr>
-          <w:lang w:val="en-CA"/>
-        </w:rPr>
-      </w:pPr>
-      <w:r>
-        <w:rPr>
-          <w:lang w:val="en-CA"/>
-        </w:rPr>
-        <w:t xml:space="preserve">This use case allows a student to search for and manually add a course to their schedule. </w:t>
-      </w:r>
-      <w:r>
-        <w:rPr>
-          <w:lang w:val="en-CA"/>
-        </w:rPr>
-        <w:t>The student searches for a course and selects a possible section from what is available to them. The system verifies that the student has completed all prerequisites required to take the course selected. If the student is eligible, the course will be added to the generated schedule.</w:t>
-      </w:r>
-    </w:p>
-    <w:p>
-      <w:pPr>
-        <w:pStyle w:val="numberedsubsub"/>
-      </w:pPr>
-      <w:r>
-        <w:t>Save Generated Schedule</w:t>
-      </w:r>
-    </w:p>
-    <w:p>
-      <w:pPr>
-        <w:ind w:firstLine="720"/>
-        <w:rPr>
-          <w:lang w:val="en-CA"/>
-        </w:rPr>
-      </w:pPr>
-      <w:r>
-        <w:rPr>
-          <w:lang w:val="en-CA"/>
-        </w:rPr>
-        <w:t xml:space="preserve">This use case allows a student to save a schedule they have generated to their accounts. </w:t>
-      </w:r>
-      <w:r>
-        <w:rPr>
-          <w:lang w:val="en-CA"/>
-        </w:rPr>
-        <w:t>After generating a schedule, the student can request the system save their generated schedule. The system will then record the information pertaining to the desired schedule and save it with the user records. The student can then access this schedule at a later time.</w:t>
-      </w:r>
-    </w:p>
-    <w:p>
-      <w:pPr>
-        <w:pStyle w:val="numberedsubsub"/>
-      </w:pPr>
-      <w:r>
-        <w:t xml:space="preserve">View Generated Schedule </w:t>
-      </w:r>
-    </w:p>
-    <w:p>
-      <w:pPr>
-        <w:ind w:firstLine="720"/>
-      </w:pPr>
-      <w:r>
-        <w:t>The V</w:t>
-      </w:r>
-      <w:r>
-        <w:t xml:space="preserve">iew </w:t>
-      </w:r>
-      <w:r>
-        <w:rPr>
-          <w:lang w:val="en-CA"/>
-        </w:rPr>
-        <w:t>G</w:t>
-      </w:r>
-      <w:r>
-        <w:t xml:space="preserve">enerated </w:t>
-      </w:r>
-      <w:r>
-        <w:rPr>
-          <w:lang w:val="en-CA"/>
-        </w:rPr>
-        <w:t>S</w:t>
-      </w:r>
-      <w:r>
-        <w:t>chedule</w:t>
-      </w:r>
-      <w:r>
-        <w:rPr>
-          <w:lang w:val="en-CA"/>
-        </w:rPr>
-        <w:t xml:space="preserve"> use case</w:t>
-      </w:r>
-      <w:r>
-        <w:t xml:space="preserve"> allows a student user to view their schedule in a weekly format. The time </w:t>
-      </w:r>
-      <w:r>
-        <w:rPr>
-          <w:lang w:val="en-CA"/>
-        </w:rPr>
-        <w:t xml:space="preserve">at which </w:t>
-      </w:r>
-      <w:r>
-        <w:t xml:space="preserve">each class starts and ends will be </w:t>
-      </w:r>
-      <w:r>
-        <w:rPr>
-          <w:lang w:val="en-CA"/>
-        </w:rPr>
-        <w:t>displayed</w:t>
-      </w:r>
-      <w:r>
-        <w:t xml:space="preserve"> in a visibly appealing </w:t>
-      </w:r>
-      <w:r>
-        <w:rPr>
-          <w:lang w:val="en-CA"/>
-        </w:rPr>
-        <w:t>manner</w:t>
-      </w:r>
-      <w:r>
-        <w:t>. Each class will have the teacher, room number, type of class, and course code displayed</w:t>
-      </w:r>
-      <w:r>
-        <w:rPr>
-          <w:lang w:val="en-CA"/>
-        </w:rPr>
-        <w:t xml:space="preserve"> as well</w:t>
-      </w:r>
-      <w:r>
-        <w:t>. The default schedule shown would be that of the current week.</w:t>
-      </w:r>
-      <w:bookmarkStart w:id="8" w:name="_GoBack"/>
-      <w:bookmarkEnd w:id="8"/>
-    </w:p>
-    <w:p>
-      <w:pPr>
-        <w:rPr>
-          <w:lang w:val="en-CA"/>
+    <w:tbl>
+      <w:tblPr>
+        <w:tblStyle w:val="GridTable4-Accent51"/>
+        <w:tblW w:w="0" w:type="auto"/>
+        <w:tblLook w:val="04A0" w:firstRow="1" w:lastRow="0" w:firstColumn="1" w:lastColumn="0" w:noHBand="0" w:noVBand="1"/>
+      </w:tblPr>
+      <w:tblGrid>
+        <w:gridCol w:w="2605"/>
+        <w:gridCol w:w="2635"/>
+        <w:gridCol w:w="4110"/>
+      </w:tblGrid>
+      <w:tr>
+        <w:trPr>
+          <w:cnfStyle w:val="100000000000" w:firstRow="1" w:lastRow="0" w:firstColumn="0" w:lastColumn="0" w:oddVBand="0" w:evenVBand="0" w:oddHBand="0" w:evenHBand="0" w:firstRowFirstColumn="0" w:firstRowLastColumn="0" w:lastRowFirstColumn="0" w:lastRowLastColumn="0"/>
+        </w:trPr>
+        <w:tc>
+          <w:tcPr>
+            <w:cnfStyle w:val="001000000000" w:firstRow="0" w:lastRow="0" w:firstColumn="1" w:lastColumn="0" w:oddVBand="0" w:evenVBand="0" w:oddHBand="0" w:evenHBand="0" w:firstRowFirstColumn="0" w:firstRowLastColumn="0" w:lastRowFirstColumn="0" w:lastRowLastColumn="0"/>
+            <w:tcW w:w="2605" w:type="dxa"/>
+            <w:shd w:val="clear" w:color="auto" w:fill="1F3864" w:themeFill="accent5" w:themeFillShade="80"/>
+          </w:tcPr>
+          <w:p>
+            <w:pPr>
+              <w:spacing w:before="120" w:line="360" w:lineRule="auto"/>
+              <w:rPr>
+                <w:rFonts w:cs="Arial"/>
+                <w:b w:val="0"/>
+                <w:bCs w:val="0"/>
+                <w:color w:val="D9D9D9" w:themeColor="background1" w:themeShade="D9"/>
+              </w:rPr>
+            </w:pPr>
+            <w:r>
+              <w:rPr>
+                <w:rFonts w:cs="Arial"/>
+                <w:color w:val="D9D9D9" w:themeColor="background1" w:themeShade="D9"/>
+              </w:rPr>
+              <w:t>Use Case ID:</w:t>
+            </w:r>
+          </w:p>
+        </w:tc>
+        <w:tc>
+          <w:tcPr>
+            <w:tcW w:w="6745" w:type="dxa"/>
+            <w:gridSpan w:val="2"/>
+            <w:shd w:val="clear" w:color="auto" w:fill="1F3864" w:themeFill="accent5" w:themeFillShade="80"/>
+          </w:tcPr>
+          <w:p>
+            <w:pPr>
+              <w:spacing w:before="120" w:line="360" w:lineRule="auto"/>
+              <w:cnfStyle w:val="100000000000" w:firstRow="1" w:lastRow="0" w:firstColumn="0" w:lastColumn="0" w:oddVBand="0" w:evenVBand="0" w:oddHBand="0" w:evenHBand="0" w:firstRowFirstColumn="0" w:firstRowLastColumn="0" w:lastRowFirstColumn="0" w:lastRowLastColumn="0"/>
+              <w:rPr>
+                <w:rFonts w:eastAsia="Calibri" w:cs="Arial"/>
+                <w:b w:val="0"/>
+                <w:bCs w:val="0"/>
+                <w:color w:val="D9D9D9" w:themeColor="background1" w:themeShade="D9"/>
+              </w:rPr>
+            </w:pPr>
+            <w:r>
+              <w:rPr>
+                <w:rFonts w:eastAsia="Calibri" w:cs="Arial"/>
+                <w:color w:val="D9D9D9" w:themeColor="background1" w:themeShade="D9"/>
+              </w:rPr>
+              <w:t>UC4</w:t>
+            </w:r>
+          </w:p>
+        </w:tc>
+      </w:tr>
+      <w:tr>
+        <w:trPr>
+          <w:cnfStyle w:val="000000100000" w:firstRow="0" w:lastRow="0" w:firstColumn="0" w:lastColumn="0" w:oddVBand="0" w:evenVBand="0" w:oddHBand="1" w:evenHBand="0" w:firstRowFirstColumn="0" w:firstRowLastColumn="0" w:lastRowFirstColumn="0" w:lastRowLastColumn="0"/>
+        </w:trPr>
+        <w:tc>
+          <w:tcPr>
+            <w:cnfStyle w:val="001000000000" w:firstRow="0" w:lastRow="0" w:firstColumn="1" w:lastColumn="0" w:oddVBand="0" w:evenVBand="0" w:oddHBand="0" w:evenHBand="0" w:firstRowFirstColumn="0" w:firstRowLastColumn="0" w:lastRowFirstColumn="0" w:lastRowLastColumn="0"/>
+            <w:tcW w:w="2605" w:type="dxa"/>
+          </w:tcPr>
+          <w:p>
+            <w:pPr>
+              <w:spacing w:before="120" w:line="360" w:lineRule="auto"/>
+              <w:rPr>
+                <w:rFonts w:cs="Arial"/>
+              </w:rPr>
+            </w:pPr>
+            <w:r>
+              <w:rPr>
+                <w:rFonts w:cs="Arial"/>
+              </w:rPr>
+              <w:t>Use Case Name:</w:t>
+            </w:r>
+          </w:p>
+        </w:tc>
+        <w:tc>
+          <w:tcPr>
+            <w:tcW w:w="6745" w:type="dxa"/>
+            <w:gridSpan w:val="2"/>
+          </w:tcPr>
+          <w:p>
+            <w:pPr>
+              <w:spacing w:before="120" w:line="360" w:lineRule="auto"/>
+              <w:cnfStyle w:val="000000100000" w:firstRow="0" w:lastRow="0" w:firstColumn="0" w:lastColumn="0" w:oddVBand="0" w:evenVBand="0" w:oddHBand="1" w:evenHBand="0" w:firstRowFirstColumn="0" w:firstRowLastColumn="0" w:lastRowFirstColumn="0" w:lastRowLastColumn="0"/>
+              <w:rPr>
+                <w:rFonts w:eastAsia="Calibri" w:cs="Arial"/>
+              </w:rPr>
+            </w:pPr>
+            <w:r>
+              <w:rPr>
+                <w:rFonts w:eastAsia="Calibri" w:cs="Arial"/>
+              </w:rPr>
+              <w:t>Browse Course List</w:t>
+            </w:r>
+          </w:p>
+        </w:tc>
+      </w:tr>
+      <w:tr>
+        <w:tc>
+          <w:tcPr>
+            <w:cnfStyle w:val="001000000000" w:firstRow="0" w:lastRow="0" w:firstColumn="1" w:lastColumn="0" w:oddVBand="0" w:evenVBand="0" w:oddHBand="0" w:evenHBand="0" w:firstRowFirstColumn="0" w:firstRowLastColumn="0" w:lastRowFirstColumn="0" w:lastRowLastColumn="0"/>
+            <w:tcW w:w="2605" w:type="dxa"/>
+            <w:shd w:val="clear" w:color="auto" w:fill="D9E2F3" w:themeFill="accent5" w:themeFillTint="33"/>
+          </w:tcPr>
+          <w:p>
+            <w:pPr>
+              <w:spacing w:before="120" w:line="360" w:lineRule="auto"/>
+              <w:rPr>
+                <w:rFonts w:cs="Arial"/>
+              </w:rPr>
+            </w:pPr>
+            <w:r>
+              <w:rPr>
+                <w:rFonts w:cs="Arial"/>
+              </w:rPr>
+              <w:t>Created By:</w:t>
+            </w:r>
+          </w:p>
+        </w:tc>
+        <w:tc>
+          <w:tcPr>
+            <w:tcW w:w="2635" w:type="dxa"/>
+            <w:shd w:val="clear" w:color="auto" w:fill="D9E2F3" w:themeFill="accent5" w:themeFillTint="33"/>
+          </w:tcPr>
+          <w:p>
+            <w:pPr>
+              <w:spacing w:before="120" w:line="360" w:lineRule="auto"/>
+              <w:cnfStyle w:val="000000000000" w:firstRow="0" w:lastRow="0" w:firstColumn="0" w:lastColumn="0" w:oddVBand="0" w:evenVBand="0" w:oddHBand="0" w:evenHBand="0" w:firstRowFirstColumn="0" w:firstRowLastColumn="0" w:lastRowFirstColumn="0" w:lastRowLastColumn="0"/>
+              <w:rPr>
+                <w:rFonts w:eastAsia="Calibri" w:cs="Arial"/>
+              </w:rPr>
+            </w:pPr>
+            <w:r>
+              <w:rPr>
+                <w:rFonts w:eastAsia="Calibri" w:cs="Arial"/>
+              </w:rPr>
+              <w:t>Ideawin-Bunthy Koun</w:t>
+            </w:r>
+          </w:p>
+        </w:tc>
+        <w:tc>
+          <w:tcPr>
+            <w:tcW w:w="4110" w:type="dxa"/>
+            <w:shd w:val="clear" w:color="auto" w:fill="D9E2F3" w:themeFill="accent5" w:themeFillTint="33"/>
+          </w:tcPr>
+          <w:p>
+            <w:pPr>
+              <w:spacing w:before="120" w:line="360" w:lineRule="auto"/>
+              <w:cnfStyle w:val="000000000000" w:firstRow="0" w:lastRow="0" w:firstColumn="0" w:lastColumn="0" w:oddVBand="0" w:evenVBand="0" w:oddHBand="0" w:evenHBand="0" w:firstRowFirstColumn="0" w:firstRowLastColumn="0" w:lastRowFirstColumn="0" w:lastRowLastColumn="0"/>
+              <w:rPr>
+                <w:rFonts w:cs="Arial"/>
+                <w:lang w:val="en-CA"/>
+              </w:rPr>
+            </w:pPr>
+            <w:r>
+              <w:rPr>
+                <w:rFonts w:cs="Arial"/>
+              </w:rPr>
+              <w:t>Last Updated By:</w:t>
+            </w:r>
+            <w:r>
+              <w:rPr>
+                <w:rFonts w:cs="Arial"/>
+                <w:lang w:val="en-CA"/>
+              </w:rPr>
+              <w:t xml:space="preserve"> Claudia Della Serra</w:t>
+            </w:r>
+          </w:p>
+        </w:tc>
+      </w:tr>
+      <w:tr>
+        <w:trPr>
+          <w:cnfStyle w:val="000000100000" w:firstRow="0" w:lastRow="0" w:firstColumn="0" w:lastColumn="0" w:oddVBand="0" w:evenVBand="0" w:oddHBand="1" w:evenHBand="0" w:firstRowFirstColumn="0" w:firstRowLastColumn="0" w:lastRowFirstColumn="0" w:lastRowLastColumn="0"/>
+        </w:trPr>
+        <w:tc>
+          <w:tcPr>
+            <w:cnfStyle w:val="001000000000" w:firstRow="0" w:lastRow="0" w:firstColumn="1" w:lastColumn="0" w:oddVBand="0" w:evenVBand="0" w:oddHBand="0" w:evenHBand="0" w:firstRowFirstColumn="0" w:firstRowLastColumn="0" w:lastRowFirstColumn="0" w:lastRowLastColumn="0"/>
+            <w:tcW w:w="2605" w:type="dxa"/>
+          </w:tcPr>
+          <w:p>
+            <w:pPr>
+              <w:spacing w:before="120" w:line="360" w:lineRule="auto"/>
+              <w:rPr>
+                <w:rFonts w:cs="Arial"/>
+              </w:rPr>
+            </w:pPr>
+            <w:r>
+              <w:rPr>
+                <w:rFonts w:cs="Arial"/>
+              </w:rPr>
+              <w:t>Date Created:</w:t>
+            </w:r>
+          </w:p>
+        </w:tc>
+        <w:tc>
+          <w:tcPr>
+            <w:tcW w:w="2635" w:type="dxa"/>
+          </w:tcPr>
+          <w:p>
+            <w:pPr>
+              <w:spacing w:before="120" w:line="360" w:lineRule="auto"/>
+              <w:cnfStyle w:val="000000100000" w:firstRow="0" w:lastRow="0" w:firstColumn="0" w:lastColumn="0" w:oddVBand="0" w:evenVBand="0" w:oddHBand="1" w:evenHBand="0" w:firstRowFirstColumn="0" w:firstRowLastColumn="0" w:lastRowFirstColumn="0" w:lastRowLastColumn="0"/>
+              <w:rPr>
+                <w:rFonts w:eastAsia="Calibri" w:cs="Arial"/>
+              </w:rPr>
+            </w:pPr>
+            <w:r>
+              <w:rPr>
+                <w:rFonts w:eastAsia="Calibri" w:cs="Arial"/>
+              </w:rPr>
+              <w:t>January 25</w:t>
+            </w:r>
+            <w:r>
+              <w:rPr>
+                <w:rFonts w:eastAsia="Calibri" w:cs="Arial"/>
+                <w:vertAlign w:val="superscript"/>
+              </w:rPr>
+              <w:t>th</w:t>
+            </w:r>
+            <w:r>
+              <w:rPr>
+                <w:rFonts w:eastAsia="Calibri" w:cs="Arial"/>
+              </w:rPr>
+              <w:t>, 2016</w:t>
+            </w:r>
+          </w:p>
+        </w:tc>
+        <w:tc>
+          <w:tcPr>
+            <w:tcW w:w="4110" w:type="dxa"/>
+          </w:tcPr>
+          <w:p>
+            <w:pPr>
+              <w:spacing w:before="120" w:line="360" w:lineRule="auto"/>
+              <w:cnfStyle w:val="000000100000" w:firstRow="0" w:lastRow="0" w:firstColumn="0" w:lastColumn="0" w:oddVBand="0" w:evenVBand="0" w:oddHBand="1" w:evenHBand="0" w:firstRowFirstColumn="0" w:firstRowLastColumn="0" w:lastRowFirstColumn="0" w:lastRowLastColumn="0"/>
+              <w:rPr>
+                <w:rFonts w:cs="Arial"/>
+                <w:lang w:val="en-CA"/>
+              </w:rPr>
+            </w:pPr>
+            <w:r>
+              <w:rPr>
+                <w:rFonts w:cs="Arial"/>
+              </w:rPr>
+              <w:t>Last Revision Date:</w:t>
+            </w:r>
+            <w:r>
+              <w:rPr>
+                <w:rFonts w:cs="Arial"/>
+                <w:lang w:val="en-CA"/>
+              </w:rPr>
+              <w:t xml:space="preserve"> February 8, 2016</w:t>
+            </w:r>
+          </w:p>
+        </w:tc>
+      </w:tr>
+      <w:tr>
+        <w:tc>
+          <w:tcPr>
+            <w:cnfStyle w:val="001000000000" w:firstRow="0" w:lastRow="0" w:firstColumn="1" w:lastColumn="0" w:oddVBand="0" w:evenVBand="0" w:oddHBand="0" w:evenHBand="0" w:firstRowFirstColumn="0" w:firstRowLastColumn="0" w:lastRowFirstColumn="0" w:lastRowLastColumn="0"/>
+            <w:tcW w:w="2605" w:type="dxa"/>
+            <w:shd w:val="clear" w:color="auto" w:fill="FFFFFF" w:themeFill="background1"/>
+          </w:tcPr>
+          <w:p>
+            <w:pPr>
+              <w:spacing w:before="120" w:line="360" w:lineRule="auto"/>
+              <w:rPr>
+                <w:rFonts w:cs="Arial"/>
+              </w:rPr>
+            </w:pPr>
+            <w:r>
+              <w:rPr>
+                <w:rFonts w:cs="Arial"/>
+              </w:rPr>
+              <w:t>Actor(s):</w:t>
+            </w:r>
+          </w:p>
+        </w:tc>
+        <w:tc>
+          <w:tcPr>
+            <w:tcW w:w="6745" w:type="dxa"/>
+            <w:gridSpan w:val="2"/>
+            <w:shd w:val="clear" w:color="auto" w:fill="FFFFFF" w:themeFill="background1"/>
+          </w:tcPr>
+          <w:p>
+            <w:pPr>
+              <w:spacing w:before="120" w:line="360" w:lineRule="auto"/>
+              <w:cnfStyle w:val="000000000000" w:firstRow="0" w:lastRow="0" w:firstColumn="0" w:lastColumn="0" w:oddVBand="0" w:evenVBand="0" w:oddHBand="0" w:evenHBand="0" w:firstRowFirstColumn="0" w:firstRowLastColumn="0" w:lastRowFirstColumn="0" w:lastRowLastColumn="0"/>
+              <w:rPr>
+                <w:rFonts w:eastAsia="Calibri" w:cs="Arial"/>
+              </w:rPr>
+            </w:pPr>
+            <w:r>
+              <w:rPr>
+                <w:rFonts w:eastAsia="Calibri" w:cs="Arial"/>
+              </w:rPr>
+              <w:t>Student</w:t>
+            </w:r>
+          </w:p>
+        </w:tc>
+      </w:tr>
+      <w:tr>
+        <w:trPr>
+          <w:cnfStyle w:val="000000100000" w:firstRow="0" w:lastRow="0" w:firstColumn="0" w:lastColumn="0" w:oddVBand="0" w:evenVBand="0" w:oddHBand="1" w:evenHBand="0" w:firstRowFirstColumn="0" w:firstRowLastColumn="0" w:lastRowFirstColumn="0" w:lastRowLastColumn="0"/>
+        </w:trPr>
+        <w:tc>
+          <w:tcPr>
+            <w:cnfStyle w:val="001000000000" w:firstRow="0" w:lastRow="0" w:firstColumn="1" w:lastColumn="0" w:oddVBand="0" w:evenVBand="0" w:oddHBand="0" w:evenHBand="0" w:firstRowFirstColumn="0" w:firstRowLastColumn="0" w:lastRowFirstColumn="0" w:lastRowLastColumn="0"/>
+            <w:tcW w:w="2605" w:type="dxa"/>
+            <w:shd w:val="clear" w:color="auto" w:fill="FFFFFF" w:themeFill="background1"/>
+          </w:tcPr>
+          <w:p>
+            <w:pPr>
+              <w:spacing w:before="120" w:line="360" w:lineRule="auto"/>
+              <w:rPr>
+                <w:rFonts w:cs="Arial"/>
+                <w:bCs w:val="0"/>
+                <w:iCs/>
+              </w:rPr>
+            </w:pPr>
+            <w:r>
+              <w:rPr>
+                <w:rFonts w:cs="Arial"/>
+                <w:iCs/>
+              </w:rPr>
+              <w:t>Goal/Actor Goals</w:t>
+            </w:r>
+            <w:r>
+              <w:rPr>
+                <w:rFonts w:cs="Arial"/>
+              </w:rPr>
+              <w:t>:</w:t>
+            </w:r>
+          </w:p>
+        </w:tc>
+        <w:tc>
+          <w:tcPr>
+            <w:tcW w:w="6745" w:type="dxa"/>
+            <w:gridSpan w:val="2"/>
+            <w:shd w:val="clear" w:color="auto" w:fill="FFFFFF" w:themeFill="background1"/>
+          </w:tcPr>
+          <w:p>
+            <w:pPr>
+              <w:spacing w:before="120" w:line="360" w:lineRule="auto"/>
+              <w:cnfStyle w:val="000000100000" w:firstRow="0" w:lastRow="0" w:firstColumn="0" w:lastColumn="0" w:oddVBand="0" w:evenVBand="0" w:oddHBand="1" w:evenHBand="0" w:firstRowFirstColumn="0" w:firstRowLastColumn="0" w:lastRowFirstColumn="0" w:lastRowLastColumn="0"/>
+              <w:rPr>
+                <w:rFonts w:eastAsia="Calibri" w:cs="Arial"/>
+              </w:rPr>
+            </w:pPr>
+            <w:r>
+              <w:rPr>
+                <w:rFonts w:eastAsia="Calibri" w:cs="Arial"/>
+              </w:rPr>
+              <w:t xml:space="preserve"> Browse the </w:t>
+            </w:r>
+            <w:r>
+              <w:rPr>
+                <w:rFonts w:eastAsia="Calibri" w:cs="Arial"/>
+                <w:lang w:val="en-CA"/>
+              </w:rPr>
+              <w:t>list of courses</w:t>
+            </w:r>
+            <w:r>
+              <w:rPr>
+                <w:rFonts w:eastAsia="Calibri" w:cs="Arial"/>
+              </w:rPr>
+              <w:t xml:space="preserve"> from the course calendar.</w:t>
+            </w:r>
+          </w:p>
+        </w:tc>
+      </w:tr>
+      <w:tr>
+        <w:tc>
+          <w:tcPr>
+            <w:cnfStyle w:val="001000000000" w:firstRow="0" w:lastRow="0" w:firstColumn="1" w:lastColumn="0" w:oddVBand="0" w:evenVBand="0" w:oddHBand="0" w:evenHBand="0" w:firstRowFirstColumn="0" w:firstRowLastColumn="0" w:lastRowFirstColumn="0" w:lastRowLastColumn="0"/>
+            <w:tcW w:w="2605" w:type="dxa"/>
+            <w:shd w:val="clear" w:color="auto" w:fill="FFFFFF" w:themeFill="background1"/>
+          </w:tcPr>
+          <w:p>
+            <w:pPr>
+              <w:spacing w:before="120" w:line="360" w:lineRule="auto"/>
+              <w:rPr>
+                <w:rFonts w:cs="Arial"/>
+              </w:rPr>
+            </w:pPr>
+            <w:r>
+              <w:rPr>
+                <w:rFonts w:cs="Arial"/>
+              </w:rPr>
+              <w:t>Description/Summary:</w:t>
+            </w:r>
+          </w:p>
+        </w:tc>
+        <w:tc>
+          <w:tcPr>
+            <w:tcW w:w="6745" w:type="dxa"/>
+            <w:gridSpan w:val="2"/>
+            <w:shd w:val="clear" w:color="auto" w:fill="FFFFFF" w:themeFill="background1"/>
+          </w:tcPr>
+          <w:p>
+            <w:pPr>
+              <w:spacing w:before="120" w:line="360" w:lineRule="auto"/>
+              <w:cnfStyle w:val="000000000000" w:firstRow="0" w:lastRow="0" w:firstColumn="0" w:lastColumn="0" w:oddVBand="0" w:evenVBand="0" w:oddHBand="0" w:evenHBand="0" w:firstRowFirstColumn="0" w:firstRowLastColumn="0" w:lastRowFirstColumn="0" w:lastRowLastColumn="0"/>
+              <w:rPr>
+                <w:rFonts w:eastAsia="Calibri" w:cs="Arial"/>
+                <w:lang w:val="en-CA"/>
+              </w:rPr>
+            </w:pPr>
+            <w:r>
+              <w:rPr>
+                <w:rFonts w:eastAsia="Calibri" w:cs="Arial"/>
+              </w:rPr>
+              <w:t xml:space="preserve">The user </w:t>
+            </w:r>
+            <w:r>
+              <w:rPr>
+                <w:rFonts w:eastAsia="Calibri" w:cs="Arial"/>
+                <w:lang w:val="en-CA"/>
+              </w:rPr>
+              <w:t>wishes to</w:t>
+            </w:r>
+            <w:r>
+              <w:rPr>
+                <w:rFonts w:eastAsia="Calibri" w:cs="Arial"/>
+              </w:rPr>
+              <w:t xml:space="preserve"> view available courses and access information pertaining to them</w:t>
+            </w:r>
+            <w:r>
+              <w:rPr>
+                <w:rFonts w:eastAsia="Calibri" w:cs="Arial"/>
+                <w:lang w:val="en-CA"/>
+              </w:rPr>
+              <w:t xml:space="preserve">. The system must display such information, </w:t>
+            </w:r>
+            <w:r>
+              <w:rPr>
+                <w:rFonts w:eastAsia="Calibri" w:cs="Arial"/>
+                <w:lang w:val="en-CA"/>
+              </w:rPr>
+              <w:t>including sections</w:t>
+            </w:r>
+            <w:r>
+              <w:rPr>
+                <w:rFonts w:eastAsia="Calibri" w:cs="Arial"/>
+                <w:lang w:val="en-CA"/>
+              </w:rPr>
+              <w:t xml:space="preserve">, times, and locations.  </w:t>
+            </w:r>
+          </w:p>
+        </w:tc>
+      </w:tr>
+      <w:tr>
+        <w:trPr>
+          <w:cnfStyle w:val="000000100000" w:firstRow="0" w:lastRow="0" w:firstColumn="0" w:lastColumn="0" w:oddVBand="0" w:evenVBand="0" w:oddHBand="1" w:evenHBand="0" w:firstRowFirstColumn="0" w:firstRowLastColumn="0" w:lastRowFirstColumn="0" w:lastRowLastColumn="0"/>
+        </w:trPr>
+        <w:tc>
+          <w:tcPr>
+            <w:cnfStyle w:val="001000000000" w:firstRow="0" w:lastRow="0" w:firstColumn="1" w:lastColumn="0" w:oddVBand="0" w:evenVBand="0" w:oddHBand="0" w:evenHBand="0" w:firstRowFirstColumn="0" w:firstRowLastColumn="0" w:lastRowFirstColumn="0" w:lastRowLastColumn="0"/>
+            <w:tcW w:w="2605" w:type="dxa"/>
+            <w:shd w:val="clear" w:color="auto" w:fill="FFFFFF" w:themeFill="background1"/>
+          </w:tcPr>
+          <w:p>
+            <w:pPr>
+              <w:spacing w:before="120" w:line="360" w:lineRule="auto"/>
+              <w:rPr>
+                <w:rFonts w:cs="Arial"/>
+              </w:rPr>
+            </w:pPr>
+            <w:r>
+              <w:rPr>
+                <w:rFonts w:cs="Arial"/>
+              </w:rPr>
+              <w:t>Preconditions:</w:t>
+            </w:r>
+          </w:p>
+        </w:tc>
+        <w:tc>
+          <w:tcPr>
+            <w:tcW w:w="6745" w:type="dxa"/>
+            <w:gridSpan w:val="2"/>
+            <w:shd w:val="clear" w:color="auto" w:fill="FFFFFF" w:themeFill="background1"/>
+          </w:tcPr>
+          <w:p>
+            <w:pPr>
+              <w:pStyle w:val="ListParagraph"/>
+              <w:numPr>
+                <w:ilvl w:val="0"/>
+                <w:numId w:val="33"/>
+              </w:numPr>
+              <w:spacing w:before="120" w:after="0" w:line="360" w:lineRule="auto"/>
+              <w:cnfStyle w:val="000000100000" w:firstRow="0" w:lastRow="0" w:firstColumn="0" w:lastColumn="0" w:oddVBand="0" w:evenVBand="0" w:oddHBand="1" w:evenHBand="0" w:firstRowFirstColumn="0" w:firstRowLastColumn="0" w:lastRowFirstColumn="0" w:lastRowLastColumn="0"/>
+              <w:rPr>
+                <w:rFonts w:ascii="Times New Roman" w:eastAsia="Calibri" w:hAnsi="Times New Roman" w:cs="Times New Roman"/>
+                <w:sz w:val="24"/>
+                <w:szCs w:val="24"/>
+              </w:rPr>
+            </w:pPr>
+            <w:r>
+              <w:rPr>
+                <w:rFonts w:ascii="Times New Roman" w:eastAsia="Calibri" w:hAnsi="Times New Roman" w:cs="Times New Roman"/>
+                <w:sz w:val="24"/>
+                <w:szCs w:val="24"/>
+              </w:rPr>
+              <w:t>User must be logged in as a Student.</w:t>
+            </w:r>
+          </w:p>
+          <w:p>
+            <w:pPr>
+              <w:pStyle w:val="ListParagraph"/>
+              <w:numPr>
+                <w:ilvl w:val="0"/>
+                <w:numId w:val="33"/>
+              </w:numPr>
+              <w:spacing w:before="120" w:after="0" w:line="360" w:lineRule="auto"/>
+              <w:cnfStyle w:val="000000100000" w:firstRow="0" w:lastRow="0" w:firstColumn="0" w:lastColumn="0" w:oddVBand="0" w:evenVBand="0" w:oddHBand="1" w:evenHBand="0" w:firstRowFirstColumn="0" w:firstRowLastColumn="0" w:lastRowFirstColumn="0" w:lastRowLastColumn="0"/>
+              <w:rPr>
+                <w:rFonts w:eastAsia="Calibri" w:cs="Arial"/>
+              </w:rPr>
+            </w:pPr>
+            <w:r>
+              <w:rPr>
+                <w:rFonts w:ascii="Times New Roman" w:eastAsia="Calibri" w:hAnsi="Times New Roman" w:cs="Times New Roman"/>
+                <w:sz w:val="24"/>
+                <w:szCs w:val="24"/>
+              </w:rPr>
+              <w:t xml:space="preserve"> Course list must be available</w:t>
+            </w:r>
+            <w:r>
+              <w:rPr>
+                <w:rFonts w:eastAsia="Calibri" w:cs="Arial"/>
+              </w:rPr>
+              <w:t>.</w:t>
+            </w:r>
+          </w:p>
+        </w:tc>
+      </w:tr>
+      <w:tr>
+        <w:tc>
+          <w:tcPr>
+            <w:cnfStyle w:val="001000000000" w:firstRow="0" w:lastRow="0" w:firstColumn="1" w:lastColumn="0" w:oddVBand="0" w:evenVBand="0" w:oddHBand="0" w:evenHBand="0" w:firstRowFirstColumn="0" w:firstRowLastColumn="0" w:lastRowFirstColumn="0" w:lastRowLastColumn="0"/>
+            <w:tcW w:w="2605" w:type="dxa"/>
+            <w:shd w:val="clear" w:color="auto" w:fill="FFFFFF" w:themeFill="background1"/>
+          </w:tcPr>
+          <w:p>
+            <w:pPr>
+              <w:spacing w:before="120" w:line="360" w:lineRule="auto"/>
+              <w:rPr>
+                <w:rFonts w:cs="Arial"/>
+              </w:rPr>
+            </w:pPr>
+            <w:r>
+              <w:rPr>
+                <w:rFonts w:cs="Arial"/>
+              </w:rPr>
+              <w:t>Post-conditions:</w:t>
+            </w:r>
+          </w:p>
+        </w:tc>
+        <w:tc>
+          <w:tcPr>
+            <w:tcW w:w="6745" w:type="dxa"/>
+            <w:gridSpan w:val="2"/>
+            <w:shd w:val="clear" w:color="auto" w:fill="FFFFFF" w:themeFill="background1"/>
+          </w:tcPr>
+          <w:p>
+            <w:pPr>
+              <w:spacing w:before="120" w:line="360" w:lineRule="auto"/>
+              <w:cnfStyle w:val="000000000000" w:firstRow="0" w:lastRow="0" w:firstColumn="0" w:lastColumn="0" w:oddVBand="0" w:evenVBand="0" w:oddHBand="0" w:evenHBand="0" w:firstRowFirstColumn="0" w:firstRowLastColumn="0" w:lastRowFirstColumn="0" w:lastRowLastColumn="0"/>
+              <w:rPr>
+                <w:rFonts w:eastAsia="Calibri" w:cs="Arial"/>
+              </w:rPr>
+            </w:pPr>
+            <w:r>
+              <w:rPr>
+                <w:rFonts w:eastAsia="Calibri" w:cs="Arial"/>
+              </w:rPr>
+              <w:t>A list of courses is displayed.</w:t>
+            </w:r>
+          </w:p>
+        </w:tc>
+      </w:tr>
+      <w:tr>
+        <w:trPr>
+          <w:cnfStyle w:val="000000100000" w:firstRow="0" w:lastRow="0" w:firstColumn="0" w:lastColumn="0" w:oddVBand="0" w:evenVBand="0" w:oddHBand="1" w:evenHBand="0" w:firstRowFirstColumn="0" w:firstRowLastColumn="0" w:lastRowFirstColumn="0" w:lastRowLastColumn="0"/>
+        </w:trPr>
+        <w:tc>
+          <w:tcPr>
+            <w:cnfStyle w:val="001000000000" w:firstRow="0" w:lastRow="0" w:firstColumn="1" w:lastColumn="0" w:oddVBand="0" w:evenVBand="0" w:oddHBand="0" w:evenHBand="0" w:firstRowFirstColumn="0" w:firstRowLastColumn="0" w:lastRowFirstColumn="0" w:lastRowLastColumn="0"/>
+            <w:tcW w:w="2605" w:type="dxa"/>
+            <w:shd w:val="clear" w:color="auto" w:fill="FFFFFF" w:themeFill="background1"/>
+          </w:tcPr>
+          <w:p>
+            <w:pPr>
+              <w:spacing w:before="120" w:line="360" w:lineRule="auto"/>
+              <w:rPr>
+                <w:rFonts w:cs="Arial"/>
+              </w:rPr>
+            </w:pPr>
+            <w:r>
+              <w:rPr>
+                <w:rFonts w:cs="Arial"/>
+              </w:rPr>
+              <w:t>Minimum Guarantee:</w:t>
+            </w:r>
+          </w:p>
+        </w:tc>
+        <w:tc>
+          <w:tcPr>
+            <w:tcW w:w="6745" w:type="dxa"/>
+            <w:gridSpan w:val="2"/>
+            <w:shd w:val="clear" w:color="auto" w:fill="FFFFFF" w:themeFill="background1"/>
+          </w:tcPr>
+          <w:p>
+            <w:pPr>
+              <w:spacing w:before="120" w:line="360" w:lineRule="auto"/>
+              <w:cnfStyle w:val="000000100000" w:firstRow="0" w:lastRow="0" w:firstColumn="0" w:lastColumn="0" w:oddVBand="0" w:evenVBand="0" w:oddHBand="1" w:evenHBand="0" w:firstRowFirstColumn="0" w:firstRowLastColumn="0" w:lastRowFirstColumn="0" w:lastRowLastColumn="0"/>
+              <w:rPr>
+                <w:rFonts w:eastAsia="Calibri" w:cs="Arial"/>
+              </w:rPr>
+            </w:pPr>
+            <w:r>
+              <w:rPr>
+                <w:rFonts w:eastAsia="Calibri" w:cs="Arial"/>
+              </w:rPr>
+              <w:t>The system fails to display a list of courses and displays an error message to the user.</w:t>
+            </w:r>
+          </w:p>
+        </w:tc>
+      </w:tr>
+      <w:tr>
+        <w:tc>
+          <w:tcPr>
+            <w:cnfStyle w:val="001000000000" w:firstRow="0" w:lastRow="0" w:firstColumn="1" w:lastColumn="0" w:oddVBand="0" w:evenVBand="0" w:oddHBand="0" w:evenHBand="0" w:firstRowFirstColumn="0" w:firstRowLastColumn="0" w:lastRowFirstColumn="0" w:lastRowLastColumn="0"/>
+            <w:tcW w:w="2605" w:type="dxa"/>
+            <w:shd w:val="clear" w:color="auto" w:fill="FFFFFF" w:themeFill="background1"/>
+          </w:tcPr>
+          <w:p>
+            <w:pPr>
+              <w:spacing w:before="120" w:line="360" w:lineRule="auto"/>
+              <w:rPr>
+                <w:rFonts w:cs="Arial"/>
+              </w:rPr>
+            </w:pPr>
+            <w:r>
+              <w:rPr>
+                <w:rFonts w:cs="Arial"/>
+              </w:rPr>
+              <w:t>Basic Flow:</w:t>
+            </w:r>
+          </w:p>
+        </w:tc>
+        <w:tc>
+          <w:tcPr>
+            <w:tcW w:w="6745" w:type="dxa"/>
+            <w:gridSpan w:val="2"/>
+            <w:shd w:val="clear" w:color="auto" w:fill="FFFFFF" w:themeFill="background1"/>
+          </w:tcPr>
+          <w:p>
+            <w:pPr>
+              <w:pStyle w:val="ListParagraph"/>
+              <w:numPr>
+                <w:ilvl w:val="0"/>
+                <w:numId w:val="32"/>
+              </w:numPr>
+              <w:spacing w:before="120" w:after="0" w:line="360" w:lineRule="auto"/>
+              <w:cnfStyle w:val="000000000000" w:firstRow="0" w:lastRow="0" w:firstColumn="0" w:lastColumn="0" w:oddVBand="0" w:evenVBand="0" w:oddHBand="0" w:evenHBand="0" w:firstRowFirstColumn="0" w:firstRowLastColumn="0" w:lastRowFirstColumn="0" w:lastRowLastColumn="0"/>
+              <w:rPr>
+                <w:rFonts w:ascii="Times New Roman" w:eastAsia="Calibri" w:hAnsi="Times New Roman" w:cs="Times New Roman"/>
+                <w:sz w:val="24"/>
+                <w:szCs w:val="24"/>
+              </w:rPr>
+            </w:pPr>
+            <w:r>
+              <w:rPr>
+                <w:rFonts w:ascii="Times New Roman" w:eastAsia="Calibri" w:hAnsi="Times New Roman" w:cs="Times New Roman"/>
+                <w:sz w:val="24"/>
+                <w:szCs w:val="24"/>
+              </w:rPr>
+              <w:t>Student logs into the Scheduler.</w:t>
+            </w:r>
+          </w:p>
+          <w:p>
+            <w:pPr>
+              <w:pStyle w:val="ListParagraph"/>
+              <w:numPr>
+                <w:ilvl w:val="0"/>
+                <w:numId w:val="32"/>
+              </w:numPr>
+              <w:spacing w:before="120" w:after="0" w:line="360" w:lineRule="auto"/>
+              <w:cnfStyle w:val="000000000000" w:firstRow="0" w:lastRow="0" w:firstColumn="0" w:lastColumn="0" w:oddVBand="0" w:evenVBand="0" w:oddHBand="0" w:evenHBand="0" w:firstRowFirstColumn="0" w:firstRowLastColumn="0" w:lastRowFirstColumn="0" w:lastRowLastColumn="0"/>
+              <w:rPr>
+                <w:rFonts w:ascii="Times New Roman" w:eastAsia="Calibri" w:hAnsi="Times New Roman" w:cs="Times New Roman"/>
+                <w:sz w:val="24"/>
+                <w:szCs w:val="24"/>
+              </w:rPr>
+            </w:pPr>
+            <w:r>
+              <w:rPr>
+                <w:rFonts w:ascii="Times New Roman" w:eastAsia="Calibri" w:hAnsi="Times New Roman" w:cs="Times New Roman"/>
+                <w:sz w:val="24"/>
+                <w:szCs w:val="24"/>
+              </w:rPr>
+              <w:t>User selects the ‘Browse Course List” feature.</w:t>
+            </w:r>
+          </w:p>
+          <w:p>
+            <w:pPr>
+              <w:pStyle w:val="ListParagraph"/>
+              <w:numPr>
+                <w:ilvl w:val="0"/>
+                <w:numId w:val="32"/>
+              </w:numPr>
+              <w:spacing w:before="120" w:after="0" w:line="360" w:lineRule="auto"/>
+              <w:cnfStyle w:val="000000000000" w:firstRow="0" w:lastRow="0" w:firstColumn="0" w:lastColumn="0" w:oddVBand="0" w:evenVBand="0" w:oddHBand="0" w:evenHBand="0" w:firstRowFirstColumn="0" w:firstRowLastColumn="0" w:lastRowFirstColumn="0" w:lastRowLastColumn="0"/>
+              <w:rPr>
+                <w:rFonts w:ascii="Times New Roman" w:eastAsia="Calibri" w:hAnsi="Times New Roman" w:cs="Times New Roman"/>
+                <w:sz w:val="24"/>
+                <w:szCs w:val="24"/>
+              </w:rPr>
+            </w:pPr>
+            <w:r>
+              <w:rPr>
+                <w:rFonts w:ascii="Times New Roman" w:eastAsia="Calibri" w:hAnsi="Times New Roman" w:cs="Times New Roman"/>
+                <w:sz w:val="24"/>
+                <w:szCs w:val="24"/>
+              </w:rPr>
+              <w:t>System displays list of courses.</w:t>
+            </w:r>
+          </w:p>
+          <w:p>
+            <w:pPr>
+              <w:pStyle w:val="ListParagraph"/>
+              <w:numPr>
+                <w:ilvl w:val="0"/>
+                <w:numId w:val="32"/>
+              </w:numPr>
+              <w:spacing w:before="120" w:after="0" w:line="360" w:lineRule="auto"/>
+              <w:cnfStyle w:val="000000000000" w:firstRow="0" w:lastRow="0" w:firstColumn="0" w:lastColumn="0" w:oddVBand="0" w:evenVBand="0" w:oddHBand="0" w:evenHBand="0" w:firstRowFirstColumn="0" w:firstRowLastColumn="0" w:lastRowFirstColumn="0" w:lastRowLastColumn="0"/>
+              <w:rPr>
+                <w:rFonts w:ascii="Times New Roman" w:eastAsia="Calibri" w:hAnsi="Times New Roman" w:cs="Times New Roman"/>
+                <w:sz w:val="24"/>
+                <w:szCs w:val="24"/>
+              </w:rPr>
+            </w:pPr>
+            <w:r>
+              <w:rPr>
+                <w:rFonts w:ascii="Times New Roman" w:eastAsia="Calibri" w:hAnsi="Times New Roman" w:cs="Times New Roman"/>
+                <w:sz w:val="24"/>
+                <w:szCs w:val="24"/>
+              </w:rPr>
+              <w:t>User selects a course from that list.</w:t>
+            </w:r>
+          </w:p>
+          <w:p>
+            <w:pPr>
+              <w:pStyle w:val="ListParagraph"/>
+              <w:numPr>
+                <w:ilvl w:val="0"/>
+                <w:numId w:val="32"/>
+              </w:numPr>
+              <w:spacing w:before="120" w:after="0" w:line="360" w:lineRule="auto"/>
+              <w:cnfStyle w:val="000000000000" w:firstRow="0" w:lastRow="0" w:firstColumn="0" w:lastColumn="0" w:oddVBand="0" w:evenVBand="0" w:oddHBand="0" w:evenHBand="0" w:firstRowFirstColumn="0" w:firstRowLastColumn="0" w:lastRowFirstColumn="0" w:lastRowLastColumn="0"/>
+              <w:rPr>
+                <w:rFonts w:eastAsia="Calibri" w:cs="Arial"/>
+              </w:rPr>
+            </w:pPr>
+            <w:r>
+              <w:rPr>
+                <w:rFonts w:ascii="Times New Roman" w:eastAsia="Calibri" w:hAnsi="Times New Roman" w:cs="Times New Roman"/>
+                <w:sz w:val="24"/>
+                <w:szCs w:val="24"/>
+              </w:rPr>
+              <w:t>System displays information about the selected course.</w:t>
+            </w:r>
+          </w:p>
+        </w:tc>
+      </w:tr>
+      <w:tr>
+        <w:trPr>
+          <w:cnfStyle w:val="000000100000" w:firstRow="0" w:lastRow="0" w:firstColumn="0" w:lastColumn="0" w:oddVBand="0" w:evenVBand="0" w:oddHBand="1" w:evenHBand="0" w:firstRowFirstColumn="0" w:firstRowLastColumn="0" w:lastRowFirstColumn="0" w:lastRowLastColumn="0"/>
+        </w:trPr>
+        <w:tc>
+          <w:tcPr>
+            <w:cnfStyle w:val="001000000000" w:firstRow="0" w:lastRow="0" w:firstColumn="1" w:lastColumn="0" w:oddVBand="0" w:evenVBand="0" w:oddHBand="0" w:evenHBand="0" w:firstRowFirstColumn="0" w:firstRowLastColumn="0" w:lastRowFirstColumn="0" w:lastRowLastColumn="0"/>
+            <w:tcW w:w="2605" w:type="dxa"/>
+            <w:shd w:val="clear" w:color="auto" w:fill="FFFFFF" w:themeFill="background1"/>
+          </w:tcPr>
+          <w:p>
+            <w:pPr>
+              <w:spacing w:before="120" w:line="360" w:lineRule="auto"/>
+              <w:rPr>
+                <w:rFonts w:cs="Arial"/>
+              </w:rPr>
+            </w:pPr>
+            <w:r>
+              <w:rPr>
+                <w:rFonts w:cs="Arial"/>
+              </w:rPr>
+              <w:lastRenderedPageBreak/>
+              <w:t>Risk assessment:</w:t>
+            </w:r>
+          </w:p>
+        </w:tc>
+        <w:tc>
+          <w:tcPr>
+            <w:tcW w:w="6745" w:type="dxa"/>
+            <w:gridSpan w:val="2"/>
+            <w:shd w:val="clear" w:color="auto" w:fill="FFFFFF" w:themeFill="background1"/>
+          </w:tcPr>
+          <w:p>
+            <w:pPr>
+              <w:spacing w:before="120" w:line="360" w:lineRule="auto"/>
+              <w:cnfStyle w:val="000000100000" w:firstRow="0" w:lastRow="0" w:firstColumn="0" w:lastColumn="0" w:oddVBand="0" w:evenVBand="0" w:oddHBand="1" w:evenHBand="0" w:firstRowFirstColumn="0" w:firstRowLastColumn="0" w:lastRowFirstColumn="0" w:lastRowLastColumn="0"/>
+              <w:rPr>
+                <w:rFonts w:eastAsia="Calibri" w:cs="Arial"/>
+                <w:lang w:val="en-CA"/>
+              </w:rPr>
+            </w:pPr>
+            <w:r>
+              <w:rPr>
+                <w:rFonts w:eastAsia="Calibri" w:cs="Arial"/>
+                <w:lang w:val="en-CA"/>
+              </w:rPr>
+              <w:t>Medium</w:t>
+            </w:r>
+          </w:p>
+        </w:tc>
+      </w:tr>
+      <w:tr>
+        <w:tc>
+          <w:tcPr>
+            <w:cnfStyle w:val="001000000000" w:firstRow="0" w:lastRow="0" w:firstColumn="1" w:lastColumn="0" w:oddVBand="0" w:evenVBand="0" w:oddHBand="0" w:evenHBand="0" w:firstRowFirstColumn="0" w:firstRowLastColumn="0" w:lastRowFirstColumn="0" w:lastRowLastColumn="0"/>
+            <w:tcW w:w="2605" w:type="dxa"/>
+            <w:shd w:val="clear" w:color="auto" w:fill="FFFFFF" w:themeFill="background1"/>
+          </w:tcPr>
+          <w:p>
+            <w:pPr>
+              <w:spacing w:before="120" w:line="360" w:lineRule="auto"/>
+              <w:rPr>
+                <w:rFonts w:cs="Arial"/>
+              </w:rPr>
+            </w:pPr>
+            <w:r>
+              <w:rPr>
+                <w:rFonts w:cs="Arial"/>
+              </w:rPr>
+              <w:t>Importance assessment:</w:t>
+            </w:r>
+          </w:p>
+        </w:tc>
+        <w:tc>
+          <w:tcPr>
+            <w:tcW w:w="6745" w:type="dxa"/>
+            <w:gridSpan w:val="2"/>
+            <w:shd w:val="clear" w:color="auto" w:fill="FFFFFF" w:themeFill="background1"/>
+          </w:tcPr>
+          <w:p>
+            <w:pPr>
+              <w:spacing w:before="120" w:line="360" w:lineRule="auto"/>
+              <w:cnfStyle w:val="000000000000" w:firstRow="0" w:lastRow="0" w:firstColumn="0" w:lastColumn="0" w:oddVBand="0" w:evenVBand="0" w:oddHBand="0" w:evenHBand="0" w:firstRowFirstColumn="0" w:firstRowLastColumn="0" w:lastRowFirstColumn="0" w:lastRowLastColumn="0"/>
+              <w:rPr>
+                <w:rFonts w:eastAsia="Calibri" w:cs="Arial"/>
+              </w:rPr>
+            </w:pPr>
+            <w:r>
+              <w:rPr>
+                <w:rFonts w:eastAsia="Calibri" w:cs="Arial"/>
+                <w:lang w:val="en-CA"/>
+              </w:rPr>
+              <w:t>3</w:t>
+            </w:r>
+            <w:r>
+              <w:rPr>
+                <w:rFonts w:eastAsia="Calibri" w:cs="Arial"/>
+              </w:rPr>
+              <w:t>/5</w:t>
+            </w:r>
+          </w:p>
+        </w:tc>
+      </w:tr>
+    </w:tbl>
+    <w:p>
+      <w:pPr>
+        <w:rPr>
+          <w:lang w:val="en-US" w:eastAsia="en-US"/>
+        </w:rPr>
+      </w:pPr>
+    </w:p>
+    <w:p>
+      <w:pPr>
+        <w:rPr>
+          <w:lang w:val="en-US" w:eastAsia="en-US"/>
+        </w:rPr>
+      </w:pPr>
+    </w:p>
+    <w:p>
+      <w:pPr>
+        <w:rPr>
+          <w:lang w:val="en-US" w:eastAsia="en-US"/>
+        </w:rPr>
+      </w:pPr>
+    </w:p>
+    <w:p>
+      <w:pPr>
+        <w:rPr>
+          <w:lang w:val="en-US" w:eastAsia="en-US"/>
+        </w:rPr>
+      </w:pPr>
+    </w:p>
+    <w:tbl>
+      <w:tblPr>
+        <w:tblStyle w:val="GridTable4-Accent51"/>
+        <w:tblW w:w="0" w:type="auto"/>
+        <w:tblLook w:val="04A0" w:firstRow="1" w:lastRow="0" w:firstColumn="1" w:lastColumn="0" w:noHBand="0" w:noVBand="1"/>
+      </w:tblPr>
+      <w:tblGrid>
+        <w:gridCol w:w="2563"/>
+        <w:gridCol w:w="2819"/>
+        <w:gridCol w:w="4026"/>
+      </w:tblGrid>
+      <w:tr>
+        <w:trPr>
+          <w:cnfStyle w:val="100000000000" w:firstRow="1" w:lastRow="0" w:firstColumn="0" w:lastColumn="0" w:oddVBand="0" w:evenVBand="0" w:oddHBand="0" w:evenHBand="0" w:firstRowFirstColumn="0" w:firstRowLastColumn="0" w:lastRowFirstColumn="0" w:lastRowLastColumn="0"/>
+        </w:trPr>
+        <w:tc>
+          <w:tcPr>
+            <w:cnfStyle w:val="001000000000" w:firstRow="0" w:lastRow="0" w:firstColumn="1" w:lastColumn="0" w:oddVBand="0" w:evenVBand="0" w:oddHBand="0" w:evenHBand="0" w:firstRowFirstColumn="0" w:firstRowLastColumn="0" w:lastRowFirstColumn="0" w:lastRowLastColumn="0"/>
+            <w:tcW w:w="2563" w:type="dxa"/>
+            <w:shd w:val="clear" w:color="auto" w:fill="1F3864" w:themeFill="accent5" w:themeFillShade="80"/>
+          </w:tcPr>
+          <w:p>
+            <w:pPr>
+              <w:spacing w:before="120" w:line="360" w:lineRule="auto"/>
+              <w:rPr>
+                <w:rFonts w:cs="Arial"/>
+                <w:b w:val="0"/>
+                <w:bCs w:val="0"/>
+                <w:color w:val="D9D9D9" w:themeColor="background1" w:themeShade="D9"/>
+              </w:rPr>
+            </w:pPr>
+            <w:r>
+              <w:rPr>
+                <w:rFonts w:cs="Arial"/>
+                <w:color w:val="D9D9D9" w:themeColor="background1" w:themeShade="D9"/>
+              </w:rPr>
+              <w:t>Use Case ID:</w:t>
+            </w:r>
+          </w:p>
+        </w:tc>
+        <w:tc>
+          <w:tcPr>
+            <w:tcW w:w="6845" w:type="dxa"/>
+            <w:gridSpan w:val="2"/>
+            <w:shd w:val="clear" w:color="auto" w:fill="1F3864" w:themeFill="accent5" w:themeFillShade="80"/>
+          </w:tcPr>
+          <w:p>
+            <w:pPr>
+              <w:spacing w:before="120" w:line="360" w:lineRule="auto"/>
+              <w:cnfStyle w:val="100000000000" w:firstRow="1" w:lastRow="0" w:firstColumn="0" w:lastColumn="0" w:oddVBand="0" w:evenVBand="0" w:oddHBand="0" w:evenHBand="0" w:firstRowFirstColumn="0" w:firstRowLastColumn="0" w:lastRowFirstColumn="0" w:lastRowLastColumn="0"/>
+              <w:rPr>
+                <w:rFonts w:eastAsia="Calibri" w:cs="Arial"/>
+                <w:b w:val="0"/>
+                <w:bCs w:val="0"/>
+                <w:color w:val="D9D9D9" w:themeColor="background1" w:themeShade="D9"/>
+              </w:rPr>
+            </w:pPr>
+            <w:r>
+              <w:rPr>
+                <w:rFonts w:eastAsia="Calibri" w:cs="Arial"/>
+                <w:color w:val="D9D9D9" w:themeColor="background1" w:themeShade="D9"/>
+              </w:rPr>
+              <w:t>UC5</w:t>
+            </w:r>
+          </w:p>
+        </w:tc>
+      </w:tr>
+      <w:tr>
+        <w:trPr>
+          <w:cnfStyle w:val="000000100000" w:firstRow="0" w:lastRow="0" w:firstColumn="0" w:lastColumn="0" w:oddVBand="0" w:evenVBand="0" w:oddHBand="1" w:evenHBand="0" w:firstRowFirstColumn="0" w:firstRowLastColumn="0" w:lastRowFirstColumn="0" w:lastRowLastColumn="0"/>
+        </w:trPr>
+        <w:tc>
+          <w:tcPr>
+            <w:cnfStyle w:val="001000000000" w:firstRow="0" w:lastRow="0" w:firstColumn="1" w:lastColumn="0" w:oddVBand="0" w:evenVBand="0" w:oddHBand="0" w:evenHBand="0" w:firstRowFirstColumn="0" w:firstRowLastColumn="0" w:lastRowFirstColumn="0" w:lastRowLastColumn="0"/>
+            <w:tcW w:w="2563" w:type="dxa"/>
+          </w:tcPr>
+          <w:p>
+            <w:pPr>
+              <w:spacing w:before="120" w:line="360" w:lineRule="auto"/>
+              <w:rPr>
+                <w:rFonts w:cs="Arial"/>
+              </w:rPr>
+            </w:pPr>
+            <w:r>
+              <w:rPr>
+                <w:rFonts w:cs="Arial"/>
+              </w:rPr>
+              <w:t>Use Case Name:</w:t>
+            </w:r>
+          </w:p>
+        </w:tc>
+        <w:tc>
+          <w:tcPr>
+            <w:tcW w:w="6845" w:type="dxa"/>
+            <w:gridSpan w:val="2"/>
+          </w:tcPr>
+          <w:p>
+            <w:pPr>
+              <w:spacing w:before="120" w:line="360" w:lineRule="auto"/>
+              <w:cnfStyle w:val="000000100000" w:firstRow="0" w:lastRow="0" w:firstColumn="0" w:lastColumn="0" w:oddVBand="0" w:evenVBand="0" w:oddHBand="1" w:evenHBand="0" w:firstRowFirstColumn="0" w:firstRowLastColumn="0" w:lastRowFirstColumn="0" w:lastRowLastColumn="0"/>
+              <w:rPr>
+                <w:rFonts w:eastAsia="Calibri" w:cs="Arial"/>
+              </w:rPr>
+            </w:pPr>
+            <w:r>
+              <w:rPr>
+                <w:rFonts w:eastAsia="Calibri" w:cs="Arial"/>
+              </w:rPr>
+              <w:t>View Course Sequence</w:t>
+            </w:r>
+          </w:p>
+        </w:tc>
+      </w:tr>
+      <w:tr>
+        <w:tc>
+          <w:tcPr>
+            <w:cnfStyle w:val="001000000000" w:firstRow="0" w:lastRow="0" w:firstColumn="1" w:lastColumn="0" w:oddVBand="0" w:evenVBand="0" w:oddHBand="0" w:evenHBand="0" w:firstRowFirstColumn="0" w:firstRowLastColumn="0" w:lastRowFirstColumn="0" w:lastRowLastColumn="0"/>
+            <w:tcW w:w="2563" w:type="dxa"/>
+            <w:shd w:val="clear" w:color="auto" w:fill="D9E2F3" w:themeFill="accent5" w:themeFillTint="33"/>
+          </w:tcPr>
+          <w:p>
+            <w:pPr>
+              <w:spacing w:before="120" w:line="360" w:lineRule="auto"/>
+              <w:rPr>
+                <w:rFonts w:cs="Arial"/>
+              </w:rPr>
+            </w:pPr>
+            <w:r>
+              <w:rPr>
+                <w:rFonts w:cs="Arial"/>
+              </w:rPr>
+              <w:t>Created By:</w:t>
+            </w:r>
+          </w:p>
+        </w:tc>
+        <w:tc>
+          <w:tcPr>
+            <w:tcW w:w="2819" w:type="dxa"/>
+            <w:shd w:val="clear" w:color="auto" w:fill="D9E2F3" w:themeFill="accent5" w:themeFillTint="33"/>
+          </w:tcPr>
+          <w:p>
+            <w:pPr>
+              <w:spacing w:before="120" w:line="360" w:lineRule="auto"/>
+              <w:cnfStyle w:val="000000000000" w:firstRow="0" w:lastRow="0" w:firstColumn="0" w:lastColumn="0" w:oddVBand="0" w:evenVBand="0" w:oddHBand="0" w:evenHBand="0" w:firstRowFirstColumn="0" w:firstRowLastColumn="0" w:lastRowFirstColumn="0" w:lastRowLastColumn="0"/>
+              <w:rPr>
+                <w:rFonts w:eastAsia="Calibri" w:cs="Arial"/>
+              </w:rPr>
+            </w:pPr>
+            <w:r>
+              <w:rPr>
+                <w:rFonts w:eastAsia="Calibri" w:cs="Arial"/>
+              </w:rPr>
+              <w:t>Ideawin-Bunthy Koun</w:t>
+            </w:r>
+          </w:p>
+        </w:tc>
+        <w:tc>
+          <w:tcPr>
+            <w:tcW w:w="4026" w:type="dxa"/>
+            <w:shd w:val="clear" w:color="auto" w:fill="D9E2F3" w:themeFill="accent5" w:themeFillTint="33"/>
+          </w:tcPr>
+          <w:p>
+            <w:pPr>
+              <w:spacing w:before="120" w:line="360" w:lineRule="auto"/>
+              <w:cnfStyle w:val="000000000000" w:firstRow="0" w:lastRow="0" w:firstColumn="0" w:lastColumn="0" w:oddVBand="0" w:evenVBand="0" w:oddHBand="0" w:evenHBand="0" w:firstRowFirstColumn="0" w:firstRowLastColumn="0" w:lastRowFirstColumn="0" w:lastRowLastColumn="0"/>
+              <w:rPr>
+                <w:rFonts w:cs="Arial"/>
+                <w:lang w:val="en-CA"/>
+              </w:rPr>
+            </w:pPr>
+            <w:r>
+              <w:rPr>
+                <w:rFonts w:cs="Arial"/>
+              </w:rPr>
+              <w:t>Last Updated By</w:t>
+            </w:r>
+            <w:r>
+              <w:rPr>
+                <w:rFonts w:cs="Arial"/>
+              </w:rPr>
+              <w:t>:</w:t>
+            </w:r>
+            <w:r>
+              <w:rPr>
+                <w:rFonts w:cs="Arial"/>
+                <w:lang w:val="en-CA"/>
+              </w:rPr>
+              <w:t xml:space="preserve"> Claudia Della Serra</w:t>
+            </w:r>
+          </w:p>
+        </w:tc>
+      </w:tr>
+      <w:tr>
+        <w:trPr>
+          <w:cnfStyle w:val="000000100000" w:firstRow="0" w:lastRow="0" w:firstColumn="0" w:lastColumn="0" w:oddVBand="0" w:evenVBand="0" w:oddHBand="1" w:evenHBand="0" w:firstRowFirstColumn="0" w:firstRowLastColumn="0" w:lastRowFirstColumn="0" w:lastRowLastColumn="0"/>
+        </w:trPr>
+        <w:tc>
+          <w:tcPr>
+            <w:cnfStyle w:val="001000000000" w:firstRow="0" w:lastRow="0" w:firstColumn="1" w:lastColumn="0" w:oddVBand="0" w:evenVBand="0" w:oddHBand="0" w:evenHBand="0" w:firstRowFirstColumn="0" w:firstRowLastColumn="0" w:lastRowFirstColumn="0" w:lastRowLastColumn="0"/>
+            <w:tcW w:w="2563" w:type="dxa"/>
+          </w:tcPr>
+          <w:p>
+            <w:pPr>
+              <w:spacing w:before="120" w:line="360" w:lineRule="auto"/>
+              <w:rPr>
+                <w:rFonts w:cs="Arial"/>
+              </w:rPr>
+            </w:pPr>
+            <w:r>
+              <w:rPr>
+                <w:rFonts w:cs="Arial"/>
+              </w:rPr>
+              <w:t>Date Created:</w:t>
+            </w:r>
+          </w:p>
+        </w:tc>
+        <w:tc>
+          <w:tcPr>
+            <w:tcW w:w="2819" w:type="dxa"/>
+          </w:tcPr>
+          <w:p>
+            <w:pPr>
+              <w:spacing w:before="120" w:line="360" w:lineRule="auto"/>
+              <w:cnfStyle w:val="000000100000" w:firstRow="0" w:lastRow="0" w:firstColumn="0" w:lastColumn="0" w:oddVBand="0" w:evenVBand="0" w:oddHBand="1" w:evenHBand="0" w:firstRowFirstColumn="0" w:firstRowLastColumn="0" w:lastRowFirstColumn="0" w:lastRowLastColumn="0"/>
+              <w:rPr>
+                <w:rFonts w:eastAsia="Calibri" w:cs="Arial"/>
+              </w:rPr>
+            </w:pPr>
+            <w:r>
+              <w:rPr>
+                <w:rFonts w:eastAsia="Calibri" w:cs="Arial"/>
+              </w:rPr>
+              <w:t>January 25</w:t>
+            </w:r>
+            <w:r>
+              <w:rPr>
+                <w:rFonts w:eastAsia="Calibri" w:cs="Arial"/>
+                <w:vertAlign w:val="superscript"/>
+              </w:rPr>
+              <w:t>th</w:t>
+            </w:r>
+            <w:r>
+              <w:rPr>
+                <w:rFonts w:eastAsia="Calibri" w:cs="Arial"/>
+              </w:rPr>
+              <w:t>, 2016</w:t>
+            </w:r>
+          </w:p>
+        </w:tc>
+        <w:tc>
+          <w:tcPr>
+            <w:tcW w:w="4026" w:type="dxa"/>
+          </w:tcPr>
+          <w:p>
+            <w:pPr>
+              <w:spacing w:before="120" w:line="360" w:lineRule="auto"/>
+              <w:cnfStyle w:val="000000100000" w:firstRow="0" w:lastRow="0" w:firstColumn="0" w:lastColumn="0" w:oddVBand="0" w:evenVBand="0" w:oddHBand="1" w:evenHBand="0" w:firstRowFirstColumn="0" w:firstRowLastColumn="0" w:lastRowFirstColumn="0" w:lastRowLastColumn="0"/>
+              <w:rPr>
+                <w:rFonts w:cs="Arial"/>
+                <w:lang w:val="en-CA"/>
+              </w:rPr>
+            </w:pPr>
+            <w:r>
+              <w:rPr>
+                <w:rFonts w:cs="Arial"/>
+                <w:lang w:val="en-CA"/>
+              </w:rPr>
+              <w:t>Last Revision Date</w:t>
+            </w:r>
+            <w:r>
+              <w:rPr>
+                <w:rFonts w:cs="Arial"/>
+              </w:rPr>
+              <w:t>:</w:t>
+            </w:r>
+            <w:r>
+              <w:rPr>
+                <w:rFonts w:cs="Arial"/>
+                <w:lang w:val="en-CA"/>
+              </w:rPr>
+              <w:t xml:space="preserve"> February 8, 2016</w:t>
+            </w:r>
+          </w:p>
+        </w:tc>
+      </w:tr>
+      <w:tr>
+        <w:tc>
+          <w:tcPr>
+            <w:cnfStyle w:val="001000000000" w:firstRow="0" w:lastRow="0" w:firstColumn="1" w:lastColumn="0" w:oddVBand="0" w:evenVBand="0" w:oddHBand="0" w:evenHBand="0" w:firstRowFirstColumn="0" w:firstRowLastColumn="0" w:lastRowFirstColumn="0" w:lastRowLastColumn="0"/>
+            <w:tcW w:w="2563" w:type="dxa"/>
+            <w:shd w:val="clear" w:color="auto" w:fill="FFFFFF" w:themeFill="background1"/>
+          </w:tcPr>
+          <w:p>
+            <w:pPr>
+              <w:spacing w:before="120" w:line="360" w:lineRule="auto"/>
+              <w:rPr>
+                <w:rFonts w:cs="Arial"/>
+              </w:rPr>
+            </w:pPr>
+            <w:r>
+              <w:rPr>
+                <w:rFonts w:cs="Arial"/>
+              </w:rPr>
+              <w:t>Actor(s):</w:t>
+            </w:r>
+          </w:p>
+        </w:tc>
+        <w:tc>
+          <w:tcPr>
+            <w:tcW w:w="6845" w:type="dxa"/>
+            <w:gridSpan w:val="2"/>
+            <w:shd w:val="clear" w:color="auto" w:fill="FFFFFF" w:themeFill="background1"/>
+          </w:tcPr>
+          <w:p>
+            <w:pPr>
+              <w:spacing w:before="120" w:line="360" w:lineRule="auto"/>
+              <w:cnfStyle w:val="000000000000" w:firstRow="0" w:lastRow="0" w:firstColumn="0" w:lastColumn="0" w:oddVBand="0" w:evenVBand="0" w:oddHBand="0" w:evenHBand="0" w:firstRowFirstColumn="0" w:firstRowLastColumn="0" w:lastRowFirstColumn="0" w:lastRowLastColumn="0"/>
+              <w:rPr>
+                <w:rFonts w:eastAsia="Calibri" w:cs="Arial"/>
+              </w:rPr>
+            </w:pPr>
+            <w:r>
+              <w:rPr>
+                <w:rFonts w:eastAsia="Calibri" w:cs="Arial"/>
+              </w:rPr>
+              <w:t>Student</w:t>
+            </w:r>
+          </w:p>
+        </w:tc>
+      </w:tr>
+      <w:tr>
+        <w:trPr>
+          <w:cnfStyle w:val="000000100000" w:firstRow="0" w:lastRow="0" w:firstColumn="0" w:lastColumn="0" w:oddVBand="0" w:evenVBand="0" w:oddHBand="1" w:evenHBand="0" w:firstRowFirstColumn="0" w:firstRowLastColumn="0" w:lastRowFirstColumn="0" w:lastRowLastColumn="0"/>
+        </w:trPr>
+        <w:tc>
+          <w:tcPr>
+            <w:cnfStyle w:val="001000000000" w:firstRow="0" w:lastRow="0" w:firstColumn="1" w:lastColumn="0" w:oddVBand="0" w:evenVBand="0" w:oddHBand="0" w:evenHBand="0" w:firstRowFirstColumn="0" w:firstRowLastColumn="0" w:lastRowFirstColumn="0" w:lastRowLastColumn="0"/>
+            <w:tcW w:w="2563" w:type="dxa"/>
+            <w:shd w:val="clear" w:color="auto" w:fill="FFFFFF" w:themeFill="background1"/>
+          </w:tcPr>
+          <w:p>
+            <w:pPr>
+              <w:spacing w:before="120" w:line="360" w:lineRule="auto"/>
+              <w:rPr>
+                <w:rFonts w:cs="Arial"/>
+                <w:bCs w:val="0"/>
+                <w:iCs/>
+              </w:rPr>
+            </w:pPr>
+            <w:r>
+              <w:rPr>
+                <w:rFonts w:cs="Arial"/>
+                <w:iCs/>
+              </w:rPr>
+              <w:t>Goal/Actor Goals</w:t>
+            </w:r>
+            <w:r>
+              <w:rPr>
+                <w:rFonts w:cs="Arial"/>
+              </w:rPr>
+              <w:t>:</w:t>
+            </w:r>
+          </w:p>
+        </w:tc>
+        <w:tc>
+          <w:tcPr>
+            <w:tcW w:w="6845" w:type="dxa"/>
+            <w:gridSpan w:val="2"/>
+            <w:shd w:val="clear" w:color="auto" w:fill="FFFFFF" w:themeFill="background1"/>
+          </w:tcPr>
+          <w:p>
+            <w:pPr>
+              <w:spacing w:before="120" w:line="360" w:lineRule="auto"/>
+              <w:cnfStyle w:val="000000100000" w:firstRow="0" w:lastRow="0" w:firstColumn="0" w:lastColumn="0" w:oddVBand="0" w:evenVBand="0" w:oddHBand="1" w:evenHBand="0" w:firstRowFirstColumn="0" w:firstRowLastColumn="0" w:lastRowFirstColumn="0" w:lastRowLastColumn="0"/>
+              <w:rPr>
+                <w:rFonts w:eastAsia="Calibri" w:cs="Arial"/>
+              </w:rPr>
+            </w:pPr>
+            <w:r>
+              <w:rPr>
+                <w:rFonts w:eastAsia="Calibri" w:cs="Arial"/>
+              </w:rPr>
+              <w:t xml:space="preserve">Allows the user to </w:t>
+            </w:r>
+            <w:r>
+              <w:rPr>
+                <w:rFonts w:eastAsia="Calibri" w:cs="Arial"/>
+                <w:lang w:val="en-CA"/>
+              </w:rPr>
+              <w:t>view</w:t>
+            </w:r>
+            <w:r>
+              <w:rPr>
+                <w:rFonts w:eastAsia="Calibri" w:cs="Arial"/>
+              </w:rPr>
+              <w:t xml:space="preserve"> their </w:t>
+            </w:r>
+            <w:r>
+              <w:rPr>
+                <w:rFonts w:eastAsia="Calibri" w:cs="Arial"/>
+                <w:lang w:val="en-CA"/>
+              </w:rPr>
+              <w:t xml:space="preserve">expected </w:t>
+            </w:r>
+            <w:r>
+              <w:rPr>
+                <w:rFonts w:eastAsia="Calibri" w:cs="Arial"/>
+              </w:rPr>
+              <w:t>progression in the program.</w:t>
+            </w:r>
+          </w:p>
+        </w:tc>
+      </w:tr>
+      <w:tr>
+        <w:tc>
+          <w:tcPr>
+            <w:cnfStyle w:val="001000000000" w:firstRow="0" w:lastRow="0" w:firstColumn="1" w:lastColumn="0" w:oddVBand="0" w:evenVBand="0" w:oddHBand="0" w:evenHBand="0" w:firstRowFirstColumn="0" w:firstRowLastColumn="0" w:lastRowFirstColumn="0" w:lastRowLastColumn="0"/>
+            <w:tcW w:w="2563" w:type="dxa"/>
+            <w:shd w:val="clear" w:color="auto" w:fill="FFFFFF" w:themeFill="background1"/>
+          </w:tcPr>
+          <w:p>
+            <w:pPr>
+              <w:spacing w:before="120" w:line="360" w:lineRule="auto"/>
+              <w:rPr>
+                <w:rFonts w:cs="Arial"/>
+              </w:rPr>
+            </w:pPr>
+            <w:r>
+              <w:rPr>
+                <w:rFonts w:cs="Arial"/>
+              </w:rPr>
+              <w:t>Description/Summary:</w:t>
+            </w:r>
+          </w:p>
+        </w:tc>
+        <w:tc>
+          <w:tcPr>
+            <w:tcW w:w="6845" w:type="dxa"/>
+            <w:gridSpan w:val="2"/>
+            <w:shd w:val="clear" w:color="auto" w:fill="FFFFFF" w:themeFill="background1"/>
+          </w:tcPr>
+          <w:p>
+            <w:pPr>
+              <w:spacing w:before="120" w:line="360" w:lineRule="auto"/>
+              <w:cnfStyle w:val="000000000000" w:firstRow="0" w:lastRow="0" w:firstColumn="0" w:lastColumn="0" w:oddVBand="0" w:evenVBand="0" w:oddHBand="0" w:evenHBand="0" w:firstRowFirstColumn="0" w:firstRowLastColumn="0" w:lastRowFirstColumn="0" w:lastRowLastColumn="0"/>
+              <w:rPr>
+                <w:rFonts w:eastAsia="Calibri" w:cs="Arial"/>
+                <w:lang w:val="en-CA"/>
+              </w:rPr>
+            </w:pPr>
+            <w:r>
+              <w:rPr>
+                <w:rFonts w:eastAsia="Calibri" w:cs="Arial"/>
+              </w:rPr>
+              <w:t>User can view a complete course sequence of the program the student is enrolled in.</w:t>
+            </w:r>
+            <w:r>
+              <w:rPr>
+                <w:rFonts w:eastAsia="Calibri" w:cs="Arial"/>
+                <w:lang w:val="en-CA"/>
+              </w:rPr>
+              <w:t xml:space="preserve"> The Sequence will show the courses the Student is expected to take, and the order he or she is expected to take them in. </w:t>
+            </w:r>
+          </w:p>
+        </w:tc>
+      </w:tr>
+      <w:tr>
+        <w:trPr>
+          <w:cnfStyle w:val="000000100000" w:firstRow="0" w:lastRow="0" w:firstColumn="0" w:lastColumn="0" w:oddVBand="0" w:evenVBand="0" w:oddHBand="1" w:evenHBand="0" w:firstRowFirstColumn="0" w:firstRowLastColumn="0" w:lastRowFirstColumn="0" w:lastRowLastColumn="0"/>
+        </w:trPr>
+        <w:tc>
+          <w:tcPr>
+            <w:cnfStyle w:val="001000000000" w:firstRow="0" w:lastRow="0" w:firstColumn="1" w:lastColumn="0" w:oddVBand="0" w:evenVBand="0" w:oddHBand="0" w:evenHBand="0" w:firstRowFirstColumn="0" w:firstRowLastColumn="0" w:lastRowFirstColumn="0" w:lastRowLastColumn="0"/>
+            <w:tcW w:w="2563" w:type="dxa"/>
+            <w:shd w:val="clear" w:color="auto" w:fill="FFFFFF" w:themeFill="background1"/>
+          </w:tcPr>
+          <w:p>
+            <w:pPr>
+              <w:spacing w:before="120" w:line="360" w:lineRule="auto"/>
+              <w:rPr>
+                <w:rFonts w:cs="Arial"/>
+              </w:rPr>
+            </w:pPr>
+            <w:r>
+              <w:rPr>
+                <w:rFonts w:cs="Arial"/>
+              </w:rPr>
+              <w:t>Preconditions:</w:t>
+            </w:r>
+          </w:p>
+        </w:tc>
+        <w:tc>
+          <w:tcPr>
+            <w:tcW w:w="6845" w:type="dxa"/>
+            <w:gridSpan w:val="2"/>
+            <w:shd w:val="clear" w:color="auto" w:fill="FFFFFF" w:themeFill="background1"/>
+          </w:tcPr>
+          <w:p>
+            <w:pPr>
+              <w:pStyle w:val="ListParagraph"/>
+              <w:numPr>
+                <w:ilvl w:val="0"/>
+                <w:numId w:val="31"/>
+              </w:numPr>
+              <w:spacing w:before="120" w:after="0" w:line="360" w:lineRule="auto"/>
+              <w:cnfStyle w:val="000000100000" w:firstRow="0" w:lastRow="0" w:firstColumn="0" w:lastColumn="0" w:oddVBand="0" w:evenVBand="0" w:oddHBand="1" w:evenHBand="0" w:firstRowFirstColumn="0" w:firstRowLastColumn="0" w:lastRowFirstColumn="0" w:lastRowLastColumn="0"/>
+              <w:rPr>
+                <w:rFonts w:ascii="Times New Roman" w:eastAsia="Calibri" w:hAnsi="Times New Roman" w:cs="Times New Roman"/>
+                <w:sz w:val="24"/>
+                <w:szCs w:val="24"/>
+              </w:rPr>
+            </w:pPr>
+            <w:r>
+              <w:rPr>
+                <w:rFonts w:ascii="Times New Roman" w:eastAsia="Calibri" w:hAnsi="Times New Roman" w:cs="Times New Roman"/>
+                <w:sz w:val="24"/>
+                <w:szCs w:val="24"/>
+              </w:rPr>
+              <w:t>User must be logged in as a Student</w:t>
+            </w:r>
+          </w:p>
+          <w:p>
+            <w:pPr>
+              <w:pStyle w:val="ListParagraph"/>
+              <w:numPr>
+                <w:ilvl w:val="0"/>
+                <w:numId w:val="31"/>
+              </w:numPr>
+              <w:spacing w:before="120" w:after="0" w:line="360" w:lineRule="auto"/>
+              <w:cnfStyle w:val="000000100000" w:firstRow="0" w:lastRow="0" w:firstColumn="0" w:lastColumn="0" w:oddVBand="0" w:evenVBand="0" w:oddHBand="1" w:evenHBand="0" w:firstRowFirstColumn="0" w:firstRowLastColumn="0" w:lastRowFirstColumn="0" w:lastRowLastColumn="0"/>
+              <w:rPr>
+                <w:rFonts w:eastAsia="Calibri" w:cs="Arial"/>
+              </w:rPr>
+            </w:pPr>
+            <w:r>
+              <w:rPr>
+                <w:rFonts w:ascii="Times New Roman" w:eastAsia="Calibri" w:hAnsi="Times New Roman" w:cs="Times New Roman"/>
+                <w:sz w:val="24"/>
+                <w:szCs w:val="24"/>
+              </w:rPr>
+              <w:t>The system has access to a course sequence.</w:t>
+            </w:r>
+          </w:p>
+        </w:tc>
+      </w:tr>
+      <w:tr>
+        <w:tc>
+          <w:tcPr>
+            <w:cnfStyle w:val="001000000000" w:firstRow="0" w:lastRow="0" w:firstColumn="1" w:lastColumn="0" w:oddVBand="0" w:evenVBand="0" w:oddHBand="0" w:evenHBand="0" w:firstRowFirstColumn="0" w:firstRowLastColumn="0" w:lastRowFirstColumn="0" w:lastRowLastColumn="0"/>
+            <w:tcW w:w="2563" w:type="dxa"/>
+            <w:shd w:val="clear" w:color="auto" w:fill="FFFFFF" w:themeFill="background1"/>
+          </w:tcPr>
+          <w:p>
+            <w:pPr>
+              <w:spacing w:before="120" w:line="360" w:lineRule="auto"/>
+              <w:rPr>
+                <w:rFonts w:cs="Arial"/>
+              </w:rPr>
+            </w:pPr>
+            <w:r>
+              <w:rPr>
+                <w:rFonts w:cs="Arial"/>
+              </w:rPr>
+              <w:t>Post-conditions:</w:t>
+            </w:r>
+          </w:p>
+        </w:tc>
+        <w:tc>
+          <w:tcPr>
+            <w:tcW w:w="6845" w:type="dxa"/>
+            <w:gridSpan w:val="2"/>
+            <w:shd w:val="clear" w:color="auto" w:fill="FFFFFF" w:themeFill="background1"/>
+          </w:tcPr>
+          <w:p>
+            <w:pPr>
+              <w:spacing w:before="120" w:after="120"/>
+              <w:cnfStyle w:val="000000000000" w:firstRow="0" w:lastRow="0" w:firstColumn="0" w:lastColumn="0" w:oddVBand="0" w:evenVBand="0" w:oddHBand="0" w:evenHBand="0" w:firstRowFirstColumn="0" w:firstRowLastColumn="0" w:lastRowFirstColumn="0" w:lastRowLastColumn="0"/>
+              <w:rPr>
+                <w:rFonts w:eastAsia="Calibri" w:cs="Arial"/>
+              </w:rPr>
+            </w:pPr>
+            <w:r>
+              <w:rPr>
+                <w:rFonts w:eastAsia="Calibri" w:cs="Arial"/>
+              </w:rPr>
+              <w:t>The system displays a course sequence.</w:t>
+            </w:r>
+          </w:p>
+        </w:tc>
+      </w:tr>
+      <w:tr>
+        <w:trPr>
+          <w:cnfStyle w:val="000000100000" w:firstRow="0" w:lastRow="0" w:firstColumn="0" w:lastColumn="0" w:oddVBand="0" w:evenVBand="0" w:oddHBand="1" w:evenHBand="0" w:firstRowFirstColumn="0" w:firstRowLastColumn="0" w:lastRowFirstColumn="0" w:lastRowLastColumn="0"/>
+        </w:trPr>
+        <w:tc>
+          <w:tcPr>
+            <w:cnfStyle w:val="001000000000" w:firstRow="0" w:lastRow="0" w:firstColumn="1" w:lastColumn="0" w:oddVBand="0" w:evenVBand="0" w:oddHBand="0" w:evenHBand="0" w:firstRowFirstColumn="0" w:firstRowLastColumn="0" w:lastRowFirstColumn="0" w:lastRowLastColumn="0"/>
+            <w:tcW w:w="2563" w:type="dxa"/>
+            <w:shd w:val="clear" w:color="auto" w:fill="FFFFFF" w:themeFill="background1"/>
+          </w:tcPr>
+          <w:p>
+            <w:pPr>
+              <w:spacing w:before="120" w:line="360" w:lineRule="auto"/>
+              <w:rPr>
+                <w:rFonts w:cs="Arial"/>
+              </w:rPr>
+            </w:pPr>
+            <w:r>
+              <w:rPr>
+                <w:rFonts w:cs="Arial"/>
+              </w:rPr>
+              <w:t>Minimum Guarantee:</w:t>
+            </w:r>
+          </w:p>
+        </w:tc>
+        <w:tc>
+          <w:tcPr>
+            <w:tcW w:w="6845" w:type="dxa"/>
+            <w:gridSpan w:val="2"/>
+            <w:shd w:val="clear" w:color="auto" w:fill="FFFFFF" w:themeFill="background1"/>
+          </w:tcPr>
+          <w:p>
+            <w:pPr>
+              <w:spacing w:before="120" w:line="360" w:lineRule="auto"/>
+              <w:cnfStyle w:val="000000100000" w:firstRow="0" w:lastRow="0" w:firstColumn="0" w:lastColumn="0" w:oddVBand="0" w:evenVBand="0" w:oddHBand="1" w:evenHBand="0" w:firstRowFirstColumn="0" w:firstRowLastColumn="0" w:lastRowFirstColumn="0" w:lastRowLastColumn="0"/>
+              <w:rPr>
+                <w:rFonts w:eastAsia="Calibri" w:cs="Arial"/>
+              </w:rPr>
+            </w:pPr>
+            <w:r>
+              <w:rPr>
+                <w:rFonts w:eastAsia="Calibri" w:cs="Arial"/>
+              </w:rPr>
+              <w:t>The system fails to display a course sequence and displays an error message to the user.</w:t>
+            </w:r>
+          </w:p>
+        </w:tc>
+      </w:tr>
+      <w:tr>
+        <w:tc>
+          <w:tcPr>
+            <w:cnfStyle w:val="001000000000" w:firstRow="0" w:lastRow="0" w:firstColumn="1" w:lastColumn="0" w:oddVBand="0" w:evenVBand="0" w:oddHBand="0" w:evenHBand="0" w:firstRowFirstColumn="0" w:firstRowLastColumn="0" w:lastRowFirstColumn="0" w:lastRowLastColumn="0"/>
+            <w:tcW w:w="2563" w:type="dxa"/>
+            <w:shd w:val="clear" w:color="auto" w:fill="FFFFFF" w:themeFill="background1"/>
+          </w:tcPr>
+          <w:p>
+            <w:pPr>
+              <w:spacing w:before="120" w:line="360" w:lineRule="auto"/>
+              <w:rPr>
+                <w:rFonts w:cs="Arial"/>
+              </w:rPr>
+            </w:pPr>
+            <w:r>
+              <w:rPr>
+                <w:rFonts w:cs="Arial"/>
+              </w:rPr>
+              <w:t>Basic Flow:</w:t>
+            </w:r>
+          </w:p>
+        </w:tc>
+        <w:tc>
+          <w:tcPr>
+            <w:tcW w:w="6845" w:type="dxa"/>
+            <w:gridSpan w:val="2"/>
+            <w:shd w:val="clear" w:color="auto" w:fill="FFFFFF" w:themeFill="background1"/>
+          </w:tcPr>
+          <w:p>
+            <w:pPr>
+              <w:pStyle w:val="ListParagraph"/>
+              <w:numPr>
+                <w:ilvl w:val="0"/>
+                <w:numId w:val="30"/>
+              </w:numPr>
+              <w:spacing w:before="120" w:after="0" w:line="360" w:lineRule="auto"/>
+              <w:cnfStyle w:val="000000000000" w:firstRow="0" w:lastRow="0" w:firstColumn="0" w:lastColumn="0" w:oddVBand="0" w:evenVBand="0" w:oddHBand="0" w:evenHBand="0" w:firstRowFirstColumn="0" w:firstRowLastColumn="0" w:lastRowFirstColumn="0" w:lastRowLastColumn="0"/>
+              <w:rPr>
+                <w:rFonts w:ascii="Times New Roman" w:eastAsia="Calibri" w:hAnsi="Times New Roman" w:cs="Times New Roman"/>
+                <w:sz w:val="24"/>
+                <w:szCs w:val="24"/>
+              </w:rPr>
+            </w:pPr>
+            <w:r>
+              <w:rPr>
+                <w:rFonts w:ascii="Times New Roman" w:eastAsia="Calibri" w:hAnsi="Times New Roman" w:cs="Times New Roman"/>
+                <w:sz w:val="24"/>
+                <w:szCs w:val="24"/>
+              </w:rPr>
+              <w:t xml:space="preserve">Student logs into the </w:t>
+            </w:r>
+            <w:r>
+              <w:rPr>
+                <w:rFonts w:ascii="Times New Roman" w:eastAsia="Calibri" w:hAnsi="Times New Roman" w:cs="Times New Roman"/>
+                <w:sz w:val="24"/>
+                <w:szCs w:val="24"/>
+              </w:rPr>
+              <w:t>S</w:t>
+            </w:r>
+            <w:r>
+              <w:rPr>
+                <w:rFonts w:ascii="Times New Roman" w:eastAsia="Calibri" w:hAnsi="Times New Roman" w:cs="Times New Roman"/>
+                <w:sz w:val="24"/>
+                <w:szCs w:val="24"/>
+              </w:rPr>
+              <w:t>cheduler.</w:t>
+            </w:r>
+          </w:p>
+          <w:p>
+            <w:pPr>
+              <w:pStyle w:val="ListParagraph"/>
+              <w:numPr>
+                <w:ilvl w:val="0"/>
+                <w:numId w:val="30"/>
+              </w:numPr>
+              <w:spacing w:before="120" w:after="0" w:line="360" w:lineRule="auto"/>
+              <w:cnfStyle w:val="000000000000" w:firstRow="0" w:lastRow="0" w:firstColumn="0" w:lastColumn="0" w:oddVBand="0" w:evenVBand="0" w:oddHBand="0" w:evenHBand="0" w:firstRowFirstColumn="0" w:firstRowLastColumn="0" w:lastRowFirstColumn="0" w:lastRowLastColumn="0"/>
+              <w:rPr>
+                <w:rFonts w:ascii="Times New Roman" w:eastAsia="Calibri" w:hAnsi="Times New Roman" w:cs="Times New Roman"/>
+                <w:sz w:val="24"/>
+                <w:szCs w:val="24"/>
+              </w:rPr>
+            </w:pPr>
+            <w:r>
+              <w:rPr>
+                <w:rFonts w:ascii="Times New Roman" w:eastAsia="Calibri" w:hAnsi="Times New Roman" w:cs="Times New Roman"/>
+                <w:sz w:val="24"/>
+                <w:szCs w:val="24"/>
+              </w:rPr>
+              <w:t>Student selects the option to view his or her course sequence.</w:t>
+            </w:r>
+          </w:p>
+          <w:p>
+            <w:pPr>
+              <w:pStyle w:val="ListParagraph"/>
+              <w:numPr>
+                <w:ilvl w:val="0"/>
+                <w:numId w:val="30"/>
+              </w:numPr>
+              <w:spacing w:before="120" w:after="0" w:line="360" w:lineRule="auto"/>
+              <w:cnfStyle w:val="000000000000" w:firstRow="0" w:lastRow="0" w:firstColumn="0" w:lastColumn="0" w:oddVBand="0" w:evenVBand="0" w:oddHBand="0" w:evenHBand="0" w:firstRowFirstColumn="0" w:firstRowLastColumn="0" w:lastRowFirstColumn="0" w:lastRowLastColumn="0"/>
+              <w:rPr>
+                <w:rFonts w:eastAsia="Calibri" w:cs="Arial"/>
+              </w:rPr>
+            </w:pPr>
+            <w:r>
+              <w:rPr>
+                <w:rFonts w:ascii="Times New Roman" w:eastAsia="Calibri" w:hAnsi="Times New Roman" w:cs="Times New Roman"/>
+                <w:sz w:val="24"/>
+                <w:szCs w:val="24"/>
+              </w:rPr>
+              <w:t>Course sequence is displayed to the student.</w:t>
+            </w:r>
+          </w:p>
+        </w:tc>
+      </w:tr>
+      <w:tr>
+        <w:trPr>
+          <w:cnfStyle w:val="000000100000" w:firstRow="0" w:lastRow="0" w:firstColumn="0" w:lastColumn="0" w:oddVBand="0" w:evenVBand="0" w:oddHBand="1" w:evenHBand="0" w:firstRowFirstColumn="0" w:firstRowLastColumn="0" w:lastRowFirstColumn="0" w:lastRowLastColumn="0"/>
+        </w:trPr>
+        <w:tc>
+          <w:tcPr>
+            <w:cnfStyle w:val="001000000000" w:firstRow="0" w:lastRow="0" w:firstColumn="1" w:lastColumn="0" w:oddVBand="0" w:evenVBand="0" w:oddHBand="0" w:evenHBand="0" w:firstRowFirstColumn="0" w:firstRowLastColumn="0" w:lastRowFirstColumn="0" w:lastRowLastColumn="0"/>
+            <w:tcW w:w="2563" w:type="dxa"/>
+            <w:shd w:val="clear" w:color="auto" w:fill="FFFFFF" w:themeFill="background1"/>
+          </w:tcPr>
+          <w:p>
+            <w:pPr>
+              <w:spacing w:before="120" w:line="360" w:lineRule="auto"/>
+              <w:rPr>
+                <w:rFonts w:cs="Arial"/>
+              </w:rPr>
+            </w:pPr>
+            <w:r>
+              <w:rPr>
+                <w:rFonts w:cs="Arial"/>
+              </w:rPr>
+              <w:t>Risk assessment:</w:t>
+            </w:r>
+          </w:p>
+        </w:tc>
+        <w:tc>
+          <w:tcPr>
+            <w:tcW w:w="6845" w:type="dxa"/>
+            <w:gridSpan w:val="2"/>
+            <w:shd w:val="clear" w:color="auto" w:fill="FFFFFF" w:themeFill="background1"/>
+          </w:tcPr>
+          <w:p>
+            <w:pPr>
+              <w:spacing w:before="120" w:line="360" w:lineRule="auto"/>
+              <w:cnfStyle w:val="000000100000" w:firstRow="0" w:lastRow="0" w:firstColumn="0" w:lastColumn="0" w:oddVBand="0" w:evenVBand="0" w:oddHBand="1" w:evenHBand="0" w:firstRowFirstColumn="0" w:firstRowLastColumn="0" w:lastRowFirstColumn="0" w:lastRowLastColumn="0"/>
+              <w:rPr>
+                <w:rFonts w:eastAsia="Calibri" w:cs="Arial"/>
+                <w:lang w:val="en-CA"/>
+              </w:rPr>
+            </w:pPr>
+            <w:r>
+              <w:rPr>
+                <w:rFonts w:eastAsia="Calibri" w:cs="Arial"/>
+                <w:lang w:val="en-CA"/>
+              </w:rPr>
+              <w:t>Medium</w:t>
+            </w:r>
+          </w:p>
+        </w:tc>
+      </w:tr>
+      <w:tr>
+        <w:tc>
+          <w:tcPr>
+            <w:cnfStyle w:val="001000000000" w:firstRow="0" w:lastRow="0" w:firstColumn="1" w:lastColumn="0" w:oddVBand="0" w:evenVBand="0" w:oddHBand="0" w:evenHBand="0" w:firstRowFirstColumn="0" w:firstRowLastColumn="0" w:lastRowFirstColumn="0" w:lastRowLastColumn="0"/>
+            <w:tcW w:w="2563" w:type="dxa"/>
+            <w:shd w:val="clear" w:color="auto" w:fill="FFFFFF" w:themeFill="background1"/>
+          </w:tcPr>
+          <w:p>
+            <w:pPr>
+              <w:spacing w:before="120" w:line="360" w:lineRule="auto"/>
+              <w:rPr>
+                <w:rFonts w:cs="Arial"/>
+              </w:rPr>
+            </w:pPr>
+            <w:r>
+              <w:rPr>
+                <w:rFonts w:cs="Arial"/>
+              </w:rPr>
+              <w:lastRenderedPageBreak/>
+              <w:t>Importance assessment:</w:t>
+            </w:r>
+          </w:p>
+        </w:tc>
+        <w:tc>
+          <w:tcPr>
+            <w:tcW w:w="6845" w:type="dxa"/>
+            <w:gridSpan w:val="2"/>
+            <w:shd w:val="clear" w:color="auto" w:fill="FFFFFF" w:themeFill="background1"/>
+          </w:tcPr>
+          <w:p>
+            <w:pPr>
+              <w:spacing w:before="120" w:line="360" w:lineRule="auto"/>
+              <w:cnfStyle w:val="000000000000" w:firstRow="0" w:lastRow="0" w:firstColumn="0" w:lastColumn="0" w:oddVBand="0" w:evenVBand="0" w:oddHBand="0" w:evenHBand="0" w:firstRowFirstColumn="0" w:firstRowLastColumn="0" w:lastRowFirstColumn="0" w:lastRowLastColumn="0"/>
+              <w:rPr>
+                <w:rFonts w:eastAsia="Calibri" w:cs="Arial"/>
+              </w:rPr>
+            </w:pPr>
+            <w:r>
+              <w:rPr>
+                <w:rFonts w:eastAsia="Calibri" w:cs="Arial"/>
+                <w:lang w:val="en-CA"/>
+              </w:rPr>
+              <w:t>4</w:t>
+            </w:r>
+            <w:r>
+              <w:rPr>
+                <w:rFonts w:eastAsia="Calibri" w:cs="Arial"/>
+              </w:rPr>
+              <w:t>/5</w:t>
+            </w:r>
+          </w:p>
+        </w:tc>
+      </w:tr>
+    </w:tbl>
+    <w:p>
+      <w:pPr>
+        <w:rPr>
+          <w:lang w:val="en-US" w:eastAsia="en-US"/>
+        </w:rPr>
+      </w:pPr>
+    </w:p>
+    <w:p>
+      <w:pPr>
+        <w:rPr>
+          <w:lang w:val="en-US" w:eastAsia="en-US"/>
+        </w:rPr>
+      </w:pPr>
+    </w:p>
+    <w:p>
+      <w:pPr>
+        <w:rPr>
+          <w:lang w:val="en-US" w:eastAsia="en-US"/>
+        </w:rPr>
+      </w:pPr>
+    </w:p>
+    <w:tbl>
+      <w:tblPr>
+        <w:tblStyle w:val="GridTable4-Accent51"/>
+        <w:tblW w:w="0" w:type="auto"/>
+        <w:tblLook w:val="04A0" w:firstRow="1" w:lastRow="0" w:firstColumn="1" w:lastColumn="0" w:noHBand="0" w:noVBand="1"/>
+      </w:tblPr>
+      <w:tblGrid>
+        <w:gridCol w:w="2563"/>
+        <w:gridCol w:w="2677"/>
+        <w:gridCol w:w="4158"/>
+      </w:tblGrid>
+      <w:tr>
+        <w:trPr>
+          <w:cnfStyle w:val="100000000000" w:firstRow="1" w:lastRow="0" w:firstColumn="0" w:lastColumn="0" w:oddVBand="0" w:evenVBand="0" w:oddHBand="0" w:evenHBand="0" w:firstRowFirstColumn="0" w:firstRowLastColumn="0" w:lastRowFirstColumn="0" w:lastRowLastColumn="0"/>
+        </w:trPr>
+        <w:tc>
+          <w:tcPr>
+            <w:cnfStyle w:val="001000000000" w:firstRow="0" w:lastRow="0" w:firstColumn="1" w:lastColumn="0" w:oddVBand="0" w:evenVBand="0" w:oddHBand="0" w:evenHBand="0" w:firstRowFirstColumn="0" w:firstRowLastColumn="0" w:lastRowFirstColumn="0" w:lastRowLastColumn="0"/>
+            <w:tcW w:w="2563" w:type="dxa"/>
+            <w:shd w:val="clear" w:color="auto" w:fill="1F3864" w:themeFill="accent5" w:themeFillShade="80"/>
+          </w:tcPr>
+          <w:p>
+            <w:pPr>
+              <w:spacing w:before="120" w:line="360" w:lineRule="auto"/>
+              <w:rPr>
+                <w:rFonts w:cs="Arial"/>
+                <w:b w:val="0"/>
+                <w:bCs w:val="0"/>
+                <w:color w:val="D9D9D9" w:themeColor="background1" w:themeShade="D9"/>
+              </w:rPr>
+            </w:pPr>
+            <w:r>
+              <w:rPr>
+                <w:rFonts w:cs="Arial"/>
+                <w:color w:val="D9D9D9" w:themeColor="background1" w:themeShade="D9"/>
+              </w:rPr>
+              <w:t>Use Case ID:</w:t>
+            </w:r>
+          </w:p>
+        </w:tc>
+        <w:tc>
+          <w:tcPr>
+            <w:tcW w:w="6835" w:type="dxa"/>
+            <w:gridSpan w:val="2"/>
+            <w:shd w:val="clear" w:color="auto" w:fill="1F3864" w:themeFill="accent5" w:themeFillShade="80"/>
+          </w:tcPr>
+          <w:p>
+            <w:pPr>
+              <w:spacing w:before="120" w:line="360" w:lineRule="auto"/>
+              <w:cnfStyle w:val="100000000000" w:firstRow="1" w:lastRow="0" w:firstColumn="0" w:lastColumn="0" w:oddVBand="0" w:evenVBand="0" w:oddHBand="0" w:evenHBand="0" w:firstRowFirstColumn="0" w:firstRowLastColumn="0" w:lastRowFirstColumn="0" w:lastRowLastColumn="0"/>
+              <w:rPr>
+                <w:rFonts w:eastAsia="Calibri" w:cs="Arial"/>
+                <w:b w:val="0"/>
+                <w:bCs w:val="0"/>
+                <w:color w:val="D9D9D9" w:themeColor="background1" w:themeShade="D9"/>
+              </w:rPr>
+            </w:pPr>
+            <w:r>
+              <w:rPr>
+                <w:rFonts w:eastAsia="Calibri" w:cs="Arial"/>
+                <w:color w:val="D9D9D9" w:themeColor="background1" w:themeShade="D9"/>
+              </w:rPr>
+              <w:t>UC6</w:t>
+            </w:r>
+          </w:p>
+        </w:tc>
+      </w:tr>
+      <w:tr>
+        <w:trPr>
+          <w:cnfStyle w:val="000000100000" w:firstRow="0" w:lastRow="0" w:firstColumn="0" w:lastColumn="0" w:oddVBand="0" w:evenVBand="0" w:oddHBand="1" w:evenHBand="0" w:firstRowFirstColumn="0" w:firstRowLastColumn="0" w:lastRowFirstColumn="0" w:lastRowLastColumn="0"/>
+        </w:trPr>
+        <w:tc>
+          <w:tcPr>
+            <w:cnfStyle w:val="001000000000" w:firstRow="0" w:lastRow="0" w:firstColumn="1" w:lastColumn="0" w:oddVBand="0" w:evenVBand="0" w:oddHBand="0" w:evenHBand="0" w:firstRowFirstColumn="0" w:firstRowLastColumn="0" w:lastRowFirstColumn="0" w:lastRowLastColumn="0"/>
+            <w:tcW w:w="2563" w:type="dxa"/>
+          </w:tcPr>
+          <w:p>
+            <w:pPr>
+              <w:spacing w:before="120" w:line="360" w:lineRule="auto"/>
+              <w:rPr>
+                <w:rFonts w:cs="Arial"/>
+              </w:rPr>
+            </w:pPr>
+            <w:r>
+              <w:rPr>
+                <w:rFonts w:cs="Arial"/>
+              </w:rPr>
+              <w:t>Use Case Name:</w:t>
+            </w:r>
+          </w:p>
+        </w:tc>
+        <w:tc>
+          <w:tcPr>
+            <w:tcW w:w="6835" w:type="dxa"/>
+            <w:gridSpan w:val="2"/>
+          </w:tcPr>
+          <w:p>
+            <w:pPr>
+              <w:spacing w:before="120" w:line="360" w:lineRule="auto"/>
+              <w:cnfStyle w:val="000000100000" w:firstRow="0" w:lastRow="0" w:firstColumn="0" w:lastColumn="0" w:oddVBand="0" w:evenVBand="0" w:oddHBand="1" w:evenHBand="0" w:firstRowFirstColumn="0" w:firstRowLastColumn="0" w:lastRowFirstColumn="0" w:lastRowLastColumn="0"/>
+              <w:rPr>
+                <w:rFonts w:eastAsia="Calibri" w:cs="Arial"/>
+              </w:rPr>
+            </w:pPr>
+            <w:r>
+              <w:rPr>
+                <w:rFonts w:eastAsia="Calibri" w:cs="Arial"/>
+              </w:rPr>
+              <w:t>Generate Schedule</w:t>
+            </w:r>
+          </w:p>
+        </w:tc>
+      </w:tr>
+      <w:tr>
+        <w:tc>
+          <w:tcPr>
+            <w:cnfStyle w:val="001000000000" w:firstRow="0" w:lastRow="0" w:firstColumn="1" w:lastColumn="0" w:oddVBand="0" w:evenVBand="0" w:oddHBand="0" w:evenHBand="0" w:firstRowFirstColumn="0" w:firstRowLastColumn="0" w:lastRowFirstColumn="0" w:lastRowLastColumn="0"/>
+            <w:tcW w:w="2563" w:type="dxa"/>
+            <w:shd w:val="clear" w:color="auto" w:fill="D9E2F3" w:themeFill="accent5" w:themeFillTint="33"/>
+          </w:tcPr>
+          <w:p>
+            <w:pPr>
+              <w:spacing w:before="120" w:line="360" w:lineRule="auto"/>
+              <w:rPr>
+                <w:rFonts w:cs="Arial"/>
+              </w:rPr>
+            </w:pPr>
+            <w:r>
+              <w:rPr>
+                <w:rFonts w:cs="Arial"/>
+              </w:rPr>
+              <w:t>Created By:</w:t>
+            </w:r>
+          </w:p>
+        </w:tc>
+        <w:tc>
+          <w:tcPr>
+            <w:tcW w:w="2677" w:type="dxa"/>
+            <w:shd w:val="clear" w:color="auto" w:fill="D9E2F3" w:themeFill="accent5" w:themeFillTint="33"/>
+          </w:tcPr>
+          <w:p>
+            <w:pPr>
+              <w:spacing w:before="120" w:line="360" w:lineRule="auto"/>
+              <w:cnfStyle w:val="000000000000" w:firstRow="0" w:lastRow="0" w:firstColumn="0" w:lastColumn="0" w:oddVBand="0" w:evenVBand="0" w:oddHBand="0" w:evenHBand="0" w:firstRowFirstColumn="0" w:firstRowLastColumn="0" w:lastRowFirstColumn="0" w:lastRowLastColumn="0"/>
+              <w:rPr>
+                <w:rFonts w:eastAsia="Calibri" w:cs="Arial"/>
+              </w:rPr>
+            </w:pPr>
+            <w:r>
+              <w:rPr>
+                <w:rFonts w:eastAsia="Calibri" w:cs="Arial"/>
+              </w:rPr>
+              <w:t>Ideawin-Bunthy Koun</w:t>
+            </w:r>
+          </w:p>
+        </w:tc>
+        <w:tc>
+          <w:tcPr>
+            <w:tcW w:w="4158" w:type="dxa"/>
+            <w:shd w:val="clear" w:color="auto" w:fill="D9E2F3" w:themeFill="accent5" w:themeFillTint="33"/>
+          </w:tcPr>
+          <w:p>
+            <w:pPr>
+              <w:spacing w:before="120" w:line="360" w:lineRule="auto"/>
+              <w:cnfStyle w:val="000000000000" w:firstRow="0" w:lastRow="0" w:firstColumn="0" w:lastColumn="0" w:oddVBand="0" w:evenVBand="0" w:oddHBand="0" w:evenHBand="0" w:firstRowFirstColumn="0" w:firstRowLastColumn="0" w:lastRowFirstColumn="0" w:lastRowLastColumn="0"/>
+              <w:rPr>
+                <w:rFonts w:cs="Arial"/>
+                <w:lang w:val="en-CA"/>
+              </w:rPr>
+            </w:pPr>
+            <w:r>
+              <w:rPr>
+                <w:rFonts w:cs="Arial"/>
+              </w:rPr>
+              <w:t>Last Updated By:</w:t>
+            </w:r>
+            <w:r>
+              <w:rPr>
+                <w:rFonts w:cs="Arial"/>
+                <w:lang w:val="en-CA"/>
+              </w:rPr>
+              <w:t xml:space="preserve"> Claudia Della Serra</w:t>
+            </w:r>
+          </w:p>
+        </w:tc>
+      </w:tr>
+      <w:tr>
+        <w:trPr>
+          <w:cnfStyle w:val="000000100000" w:firstRow="0" w:lastRow="0" w:firstColumn="0" w:lastColumn="0" w:oddVBand="0" w:evenVBand="0" w:oddHBand="1" w:evenHBand="0" w:firstRowFirstColumn="0" w:firstRowLastColumn="0" w:lastRowFirstColumn="0" w:lastRowLastColumn="0"/>
+        </w:trPr>
+        <w:tc>
+          <w:tcPr>
+            <w:cnfStyle w:val="001000000000" w:firstRow="0" w:lastRow="0" w:firstColumn="1" w:lastColumn="0" w:oddVBand="0" w:evenVBand="0" w:oddHBand="0" w:evenHBand="0" w:firstRowFirstColumn="0" w:firstRowLastColumn="0" w:lastRowFirstColumn="0" w:lastRowLastColumn="0"/>
+            <w:tcW w:w="2563" w:type="dxa"/>
+          </w:tcPr>
+          <w:p>
+            <w:pPr>
+              <w:spacing w:before="120" w:line="360" w:lineRule="auto"/>
+              <w:rPr>
+                <w:rFonts w:cs="Arial"/>
+              </w:rPr>
+            </w:pPr>
+            <w:r>
+              <w:rPr>
+                <w:rFonts w:cs="Arial"/>
+              </w:rPr>
+              <w:t>Date Created:</w:t>
+            </w:r>
+          </w:p>
+        </w:tc>
+        <w:tc>
+          <w:tcPr>
+            <w:tcW w:w="2677" w:type="dxa"/>
+          </w:tcPr>
+          <w:p>
+            <w:pPr>
+              <w:spacing w:before="120" w:line="360" w:lineRule="auto"/>
+              <w:cnfStyle w:val="000000100000" w:firstRow="0" w:lastRow="0" w:firstColumn="0" w:lastColumn="0" w:oddVBand="0" w:evenVBand="0" w:oddHBand="1" w:evenHBand="0" w:firstRowFirstColumn="0" w:firstRowLastColumn="0" w:lastRowFirstColumn="0" w:lastRowLastColumn="0"/>
+              <w:rPr>
+                <w:rFonts w:eastAsia="Calibri" w:cs="Arial"/>
+              </w:rPr>
+            </w:pPr>
+            <w:r>
+              <w:rPr>
+                <w:rFonts w:eastAsia="Calibri" w:cs="Arial"/>
+              </w:rPr>
+              <w:t>January 25</w:t>
+            </w:r>
+            <w:r>
+              <w:rPr>
+                <w:rFonts w:eastAsia="Calibri" w:cs="Arial"/>
+                <w:vertAlign w:val="superscript"/>
+              </w:rPr>
+              <w:t>th</w:t>
+            </w:r>
+            <w:r>
+              <w:rPr>
+                <w:rFonts w:eastAsia="Calibri" w:cs="Arial"/>
+              </w:rPr>
+              <w:t>, 2016</w:t>
+            </w:r>
+          </w:p>
+        </w:tc>
+        <w:tc>
+          <w:tcPr>
+            <w:tcW w:w="4158" w:type="dxa"/>
+          </w:tcPr>
+          <w:p>
+            <w:pPr>
+              <w:spacing w:before="120" w:line="360" w:lineRule="auto"/>
+              <w:cnfStyle w:val="000000100000" w:firstRow="0" w:lastRow="0" w:firstColumn="0" w:lastColumn="0" w:oddVBand="0" w:evenVBand="0" w:oddHBand="1" w:evenHBand="0" w:firstRowFirstColumn="0" w:firstRowLastColumn="0" w:lastRowFirstColumn="0" w:lastRowLastColumn="0"/>
+              <w:rPr>
+                <w:rFonts w:cs="Arial"/>
+                <w:lang w:val="en-CA"/>
+              </w:rPr>
+            </w:pPr>
+            <w:r>
+              <w:rPr>
+                <w:rFonts w:cs="Arial"/>
+              </w:rPr>
+              <w:t>Last Revision Date:</w:t>
+            </w:r>
+            <w:r>
+              <w:rPr>
+                <w:rFonts w:cs="Arial"/>
+                <w:lang w:val="en-CA"/>
+              </w:rPr>
+              <w:t xml:space="preserve"> February 8, 2016</w:t>
+            </w:r>
+          </w:p>
+        </w:tc>
+      </w:tr>
+      <w:tr>
+        <w:tc>
+          <w:tcPr>
+            <w:cnfStyle w:val="001000000000" w:firstRow="0" w:lastRow="0" w:firstColumn="1" w:lastColumn="0" w:oddVBand="0" w:evenVBand="0" w:oddHBand="0" w:evenHBand="0" w:firstRowFirstColumn="0" w:firstRowLastColumn="0" w:lastRowFirstColumn="0" w:lastRowLastColumn="0"/>
+            <w:tcW w:w="2563" w:type="dxa"/>
+            <w:shd w:val="clear" w:color="auto" w:fill="FFFFFF" w:themeFill="background1"/>
+          </w:tcPr>
+          <w:p>
+            <w:pPr>
+              <w:spacing w:before="120" w:line="360" w:lineRule="auto"/>
+              <w:rPr>
+                <w:rFonts w:cs="Arial"/>
+              </w:rPr>
+            </w:pPr>
+            <w:r>
+              <w:rPr>
+                <w:rFonts w:cs="Arial"/>
+              </w:rPr>
+              <w:t>Actor(s):</w:t>
+            </w:r>
+          </w:p>
+        </w:tc>
+        <w:tc>
+          <w:tcPr>
+            <w:tcW w:w="6835" w:type="dxa"/>
+            <w:gridSpan w:val="2"/>
+            <w:shd w:val="clear" w:color="auto" w:fill="FFFFFF" w:themeFill="background1"/>
+          </w:tcPr>
+          <w:p>
+            <w:pPr>
+              <w:spacing w:before="120" w:line="360" w:lineRule="auto"/>
+              <w:cnfStyle w:val="000000000000" w:firstRow="0" w:lastRow="0" w:firstColumn="0" w:lastColumn="0" w:oddVBand="0" w:evenVBand="0" w:oddHBand="0" w:evenHBand="0" w:firstRowFirstColumn="0" w:firstRowLastColumn="0" w:lastRowFirstColumn="0" w:lastRowLastColumn="0"/>
+              <w:rPr>
+                <w:rFonts w:eastAsia="Calibri" w:cs="Arial"/>
+              </w:rPr>
+            </w:pPr>
+            <w:r>
+              <w:rPr>
+                <w:rFonts w:eastAsia="Calibri" w:cs="Arial"/>
+              </w:rPr>
+              <w:t>Student</w:t>
+            </w:r>
+          </w:p>
+        </w:tc>
+      </w:tr>
+      <w:tr>
+        <w:trPr>
+          <w:cnfStyle w:val="000000100000" w:firstRow="0" w:lastRow="0" w:firstColumn="0" w:lastColumn="0" w:oddVBand="0" w:evenVBand="0" w:oddHBand="1" w:evenHBand="0" w:firstRowFirstColumn="0" w:firstRowLastColumn="0" w:lastRowFirstColumn="0" w:lastRowLastColumn="0"/>
+        </w:trPr>
+        <w:tc>
+          <w:tcPr>
+            <w:cnfStyle w:val="001000000000" w:firstRow="0" w:lastRow="0" w:firstColumn="1" w:lastColumn="0" w:oddVBand="0" w:evenVBand="0" w:oddHBand="0" w:evenHBand="0" w:firstRowFirstColumn="0" w:firstRowLastColumn="0" w:lastRowFirstColumn="0" w:lastRowLastColumn="0"/>
+            <w:tcW w:w="2563" w:type="dxa"/>
+            <w:shd w:val="clear" w:color="auto" w:fill="FFFFFF" w:themeFill="background1"/>
+          </w:tcPr>
+          <w:p>
+            <w:pPr>
+              <w:spacing w:before="120" w:line="360" w:lineRule="auto"/>
+              <w:rPr>
+                <w:rFonts w:cs="Arial"/>
+                <w:bCs w:val="0"/>
+                <w:iCs/>
+              </w:rPr>
+            </w:pPr>
+            <w:r>
+              <w:rPr>
+                <w:rFonts w:cs="Arial"/>
+                <w:iCs/>
+              </w:rPr>
+              <w:t>Goal/Actor Goals</w:t>
+            </w:r>
+            <w:r>
+              <w:rPr>
+                <w:rFonts w:cs="Arial"/>
+              </w:rPr>
+              <w:t>:</w:t>
+            </w:r>
+          </w:p>
+        </w:tc>
+        <w:tc>
+          <w:tcPr>
+            <w:tcW w:w="6835" w:type="dxa"/>
+            <w:gridSpan w:val="2"/>
+            <w:shd w:val="clear" w:color="auto" w:fill="FFFFFF" w:themeFill="background1"/>
+          </w:tcPr>
+          <w:p>
+            <w:pPr>
+              <w:spacing w:before="120" w:line="360" w:lineRule="auto"/>
+              <w:cnfStyle w:val="000000100000" w:firstRow="0" w:lastRow="0" w:firstColumn="0" w:lastColumn="0" w:oddVBand="0" w:evenVBand="0" w:oddHBand="1" w:evenHBand="0" w:firstRowFirstColumn="0" w:firstRowLastColumn="0" w:lastRowFirstColumn="0" w:lastRowLastColumn="0"/>
+              <w:rPr>
+                <w:rFonts w:eastAsia="Calibri" w:cs="Arial"/>
+              </w:rPr>
+            </w:pPr>
+            <w:r>
+              <w:rPr>
+                <w:rFonts w:eastAsia="Calibri" w:cs="Arial"/>
+              </w:rPr>
+              <w:t>Obtain a suggested schedule for the next four years.</w:t>
+            </w:r>
+          </w:p>
+        </w:tc>
+      </w:tr>
+      <w:tr>
+        <w:tc>
+          <w:tcPr>
+            <w:cnfStyle w:val="001000000000" w:firstRow="0" w:lastRow="0" w:firstColumn="1" w:lastColumn="0" w:oddVBand="0" w:evenVBand="0" w:oddHBand="0" w:evenHBand="0" w:firstRowFirstColumn="0" w:firstRowLastColumn="0" w:lastRowFirstColumn="0" w:lastRowLastColumn="0"/>
+            <w:tcW w:w="2563" w:type="dxa"/>
+            <w:shd w:val="clear" w:color="auto" w:fill="FFFFFF" w:themeFill="background1"/>
+          </w:tcPr>
+          <w:p>
+            <w:pPr>
+              <w:spacing w:before="120" w:line="360" w:lineRule="auto"/>
+              <w:rPr>
+                <w:rFonts w:cs="Arial"/>
+              </w:rPr>
+            </w:pPr>
+            <w:r>
+              <w:rPr>
+                <w:rFonts w:cs="Arial"/>
+              </w:rPr>
+              <w:t>Description/Summary:</w:t>
+            </w:r>
+          </w:p>
+        </w:tc>
+        <w:tc>
+          <w:tcPr>
+            <w:tcW w:w="6835" w:type="dxa"/>
+            <w:gridSpan w:val="2"/>
+            <w:shd w:val="clear" w:color="auto" w:fill="FFFFFF" w:themeFill="background1"/>
+          </w:tcPr>
+          <w:p>
+            <w:pPr>
+              <w:spacing w:before="120" w:line="360" w:lineRule="auto"/>
+              <w:cnfStyle w:val="000000000000" w:firstRow="0" w:lastRow="0" w:firstColumn="0" w:lastColumn="0" w:oddVBand="0" w:evenVBand="0" w:oddHBand="0" w:evenHBand="0" w:firstRowFirstColumn="0" w:firstRowLastColumn="0" w:lastRowFirstColumn="0" w:lastRowLastColumn="0"/>
+              <w:rPr>
+                <w:rFonts w:eastAsia="Calibri" w:cs="Arial"/>
+              </w:rPr>
+            </w:pPr>
+            <w:r>
+              <w:rPr>
+                <w:rFonts w:eastAsia="Calibri" w:cs="Arial"/>
+              </w:rPr>
+              <w:t>The system can generate a 4-year schedule for the user based on the student’s preferences and constraints and on prerequisite and co-requisite policy.</w:t>
+            </w:r>
+          </w:p>
+        </w:tc>
+      </w:tr>
+      <w:tr>
+        <w:trPr>
+          <w:cnfStyle w:val="000000100000" w:firstRow="0" w:lastRow="0" w:firstColumn="0" w:lastColumn="0" w:oddVBand="0" w:evenVBand="0" w:oddHBand="1" w:evenHBand="0" w:firstRowFirstColumn="0" w:firstRowLastColumn="0" w:lastRowFirstColumn="0" w:lastRowLastColumn="0"/>
+        </w:trPr>
+        <w:tc>
+          <w:tcPr>
+            <w:cnfStyle w:val="001000000000" w:firstRow="0" w:lastRow="0" w:firstColumn="1" w:lastColumn="0" w:oddVBand="0" w:evenVBand="0" w:oddHBand="0" w:evenHBand="0" w:firstRowFirstColumn="0" w:firstRowLastColumn="0" w:lastRowFirstColumn="0" w:lastRowLastColumn="0"/>
+            <w:tcW w:w="2563" w:type="dxa"/>
+            <w:shd w:val="clear" w:color="auto" w:fill="FFFFFF" w:themeFill="background1"/>
+          </w:tcPr>
+          <w:p>
+            <w:pPr>
+              <w:spacing w:before="120" w:line="360" w:lineRule="auto"/>
+              <w:rPr>
+                <w:rFonts w:cs="Arial"/>
+              </w:rPr>
+            </w:pPr>
+            <w:r>
+              <w:rPr>
+                <w:rFonts w:cs="Arial"/>
+              </w:rPr>
+              <w:t>Preconditions:</w:t>
+            </w:r>
+          </w:p>
+        </w:tc>
+        <w:tc>
+          <w:tcPr>
+            <w:tcW w:w="6835" w:type="dxa"/>
+            <w:gridSpan w:val="2"/>
+            <w:shd w:val="clear" w:color="auto" w:fill="FFFFFF" w:themeFill="background1"/>
+          </w:tcPr>
+          <w:p>
+            <w:pPr>
+              <w:pStyle w:val="ListParagraph"/>
+              <w:numPr>
+                <w:ilvl w:val="0"/>
+                <w:numId w:val="29"/>
+              </w:numPr>
+              <w:spacing w:before="120" w:after="0" w:line="360" w:lineRule="auto"/>
+              <w:cnfStyle w:val="000000100000" w:firstRow="0" w:lastRow="0" w:firstColumn="0" w:lastColumn="0" w:oddVBand="0" w:evenVBand="0" w:oddHBand="1" w:evenHBand="0" w:firstRowFirstColumn="0" w:firstRowLastColumn="0" w:lastRowFirstColumn="0" w:lastRowLastColumn="0"/>
+              <w:rPr>
+                <w:rFonts w:ascii="Times New Roman" w:eastAsia="Calibri" w:hAnsi="Times New Roman" w:cs="Times New Roman"/>
+                <w:sz w:val="24"/>
+                <w:szCs w:val="24"/>
+              </w:rPr>
+            </w:pPr>
+            <w:r>
+              <w:rPr>
+                <w:rFonts w:ascii="Times New Roman" w:eastAsia="Calibri" w:hAnsi="Times New Roman" w:cs="Times New Roman"/>
+                <w:sz w:val="24"/>
+                <w:szCs w:val="24"/>
+              </w:rPr>
+              <w:t>User must be logged in as a Student.</w:t>
+            </w:r>
+          </w:p>
+          <w:p>
+            <w:pPr>
+              <w:pStyle w:val="ListParagraph"/>
+              <w:numPr>
+                <w:ilvl w:val="0"/>
+                <w:numId w:val="29"/>
+              </w:numPr>
+              <w:spacing w:before="120" w:after="0" w:line="360" w:lineRule="auto"/>
+              <w:cnfStyle w:val="000000100000" w:firstRow="0" w:lastRow="0" w:firstColumn="0" w:lastColumn="0" w:oddVBand="0" w:evenVBand="0" w:oddHBand="1" w:evenHBand="0" w:firstRowFirstColumn="0" w:firstRowLastColumn="0" w:lastRowFirstColumn="0" w:lastRowLastColumn="0"/>
+              <w:rPr>
+                <w:rFonts w:ascii="Times New Roman" w:eastAsia="Calibri" w:hAnsi="Times New Roman" w:cs="Times New Roman"/>
+                <w:sz w:val="24"/>
+                <w:szCs w:val="24"/>
+              </w:rPr>
+            </w:pPr>
+            <w:r>
+              <w:rPr>
+                <w:rFonts w:ascii="Times New Roman" w:eastAsia="Calibri" w:hAnsi="Times New Roman" w:cs="Times New Roman"/>
+                <w:sz w:val="24"/>
+                <w:szCs w:val="24"/>
+              </w:rPr>
+              <w:t>The system must have access to course</w:t>
+            </w:r>
+            <w:r>
+              <w:rPr>
+                <w:rFonts w:ascii="Times New Roman" w:eastAsia="Calibri" w:hAnsi="Times New Roman" w:cs="Times New Roman"/>
+                <w:sz w:val="24"/>
+                <w:szCs w:val="24"/>
+              </w:rPr>
+              <w:t xml:space="preserve"> database.</w:t>
+            </w:r>
+          </w:p>
+          <w:p>
+            <w:pPr>
+              <w:pStyle w:val="ListParagraph"/>
+              <w:numPr>
+                <w:ilvl w:val="0"/>
+                <w:numId w:val="29"/>
+              </w:numPr>
+              <w:spacing w:before="120" w:after="0" w:line="360" w:lineRule="auto"/>
+              <w:cnfStyle w:val="000000100000" w:firstRow="0" w:lastRow="0" w:firstColumn="0" w:lastColumn="0" w:oddVBand="0" w:evenVBand="0" w:oddHBand="1" w:evenHBand="0" w:firstRowFirstColumn="0" w:firstRowLastColumn="0" w:lastRowFirstColumn="0" w:lastRowLastColumn="0"/>
+              <w:rPr>
+                <w:rFonts w:eastAsia="Calibri" w:cs="Arial"/>
+              </w:rPr>
+            </w:pPr>
+            <w:r>
+              <w:rPr>
+                <w:rFonts w:ascii="Times New Roman" w:eastAsia="Calibri" w:hAnsi="Times New Roman" w:cs="Times New Roman"/>
+                <w:sz w:val="24"/>
+                <w:szCs w:val="24"/>
+              </w:rPr>
+              <w:t>The system must have access to the student’s records.</w:t>
+            </w:r>
+          </w:p>
+        </w:tc>
+      </w:tr>
+      <w:tr>
+        <w:tc>
+          <w:tcPr>
+            <w:cnfStyle w:val="001000000000" w:firstRow="0" w:lastRow="0" w:firstColumn="1" w:lastColumn="0" w:oddVBand="0" w:evenVBand="0" w:oddHBand="0" w:evenHBand="0" w:firstRowFirstColumn="0" w:firstRowLastColumn="0" w:lastRowFirstColumn="0" w:lastRowLastColumn="0"/>
+            <w:tcW w:w="2563" w:type="dxa"/>
+            <w:shd w:val="clear" w:color="auto" w:fill="FFFFFF" w:themeFill="background1"/>
+          </w:tcPr>
+          <w:p>
+            <w:pPr>
+              <w:spacing w:before="120" w:line="360" w:lineRule="auto"/>
+              <w:rPr>
+                <w:rFonts w:cs="Arial"/>
+              </w:rPr>
+            </w:pPr>
+            <w:r>
+              <w:rPr>
+                <w:rFonts w:cs="Arial"/>
+              </w:rPr>
+              <w:t>Post-conditions:</w:t>
+            </w:r>
+          </w:p>
+        </w:tc>
+        <w:tc>
+          <w:tcPr>
+            <w:tcW w:w="6835" w:type="dxa"/>
+            <w:gridSpan w:val="2"/>
+            <w:shd w:val="clear" w:color="auto" w:fill="FFFFFF" w:themeFill="background1"/>
+          </w:tcPr>
+          <w:p>
+            <w:pPr>
+              <w:spacing w:before="120" w:after="120"/>
+              <w:cnfStyle w:val="000000000000" w:firstRow="0" w:lastRow="0" w:firstColumn="0" w:lastColumn="0" w:oddVBand="0" w:evenVBand="0" w:oddHBand="0" w:evenHBand="0" w:firstRowFirstColumn="0" w:firstRowLastColumn="0" w:lastRowFirstColumn="0" w:lastRowLastColumn="0"/>
+              <w:rPr>
+                <w:rFonts w:eastAsia="Calibri" w:cs="Arial"/>
+              </w:rPr>
+            </w:pPr>
+            <w:r>
+              <w:rPr>
+                <w:rFonts w:eastAsia="Calibri" w:cs="Arial"/>
+              </w:rPr>
+              <w:t>The system generates a schedule with no overlaps.</w:t>
+            </w:r>
+          </w:p>
+        </w:tc>
+      </w:tr>
+      <w:tr>
+        <w:trPr>
+          <w:cnfStyle w:val="000000100000" w:firstRow="0" w:lastRow="0" w:firstColumn="0" w:lastColumn="0" w:oddVBand="0" w:evenVBand="0" w:oddHBand="1" w:evenHBand="0" w:firstRowFirstColumn="0" w:firstRowLastColumn="0" w:lastRowFirstColumn="0" w:lastRowLastColumn="0"/>
+        </w:trPr>
+        <w:tc>
+          <w:tcPr>
+            <w:cnfStyle w:val="001000000000" w:firstRow="0" w:lastRow="0" w:firstColumn="1" w:lastColumn="0" w:oddVBand="0" w:evenVBand="0" w:oddHBand="0" w:evenHBand="0" w:firstRowFirstColumn="0" w:firstRowLastColumn="0" w:lastRowFirstColumn="0" w:lastRowLastColumn="0"/>
+            <w:tcW w:w="2563" w:type="dxa"/>
+            <w:shd w:val="clear" w:color="auto" w:fill="FFFFFF" w:themeFill="background1"/>
+          </w:tcPr>
+          <w:p>
+            <w:pPr>
+              <w:spacing w:before="120" w:line="360" w:lineRule="auto"/>
+              <w:rPr>
+                <w:rFonts w:cs="Arial"/>
+              </w:rPr>
+            </w:pPr>
+            <w:r>
+              <w:rPr>
+                <w:rFonts w:cs="Arial"/>
+              </w:rPr>
+              <w:t>Minimum Guarantee:</w:t>
+            </w:r>
+          </w:p>
+        </w:tc>
+        <w:tc>
+          <w:tcPr>
+            <w:tcW w:w="6835" w:type="dxa"/>
+            <w:gridSpan w:val="2"/>
+            <w:shd w:val="clear" w:color="auto" w:fill="FFFFFF" w:themeFill="background1"/>
+          </w:tcPr>
+          <w:p>
+            <w:pPr>
+              <w:spacing w:before="120" w:line="360" w:lineRule="auto"/>
+              <w:cnfStyle w:val="000000100000" w:firstRow="0" w:lastRow="0" w:firstColumn="0" w:lastColumn="0" w:oddVBand="0" w:evenVBand="0" w:oddHBand="1" w:evenHBand="0" w:firstRowFirstColumn="0" w:firstRowLastColumn="0" w:lastRowFirstColumn="0" w:lastRowLastColumn="0"/>
+              <w:rPr>
+                <w:rFonts w:eastAsia="Calibri" w:cs="Arial"/>
+              </w:rPr>
+            </w:pPr>
+            <w:r>
+              <w:rPr>
+                <w:rFonts w:eastAsia="Calibri" w:cs="Arial"/>
+              </w:rPr>
+              <w:t>The system fails to generate a schedule and displays an error message to the user.</w:t>
+            </w:r>
+          </w:p>
+        </w:tc>
+      </w:tr>
+      <w:tr>
+        <w:tc>
+          <w:tcPr>
+            <w:cnfStyle w:val="001000000000" w:firstRow="0" w:lastRow="0" w:firstColumn="1" w:lastColumn="0" w:oddVBand="0" w:evenVBand="0" w:oddHBand="0" w:evenHBand="0" w:firstRowFirstColumn="0" w:firstRowLastColumn="0" w:lastRowFirstColumn="0" w:lastRowLastColumn="0"/>
+            <w:tcW w:w="2563" w:type="dxa"/>
+            <w:shd w:val="clear" w:color="auto" w:fill="FFFFFF" w:themeFill="background1"/>
+          </w:tcPr>
+          <w:p>
+            <w:pPr>
+              <w:spacing w:before="120" w:line="360" w:lineRule="auto"/>
+              <w:rPr>
+                <w:rFonts w:cs="Arial"/>
+              </w:rPr>
+            </w:pPr>
+            <w:r>
+              <w:rPr>
+                <w:rFonts w:cs="Arial"/>
+              </w:rPr>
+              <w:t>Basic Flow:</w:t>
+            </w:r>
+          </w:p>
+        </w:tc>
+        <w:tc>
+          <w:tcPr>
+            <w:tcW w:w="6835" w:type="dxa"/>
+            <w:gridSpan w:val="2"/>
+            <w:shd w:val="clear" w:color="auto" w:fill="FFFFFF" w:themeFill="background1"/>
+          </w:tcPr>
+          <w:p>
+            <w:pPr>
+              <w:pStyle w:val="ListParagraph"/>
+              <w:numPr>
+                <w:ilvl w:val="0"/>
+                <w:numId w:val="28"/>
+              </w:numPr>
+              <w:spacing w:before="120" w:after="0" w:line="360" w:lineRule="auto"/>
+              <w:cnfStyle w:val="000000000000" w:firstRow="0" w:lastRow="0" w:firstColumn="0" w:lastColumn="0" w:oddVBand="0" w:evenVBand="0" w:oddHBand="0" w:evenHBand="0" w:firstRowFirstColumn="0" w:firstRowLastColumn="0" w:lastRowFirstColumn="0" w:lastRowLastColumn="0"/>
+              <w:rPr>
+                <w:rFonts w:ascii="Times New Roman" w:eastAsia="Calibri" w:hAnsi="Times New Roman" w:cs="Times New Roman"/>
+                <w:sz w:val="24"/>
+                <w:szCs w:val="24"/>
+              </w:rPr>
+            </w:pPr>
+            <w:r>
+              <w:rPr>
+                <w:rFonts w:ascii="Times New Roman" w:eastAsia="Calibri" w:hAnsi="Times New Roman" w:cs="Times New Roman"/>
+                <w:sz w:val="24"/>
+                <w:szCs w:val="24"/>
+              </w:rPr>
+              <w:t>User opens a session with the scheduler.</w:t>
+            </w:r>
+          </w:p>
+          <w:p>
+            <w:pPr>
+              <w:pStyle w:val="ListParagraph"/>
+              <w:numPr>
+                <w:ilvl w:val="0"/>
+                <w:numId w:val="28"/>
+              </w:numPr>
+              <w:spacing w:before="120" w:after="0" w:line="360" w:lineRule="auto"/>
+              <w:cnfStyle w:val="000000000000" w:firstRow="0" w:lastRow="0" w:firstColumn="0" w:lastColumn="0" w:oddVBand="0" w:evenVBand="0" w:oddHBand="0" w:evenHBand="0" w:firstRowFirstColumn="0" w:firstRowLastColumn="0" w:lastRowFirstColumn="0" w:lastRowLastColumn="0"/>
+              <w:rPr>
+                <w:rFonts w:ascii="Times New Roman" w:eastAsia="Calibri" w:hAnsi="Times New Roman" w:cs="Times New Roman"/>
+                <w:sz w:val="24"/>
+                <w:szCs w:val="24"/>
+              </w:rPr>
+            </w:pPr>
+            <w:r>
+              <w:rPr>
+                <w:rFonts w:ascii="Times New Roman" w:eastAsia="Calibri" w:hAnsi="Times New Roman" w:cs="Times New Roman"/>
+                <w:sz w:val="24"/>
+                <w:szCs w:val="24"/>
+              </w:rPr>
+              <w:t>User selects the ‘Generate Schedule’ feature.</w:t>
+            </w:r>
+          </w:p>
+          <w:p>
+            <w:pPr>
+              <w:pStyle w:val="ListParagraph"/>
+              <w:numPr>
+                <w:ilvl w:val="0"/>
+                <w:numId w:val="28"/>
+              </w:numPr>
+              <w:spacing w:before="120" w:after="0" w:line="360" w:lineRule="auto"/>
+              <w:cnfStyle w:val="000000000000" w:firstRow="0" w:lastRow="0" w:firstColumn="0" w:lastColumn="0" w:oddVBand="0" w:evenVBand="0" w:oddHBand="0" w:evenHBand="0" w:firstRowFirstColumn="0" w:firstRowLastColumn="0" w:lastRowFirstColumn="0" w:lastRowLastColumn="0"/>
+              <w:rPr>
+                <w:rFonts w:ascii="Times New Roman" w:eastAsia="Calibri" w:hAnsi="Times New Roman" w:cs="Times New Roman"/>
+                <w:sz w:val="24"/>
+                <w:szCs w:val="24"/>
+              </w:rPr>
+            </w:pPr>
+            <w:r>
+              <w:rPr>
+                <w:rFonts w:ascii="Times New Roman" w:eastAsia="Calibri" w:hAnsi="Times New Roman" w:cs="Times New Roman"/>
+                <w:sz w:val="24"/>
+                <w:szCs w:val="24"/>
+              </w:rPr>
+              <w:t>User selects his or her options and preferences.</w:t>
+            </w:r>
+          </w:p>
+          <w:p>
+            <w:pPr>
+              <w:pStyle w:val="ListParagraph"/>
+              <w:numPr>
+                <w:ilvl w:val="0"/>
+                <w:numId w:val="28"/>
+              </w:numPr>
+              <w:spacing w:before="120" w:after="0" w:line="360" w:lineRule="auto"/>
+              <w:cnfStyle w:val="000000000000" w:firstRow="0" w:lastRow="0" w:firstColumn="0" w:lastColumn="0" w:oddVBand="0" w:evenVBand="0" w:oddHBand="0" w:evenHBand="0" w:firstRowFirstColumn="0" w:firstRowLastColumn="0" w:lastRowFirstColumn="0" w:lastRowLastColumn="0"/>
+              <w:rPr>
+                <w:rFonts w:eastAsia="Calibri" w:cs="Arial"/>
+              </w:rPr>
+            </w:pPr>
+            <w:r>
+              <w:rPr>
+                <w:rFonts w:ascii="Times New Roman" w:eastAsia="Calibri" w:hAnsi="Times New Roman" w:cs="Times New Roman"/>
+                <w:sz w:val="24"/>
+                <w:szCs w:val="24"/>
+              </w:rPr>
+              <w:t>System responds by displaying a schedule that meets the user’s preferences and constraints.</w:t>
+            </w:r>
+          </w:p>
+        </w:tc>
+      </w:tr>
+      <w:tr>
+        <w:trPr>
+          <w:cnfStyle w:val="000000100000" w:firstRow="0" w:lastRow="0" w:firstColumn="0" w:lastColumn="0" w:oddVBand="0" w:evenVBand="0" w:oddHBand="1" w:evenHBand="0" w:firstRowFirstColumn="0" w:firstRowLastColumn="0" w:lastRowFirstColumn="0" w:lastRowLastColumn="0"/>
+        </w:trPr>
+        <w:tc>
+          <w:tcPr>
+            <w:cnfStyle w:val="001000000000" w:firstRow="0" w:lastRow="0" w:firstColumn="1" w:lastColumn="0" w:oddVBand="0" w:evenVBand="0" w:oddHBand="0" w:evenHBand="0" w:firstRowFirstColumn="0" w:firstRowLastColumn="0" w:lastRowFirstColumn="0" w:lastRowLastColumn="0"/>
+            <w:tcW w:w="2563" w:type="dxa"/>
+            <w:shd w:val="clear" w:color="auto" w:fill="FFFFFF" w:themeFill="background1"/>
+          </w:tcPr>
+          <w:p>
+            <w:pPr>
+              <w:spacing w:before="120" w:line="360" w:lineRule="auto"/>
+              <w:rPr>
+                <w:rFonts w:cs="Arial"/>
+              </w:rPr>
+            </w:pPr>
+            <w:r>
+              <w:rPr>
+                <w:rFonts w:cs="Arial"/>
+              </w:rPr>
+              <w:t>Risk assessment:</w:t>
+            </w:r>
+          </w:p>
+        </w:tc>
+        <w:tc>
+          <w:tcPr>
+            <w:tcW w:w="6835" w:type="dxa"/>
+            <w:gridSpan w:val="2"/>
+            <w:shd w:val="clear" w:color="auto" w:fill="FFFFFF" w:themeFill="background1"/>
+          </w:tcPr>
+          <w:p>
+            <w:pPr>
+              <w:spacing w:before="120" w:line="360" w:lineRule="auto"/>
+              <w:cnfStyle w:val="000000100000" w:firstRow="0" w:lastRow="0" w:firstColumn="0" w:lastColumn="0" w:oddVBand="0" w:evenVBand="0" w:oddHBand="1" w:evenHBand="0" w:firstRowFirstColumn="0" w:firstRowLastColumn="0" w:lastRowFirstColumn="0" w:lastRowLastColumn="0"/>
+              <w:rPr>
+                <w:rFonts w:eastAsia="Calibri" w:cs="Arial"/>
+                <w:lang w:val="en-CA"/>
+              </w:rPr>
+            </w:pPr>
+            <w:r>
+              <w:rPr>
+                <w:rFonts w:eastAsia="Calibri" w:cs="Arial"/>
+                <w:lang w:val="en-CA"/>
+              </w:rPr>
+              <w:t>High</w:t>
+            </w:r>
+          </w:p>
+        </w:tc>
+      </w:tr>
+      <w:tr>
+        <w:tc>
+          <w:tcPr>
+            <w:cnfStyle w:val="001000000000" w:firstRow="0" w:lastRow="0" w:firstColumn="1" w:lastColumn="0" w:oddVBand="0" w:evenVBand="0" w:oddHBand="0" w:evenHBand="0" w:firstRowFirstColumn="0" w:firstRowLastColumn="0" w:lastRowFirstColumn="0" w:lastRowLastColumn="0"/>
+            <w:tcW w:w="2563" w:type="dxa"/>
+            <w:shd w:val="clear" w:color="auto" w:fill="FFFFFF" w:themeFill="background1"/>
+          </w:tcPr>
+          <w:p>
+            <w:pPr>
+              <w:spacing w:before="120" w:line="360" w:lineRule="auto"/>
+              <w:rPr>
+                <w:rFonts w:cs="Arial"/>
+              </w:rPr>
+            </w:pPr>
+            <w:r>
+              <w:rPr>
+                <w:rFonts w:cs="Arial"/>
+              </w:rPr>
+              <w:lastRenderedPageBreak/>
+              <w:t>Importance assessment:</w:t>
+            </w:r>
+          </w:p>
+        </w:tc>
+        <w:tc>
+          <w:tcPr>
+            <w:tcW w:w="6835" w:type="dxa"/>
+            <w:gridSpan w:val="2"/>
+            <w:shd w:val="clear" w:color="auto" w:fill="FFFFFF" w:themeFill="background1"/>
+          </w:tcPr>
+          <w:p>
+            <w:pPr>
+              <w:spacing w:before="120" w:line="360" w:lineRule="auto"/>
+              <w:cnfStyle w:val="000000000000" w:firstRow="0" w:lastRow="0" w:firstColumn="0" w:lastColumn="0" w:oddVBand="0" w:evenVBand="0" w:oddHBand="0" w:evenHBand="0" w:firstRowFirstColumn="0" w:firstRowLastColumn="0" w:lastRowFirstColumn="0" w:lastRowLastColumn="0"/>
+              <w:rPr>
+                <w:rFonts w:eastAsia="Calibri" w:cs="Arial"/>
+              </w:rPr>
+            </w:pPr>
+            <w:r>
+              <w:rPr>
+                <w:rFonts w:eastAsia="Calibri" w:cs="Arial"/>
+              </w:rPr>
+              <w:t>5/5</w:t>
+            </w:r>
+          </w:p>
+        </w:tc>
+      </w:tr>
+    </w:tbl>
+    <w:p>
+      <w:pPr>
+        <w:rPr>
+          <w:lang w:val="en-US" w:eastAsia="en-US"/>
         </w:rPr>
       </w:pPr>
     </w:p>
@@ -10198,7 +12911,6 @@
               <w:rPr>
                 <w:rFonts w:cs="Arial"/>
               </w:rPr>
-              <w:lastRenderedPageBreak/>
               <w:t>Use Case Name:</w:t>
             </w:r>
           </w:p>
@@ -11091,8 +13803,10 @@
                 <w:rFonts w:eastAsia="Calibri" w:cs="Arial"/>
                 <w:lang w:val="en-CA"/>
               </w:rPr>
-              <w:t>Remove Course From Schedule</w:t>
-            </w:r>
+              <w:t>Drop Course</w:t>
+            </w:r>
+            <w:bookmarkStart w:id="8" w:name="_GoBack"/>
+            <w:bookmarkEnd w:id="8"/>
           </w:p>
         </w:tc>
       </w:tr>
@@ -11200,7 +13914,6 @@
               <w:rPr>
                 <w:rFonts w:cs="Arial"/>
               </w:rPr>
-              <w:lastRenderedPageBreak/>
               <w:t>Date Created:</w:t>
             </w:r>
           </w:p>
@@ -11934,6 +14647,7 @@
                 <w:rFonts w:cs="Arial"/>
                 <w:color w:val="D9D9D9" w:themeColor="background1" w:themeShade="D9"/>
               </w:rPr>
+              <w:lastRenderedPageBreak/>
               <w:t>Use Case ID:</w:t>
             </w:r>
           </w:p>
@@ -12199,7 +14913,6 @@
               <w:rPr>
                 <w:rFonts w:cs="Arial"/>
               </w:rPr>
-              <w:lastRenderedPageBreak/>
               <w:t>Actor(s):</w:t>
             </w:r>
           </w:p>
@@ -12994,6 +15707,7 @@
               <w:rPr>
                 <w:rFonts w:cs="Arial"/>
               </w:rPr>
+              <w:lastRenderedPageBreak/>
               <w:t>Date Created:</w:t>
             </w:r>
           </w:p>
@@ -13186,7 +15900,6 @@
               <w:rPr>
                 <w:rFonts w:cs="Arial"/>
               </w:rPr>
-              <w:lastRenderedPageBreak/>
               <w:t>Description/Summary:</w:t>
             </w:r>
           </w:p>
@@ -13312,23 +16025,7 @@
                 <w:sz w:val="24"/>
                 <w:szCs w:val="24"/>
               </w:rPr>
-              <w:t>A schedule has been generated</w:t>
-            </w:r>
-            <w:r>
-              <w:rPr>
-                <w:rFonts w:ascii="Times New Roman" w:hAnsi="Times New Roman" w:cs="Times New Roman"/>
-                <w:sz w:val="24"/>
-                <w:szCs w:val="24"/>
-              </w:rPr>
-              <w:t xml:space="preserve"> containing at least one course</w:t>
-            </w:r>
-            <w:r>
-              <w:rPr>
-                <w:rFonts w:ascii="Times New Roman" w:hAnsi="Times New Roman" w:cs="Times New Roman"/>
-                <w:sz w:val="24"/>
-                <w:szCs w:val="24"/>
-              </w:rPr>
-              <w:t>.</w:t>
+              <w:t>A schedule has been generated containing at least one course.</w:t>
             </w:r>
           </w:p>
         </w:tc>
@@ -14043,6 +16740,7 @@
               <w:rPr>
                 <w:rFonts w:cs="Arial"/>
               </w:rPr>
+              <w:lastRenderedPageBreak/>
               <w:t>Description/Summary:</w:t>
             </w:r>
           </w:p>
@@ -14176,7 +16874,6 @@
                 <w:sz w:val="24"/>
                 <w:szCs w:val="24"/>
               </w:rPr>
-              <w:lastRenderedPageBreak/>
               <w:t>A schedule has been generated</w:t>
             </w:r>
             <w:r>
@@ -14208,7 +16905,6 @@
               <w:rPr>
                 <w:rFonts w:cs="Arial"/>
               </w:rPr>
-              <w:lastRenderedPageBreak/>
               <w:t>Post-conditions:</w:t>
             </w:r>
           </w:p>
@@ -28341,26 +31037,78 @@
       <w:pPr>
         <w:pStyle w:val="InfoBlue"/>
         <w:rPr>
-          <w:lang w:val="en-CA"/>
-        </w:rPr>
-      </w:pPr>
-      <w:r>
-        <w:t>Diagrams or tables showing target dates for completion of iterations and phases, release points, demos, and other milestones</w:t>
-      </w:r>
-      <w:r>
-        <w:rPr>
-          <w:lang w:val="en-CA"/>
-        </w:rPr>
-        <w:t xml:space="preserve">, e.g. a </w:t>
-      </w:r>
-      <w:r>
-        <w:t>Gantt chart.</w:t>
-      </w:r>
-      <w:r>
-        <w:rPr>
           <w:rStyle w:val="InfoBlueChar"/>
         </w:rPr>
+      </w:pPr>
+      <w:r>
+        <w:rPr>
+          <w:rStyle w:val="InfoBlueChar"/>
+        </w:rPr>
         <w:t xml:space="preserve"> </w:t>
+      </w:r>
+    </w:p>
+    <w:p>
+      <w:pPr>
+        <w:pStyle w:val="BodyText"/>
+        <w:jc w:val="center"/>
+        <w:rPr>
+          <w:lang w:val="en-US" w:eastAsia="en-US"/>
+        </w:rPr>
+      </w:pPr>
+      <w:r>
+        <w:rPr>
+          <w:noProof/>
+          <w:lang w:val="en-CA" w:eastAsia="en-CA"/>
+        </w:rPr>
+        <w:lastRenderedPageBreak/>
+        <w:drawing>
+          <wp:inline distT="0" distB="0" distL="0" distR="0">
+            <wp:extent cx="4132613" cy="8025130"/>
+            <wp:effectExtent l="0" t="0" r="1270" b="0"/>
+            <wp:docPr id="6" name="Picture 6" descr="C:\Users\Claudia\Dropbox\Concordia\Winter 2016\SOEN 341\Project\Repository\ConUScheduler-1\Deliverable-1\Gantt_chart.png"/>
+            <wp:cNvGraphicFramePr>
+              <a:graphicFrameLocks xmlns:a="http://schemas.openxmlformats.org/drawingml/2006/main" noChangeAspect="1"/>
+            </wp:cNvGraphicFramePr>
+            <a:graphic xmlns:a="http://schemas.openxmlformats.org/drawingml/2006/main">
+              <a:graphicData uri="http://schemas.openxmlformats.org/drawingml/2006/picture">
+                <pic:pic xmlns:pic="http://schemas.openxmlformats.org/drawingml/2006/picture">
+                  <pic:nvPicPr>
+                    <pic:cNvPr id="0" name="Picture 2" descr="C:\Users\Claudia\Dropbox\Concordia\Winter 2016\SOEN 341\Project\Repository\ConUScheduler-1\Deliverable-1\Gantt_chart.png"/>
+                    <pic:cNvPicPr>
+                      <a:picLocks noChangeAspect="1" noChangeArrowheads="1"/>
+                    </pic:cNvPicPr>
+                  </pic:nvPicPr>
+                  <pic:blipFill>
+                    <a:blip r:embed="rId11">
+                      <a:extLst>
+                        <a:ext uri="{28A0092B-C50C-407E-A947-70E740481C1C}">
+                          <a14:useLocalDpi xmlns:a14="http://schemas.microsoft.com/office/drawing/2010/main" val="0"/>
+                        </a:ext>
+                      </a:extLst>
+                    </a:blip>
+                    <a:srcRect/>
+                    <a:stretch>
+                      <a:fillRect/>
+                    </a:stretch>
+                  </pic:blipFill>
+                  <pic:spPr bwMode="auto">
+                    <a:xfrm>
+                      <a:off x="0" y="0"/>
+                      <a:ext cx="4146785" cy="8052651"/>
+                    </a:xfrm>
+                    <a:prstGeom prst="rect">
+                      <a:avLst/>
+                    </a:prstGeom>
+                    <a:noFill/>
+                    <a:ln>
+                      <a:noFill/>
+                    </a:ln>
+                  </pic:spPr>
+                </pic:pic>
+              </a:graphicData>
+            </a:graphic>
+          </wp:inline>
+        </w:drawing>
       </w:r>
     </w:p>
     <w:p>
@@ -28383,6 +31131,7 @@
           <w:sz w:val="28"/>
           <w:szCs w:val="28"/>
         </w:rPr>
+        <w:lastRenderedPageBreak/>
         <w:t>Risk</w:t>
       </w:r>
       <w:bookmarkEnd w:id="117"/>
@@ -28420,7 +31169,6 @@
           <w:sz w:val="32"/>
           <w:szCs w:val="32"/>
         </w:rPr>
-        <w:lastRenderedPageBreak/>
         <w:t>Prototyping</w:t>
       </w:r>
       <w:bookmarkEnd w:id="119"/>
@@ -28466,9 +31214,9 @@
     </w:p>
     <w:p/>
     <w:sectPr>
-      <w:headerReference w:type="default" r:id="rId11"/>
-      <w:footerReference w:type="even" r:id="rId12"/>
-      <w:footerReference w:type="default" r:id="rId13"/>
+      <w:headerReference w:type="default" r:id="rId12"/>
+      <w:footerReference w:type="even" r:id="rId13"/>
+      <w:footerReference w:type="default" r:id="rId14"/>
       <w:pgSz w:w="12240" w:h="15840"/>
       <w:pgMar w:top="1411" w:right="1411" w:bottom="1411" w:left="1411" w:header="706" w:footer="706" w:gutter="0"/>
       <w:cols w:space="708"/>
@@ -28647,7 +31395,7 @@
           <w:rPr>
             <w:noProof/>
           </w:rPr>
-          <w:t>9</w:t>
+          <w:t>22</w:t>
         </w:r>
         <w:r>
           <w:rPr>
@@ -28842,6 +31590,184 @@
     </w:lvl>
   </w:abstractNum>
   <w:abstractNum w:abstractNumId="1" w15:restartNumberingAfterBreak="0">
+    <w:nsid w:val="014909BF"/>
+    <w:multiLevelType w:val="hybridMultilevel"/>
+    <w:tmpl w:val="0AC0E5E2"/>
+    <w:lvl w:ilvl="0" w:tplc="0C0C000F">
+      <w:start w:val="1"/>
+      <w:numFmt w:val="decimal"/>
+      <w:lvlText w:val="%1."/>
+      <w:lvlJc w:val="left"/>
+      <w:pPr>
+        <w:ind w:left="720" w:hanging="360"/>
+      </w:pPr>
+      <w:rPr>
+        <w:rFonts w:hint="default"/>
+      </w:rPr>
+    </w:lvl>
+    <w:lvl w:ilvl="1" w:tplc="0C0C0019" w:tentative="1">
+      <w:start w:val="1"/>
+      <w:numFmt w:val="lowerLetter"/>
+      <w:lvlText w:val="%2."/>
+      <w:lvlJc w:val="left"/>
+      <w:pPr>
+        <w:ind w:left="1440" w:hanging="360"/>
+      </w:pPr>
+    </w:lvl>
+    <w:lvl w:ilvl="2" w:tplc="0C0C001B" w:tentative="1">
+      <w:start w:val="1"/>
+      <w:numFmt w:val="lowerRoman"/>
+      <w:lvlText w:val="%3."/>
+      <w:lvlJc w:val="right"/>
+      <w:pPr>
+        <w:ind w:left="2160" w:hanging="180"/>
+      </w:pPr>
+    </w:lvl>
+    <w:lvl w:ilvl="3" w:tplc="0C0C000F" w:tentative="1">
+      <w:start w:val="1"/>
+      <w:numFmt w:val="decimal"/>
+      <w:lvlText w:val="%4."/>
+      <w:lvlJc w:val="left"/>
+      <w:pPr>
+        <w:ind w:left="2880" w:hanging="360"/>
+      </w:pPr>
+    </w:lvl>
+    <w:lvl w:ilvl="4" w:tplc="0C0C0019" w:tentative="1">
+      <w:start w:val="1"/>
+      <w:numFmt w:val="lowerLetter"/>
+      <w:lvlText w:val="%5."/>
+      <w:lvlJc w:val="left"/>
+      <w:pPr>
+        <w:ind w:left="3600" w:hanging="360"/>
+      </w:pPr>
+    </w:lvl>
+    <w:lvl w:ilvl="5" w:tplc="0C0C001B" w:tentative="1">
+      <w:start w:val="1"/>
+      <w:numFmt w:val="lowerRoman"/>
+      <w:lvlText w:val="%6."/>
+      <w:lvlJc w:val="right"/>
+      <w:pPr>
+        <w:ind w:left="4320" w:hanging="180"/>
+      </w:pPr>
+    </w:lvl>
+    <w:lvl w:ilvl="6" w:tplc="0C0C000F" w:tentative="1">
+      <w:start w:val="1"/>
+      <w:numFmt w:val="decimal"/>
+      <w:lvlText w:val="%7."/>
+      <w:lvlJc w:val="left"/>
+      <w:pPr>
+        <w:ind w:left="5040" w:hanging="360"/>
+      </w:pPr>
+    </w:lvl>
+    <w:lvl w:ilvl="7" w:tplc="0C0C0019" w:tentative="1">
+      <w:start w:val="1"/>
+      <w:numFmt w:val="lowerLetter"/>
+      <w:lvlText w:val="%8."/>
+      <w:lvlJc w:val="left"/>
+      <w:pPr>
+        <w:ind w:left="5760" w:hanging="360"/>
+      </w:pPr>
+    </w:lvl>
+    <w:lvl w:ilvl="8" w:tplc="0C0C001B" w:tentative="1">
+      <w:start w:val="1"/>
+      <w:numFmt w:val="lowerRoman"/>
+      <w:lvlText w:val="%9."/>
+      <w:lvlJc w:val="right"/>
+      <w:pPr>
+        <w:ind w:left="6480" w:hanging="180"/>
+      </w:pPr>
+    </w:lvl>
+  </w:abstractNum>
+  <w:abstractNum w:abstractNumId="2" w15:restartNumberingAfterBreak="0">
+    <w:nsid w:val="048E796C"/>
+    <w:multiLevelType w:val="hybridMultilevel"/>
+    <w:tmpl w:val="8EBC4E5A"/>
+    <w:lvl w:ilvl="0" w:tplc="0C0C000F">
+      <w:start w:val="1"/>
+      <w:numFmt w:val="decimal"/>
+      <w:lvlText w:val="%1."/>
+      <w:lvlJc w:val="left"/>
+      <w:pPr>
+        <w:ind w:left="720" w:hanging="360"/>
+      </w:pPr>
+      <w:rPr>
+        <w:rFonts w:hint="default"/>
+      </w:rPr>
+    </w:lvl>
+    <w:lvl w:ilvl="1" w:tplc="0C0C0019" w:tentative="1">
+      <w:start w:val="1"/>
+      <w:numFmt w:val="lowerLetter"/>
+      <w:lvlText w:val="%2."/>
+      <w:lvlJc w:val="left"/>
+      <w:pPr>
+        <w:ind w:left="1440" w:hanging="360"/>
+      </w:pPr>
+    </w:lvl>
+    <w:lvl w:ilvl="2" w:tplc="0C0C001B" w:tentative="1">
+      <w:start w:val="1"/>
+      <w:numFmt w:val="lowerRoman"/>
+      <w:lvlText w:val="%3."/>
+      <w:lvlJc w:val="right"/>
+      <w:pPr>
+        <w:ind w:left="2160" w:hanging="180"/>
+      </w:pPr>
+    </w:lvl>
+    <w:lvl w:ilvl="3" w:tplc="0C0C000F" w:tentative="1">
+      <w:start w:val="1"/>
+      <w:numFmt w:val="decimal"/>
+      <w:lvlText w:val="%4."/>
+      <w:lvlJc w:val="left"/>
+      <w:pPr>
+        <w:ind w:left="2880" w:hanging="360"/>
+      </w:pPr>
+    </w:lvl>
+    <w:lvl w:ilvl="4" w:tplc="0C0C0019" w:tentative="1">
+      <w:start w:val="1"/>
+      <w:numFmt w:val="lowerLetter"/>
+      <w:lvlText w:val="%5."/>
+      <w:lvlJc w:val="left"/>
+      <w:pPr>
+        <w:ind w:left="3600" w:hanging="360"/>
+      </w:pPr>
+    </w:lvl>
+    <w:lvl w:ilvl="5" w:tplc="0C0C001B" w:tentative="1">
+      <w:start w:val="1"/>
+      <w:numFmt w:val="lowerRoman"/>
+      <w:lvlText w:val="%6."/>
+      <w:lvlJc w:val="right"/>
+      <w:pPr>
+        <w:ind w:left="4320" w:hanging="180"/>
+      </w:pPr>
+    </w:lvl>
+    <w:lvl w:ilvl="6" w:tplc="0C0C000F" w:tentative="1">
+      <w:start w:val="1"/>
+      <w:numFmt w:val="decimal"/>
+      <w:lvlText w:val="%7."/>
+      <w:lvlJc w:val="left"/>
+      <w:pPr>
+        <w:ind w:left="5040" w:hanging="360"/>
+      </w:pPr>
+    </w:lvl>
+    <w:lvl w:ilvl="7" w:tplc="0C0C0019" w:tentative="1">
+      <w:start w:val="1"/>
+      <w:numFmt w:val="lowerLetter"/>
+      <w:lvlText w:val="%8."/>
+      <w:lvlJc w:val="left"/>
+      <w:pPr>
+        <w:ind w:left="5760" w:hanging="360"/>
+      </w:pPr>
+    </w:lvl>
+    <w:lvl w:ilvl="8" w:tplc="0C0C001B" w:tentative="1">
+      <w:start w:val="1"/>
+      <w:numFmt w:val="lowerRoman"/>
+      <w:lvlText w:val="%9."/>
+      <w:lvlJc w:val="right"/>
+      <w:pPr>
+        <w:ind w:left="6480" w:hanging="180"/>
+      </w:pPr>
+    </w:lvl>
+  </w:abstractNum>
+  <w:abstractNum w:abstractNumId="3" w15:restartNumberingAfterBreak="0">
     <w:nsid w:val="079468E8"/>
     <w:multiLevelType w:val="hybridMultilevel"/>
     <w:tmpl w:val="524E0898"/>
@@ -28932,7 +31858,209 @@
       </w:pPr>
     </w:lvl>
   </w:abstractNum>
-  <w:abstractNum w:abstractNumId="2" w15:restartNumberingAfterBreak="0">
+  <w:abstractNum w:abstractNumId="4" w15:restartNumberingAfterBreak="0">
+    <w:nsid w:val="0E562322"/>
+    <w:multiLevelType w:val="hybridMultilevel"/>
+    <w:tmpl w:val="F2C863A6"/>
+    <w:lvl w:ilvl="0" w:tplc="10090009">
+      <w:start w:val="1"/>
+      <w:numFmt w:val="bullet"/>
+      <w:lvlText w:val=""/>
+      <w:lvlJc w:val="left"/>
+      <w:pPr>
+        <w:ind w:left="720" w:hanging="360"/>
+      </w:pPr>
+      <w:rPr>
+        <w:rFonts w:ascii="Wingdings" w:hAnsi="Wingdings" w:hint="default"/>
+      </w:rPr>
+    </w:lvl>
+    <w:lvl w:ilvl="1" w:tplc="0C0C0003" w:tentative="1">
+      <w:start w:val="1"/>
+      <w:numFmt w:val="bullet"/>
+      <w:lvlText w:val="o"/>
+      <w:lvlJc w:val="left"/>
+      <w:pPr>
+        <w:ind w:left="1440" w:hanging="360"/>
+      </w:pPr>
+      <w:rPr>
+        <w:rFonts w:ascii="Courier New" w:hAnsi="Courier New" w:cs="Courier New" w:hint="default"/>
+      </w:rPr>
+    </w:lvl>
+    <w:lvl w:ilvl="2" w:tplc="0C0C0005" w:tentative="1">
+      <w:start w:val="1"/>
+      <w:numFmt w:val="bullet"/>
+      <w:lvlText w:val=""/>
+      <w:lvlJc w:val="left"/>
+      <w:pPr>
+        <w:ind w:left="2160" w:hanging="360"/>
+      </w:pPr>
+      <w:rPr>
+        <w:rFonts w:ascii="Wingdings" w:hAnsi="Wingdings" w:hint="default"/>
+      </w:rPr>
+    </w:lvl>
+    <w:lvl w:ilvl="3" w:tplc="0C0C0001" w:tentative="1">
+      <w:start w:val="1"/>
+      <w:numFmt w:val="bullet"/>
+      <w:lvlText w:val=""/>
+      <w:lvlJc w:val="left"/>
+      <w:pPr>
+        <w:ind w:left="2880" w:hanging="360"/>
+      </w:pPr>
+      <w:rPr>
+        <w:rFonts w:ascii="Symbol" w:hAnsi="Symbol" w:hint="default"/>
+      </w:rPr>
+    </w:lvl>
+    <w:lvl w:ilvl="4" w:tplc="0C0C0003" w:tentative="1">
+      <w:start w:val="1"/>
+      <w:numFmt w:val="bullet"/>
+      <w:lvlText w:val="o"/>
+      <w:lvlJc w:val="left"/>
+      <w:pPr>
+        <w:ind w:left="3600" w:hanging="360"/>
+      </w:pPr>
+      <w:rPr>
+        <w:rFonts w:ascii="Courier New" w:hAnsi="Courier New" w:cs="Courier New" w:hint="default"/>
+      </w:rPr>
+    </w:lvl>
+    <w:lvl w:ilvl="5" w:tplc="0C0C0005" w:tentative="1">
+      <w:start w:val="1"/>
+      <w:numFmt w:val="bullet"/>
+      <w:lvlText w:val=""/>
+      <w:lvlJc w:val="left"/>
+      <w:pPr>
+        <w:ind w:left="4320" w:hanging="360"/>
+      </w:pPr>
+      <w:rPr>
+        <w:rFonts w:ascii="Wingdings" w:hAnsi="Wingdings" w:hint="default"/>
+      </w:rPr>
+    </w:lvl>
+    <w:lvl w:ilvl="6" w:tplc="0C0C0001" w:tentative="1">
+      <w:start w:val="1"/>
+      <w:numFmt w:val="bullet"/>
+      <w:lvlText w:val=""/>
+      <w:lvlJc w:val="left"/>
+      <w:pPr>
+        <w:ind w:left="5040" w:hanging="360"/>
+      </w:pPr>
+      <w:rPr>
+        <w:rFonts w:ascii="Symbol" w:hAnsi="Symbol" w:hint="default"/>
+      </w:rPr>
+    </w:lvl>
+    <w:lvl w:ilvl="7" w:tplc="0C0C0003" w:tentative="1">
+      <w:start w:val="1"/>
+      <w:numFmt w:val="bullet"/>
+      <w:lvlText w:val="o"/>
+      <w:lvlJc w:val="left"/>
+      <w:pPr>
+        <w:ind w:left="5760" w:hanging="360"/>
+      </w:pPr>
+      <w:rPr>
+        <w:rFonts w:ascii="Courier New" w:hAnsi="Courier New" w:cs="Courier New" w:hint="default"/>
+      </w:rPr>
+    </w:lvl>
+    <w:lvl w:ilvl="8" w:tplc="0C0C0005" w:tentative="1">
+      <w:start w:val="1"/>
+      <w:numFmt w:val="bullet"/>
+      <w:lvlText w:val=""/>
+      <w:lvlJc w:val="left"/>
+      <w:pPr>
+        <w:ind w:left="6480" w:hanging="360"/>
+      </w:pPr>
+      <w:rPr>
+        <w:rFonts w:ascii="Wingdings" w:hAnsi="Wingdings" w:hint="default"/>
+      </w:rPr>
+    </w:lvl>
+  </w:abstractNum>
+  <w:abstractNum w:abstractNumId="5" w15:restartNumberingAfterBreak="0">
+    <w:nsid w:val="11327196"/>
+    <w:multiLevelType w:val="hybridMultilevel"/>
+    <w:tmpl w:val="EDEACA28"/>
+    <w:lvl w:ilvl="0" w:tplc="0409000F">
+      <w:start w:val="1"/>
+      <w:numFmt w:val="decimal"/>
+      <w:lvlText w:val="%1."/>
+      <w:lvlJc w:val="left"/>
+      <w:pPr>
+        <w:ind w:left="720" w:hanging="360"/>
+      </w:pPr>
+      <w:rPr>
+        <w:rFonts w:hint="default"/>
+      </w:rPr>
+    </w:lvl>
+    <w:lvl w:ilvl="1" w:tplc="04090019" w:tentative="1">
+      <w:start w:val="1"/>
+      <w:numFmt w:val="lowerLetter"/>
+      <w:lvlText w:val="%2."/>
+      <w:lvlJc w:val="left"/>
+      <w:pPr>
+        <w:ind w:left="1440" w:hanging="360"/>
+      </w:pPr>
+    </w:lvl>
+    <w:lvl w:ilvl="2" w:tplc="0409001B" w:tentative="1">
+      <w:start w:val="1"/>
+      <w:numFmt w:val="lowerRoman"/>
+      <w:lvlText w:val="%3."/>
+      <w:lvlJc w:val="right"/>
+      <w:pPr>
+        <w:ind w:left="2160" w:hanging="180"/>
+      </w:pPr>
+    </w:lvl>
+    <w:lvl w:ilvl="3" w:tplc="0409000F" w:tentative="1">
+      <w:start w:val="1"/>
+      <w:numFmt w:val="decimal"/>
+      <w:lvlText w:val="%4."/>
+      <w:lvlJc w:val="left"/>
+      <w:pPr>
+        <w:ind w:left="2880" w:hanging="360"/>
+      </w:pPr>
+    </w:lvl>
+    <w:lvl w:ilvl="4" w:tplc="04090019" w:tentative="1">
+      <w:start w:val="1"/>
+      <w:numFmt w:val="lowerLetter"/>
+      <w:lvlText w:val="%5."/>
+      <w:lvlJc w:val="left"/>
+      <w:pPr>
+        <w:ind w:left="3600" w:hanging="360"/>
+      </w:pPr>
+    </w:lvl>
+    <w:lvl w:ilvl="5" w:tplc="0409001B" w:tentative="1">
+      <w:start w:val="1"/>
+      <w:numFmt w:val="lowerRoman"/>
+      <w:lvlText w:val="%6."/>
+      <w:lvlJc w:val="right"/>
+      <w:pPr>
+        <w:ind w:left="4320" w:hanging="180"/>
+      </w:pPr>
+    </w:lvl>
+    <w:lvl w:ilvl="6" w:tplc="0409000F" w:tentative="1">
+      <w:start w:val="1"/>
+      <w:numFmt w:val="decimal"/>
+      <w:lvlText w:val="%7."/>
+      <w:lvlJc w:val="left"/>
+      <w:pPr>
+        <w:ind w:left="5040" w:hanging="360"/>
+      </w:pPr>
+    </w:lvl>
+    <w:lvl w:ilvl="7" w:tplc="04090019" w:tentative="1">
+      <w:start w:val="1"/>
+      <w:numFmt w:val="lowerLetter"/>
+      <w:lvlText w:val="%8."/>
+      <w:lvlJc w:val="left"/>
+      <w:pPr>
+        <w:ind w:left="5760" w:hanging="360"/>
+      </w:pPr>
+    </w:lvl>
+    <w:lvl w:ilvl="8" w:tplc="0409001B" w:tentative="1">
+      <w:start w:val="1"/>
+      <w:numFmt w:val="lowerRoman"/>
+      <w:lvlText w:val="%9."/>
+      <w:lvlJc w:val="right"/>
+      <w:pPr>
+        <w:ind w:left="6480" w:hanging="180"/>
+      </w:pPr>
+    </w:lvl>
+  </w:abstractNum>
+  <w:abstractNum w:abstractNumId="6" w15:restartNumberingAfterBreak="0">
     <w:nsid w:val="11AA54F1"/>
     <w:multiLevelType w:val="hybridMultilevel"/>
     <w:tmpl w:val="08B8EEB2"/>
@@ -29045,7 +32173,7 @@
       </w:rPr>
     </w:lvl>
   </w:abstractNum>
-  <w:abstractNum w:abstractNumId="3" w15:restartNumberingAfterBreak="0">
+  <w:abstractNum w:abstractNumId="7" w15:restartNumberingAfterBreak="0">
     <w:nsid w:val="1852419E"/>
     <w:multiLevelType w:val="hybridMultilevel"/>
     <w:tmpl w:val="4FD4DA52"/>
@@ -29134,7 +32262,7 @@
       </w:pPr>
     </w:lvl>
   </w:abstractNum>
-  <w:abstractNum w:abstractNumId="4" w15:restartNumberingAfterBreak="0">
+  <w:abstractNum w:abstractNumId="8" w15:restartNumberingAfterBreak="0">
     <w:nsid w:val="1D1139CD"/>
     <w:multiLevelType w:val="hybridMultilevel"/>
     <w:tmpl w:val="514AD3C6"/>
@@ -29223,7 +32351,7 @@
       </w:pPr>
     </w:lvl>
   </w:abstractNum>
-  <w:abstractNum w:abstractNumId="5" w15:restartNumberingAfterBreak="0">
+  <w:abstractNum w:abstractNumId="9" w15:restartNumberingAfterBreak="0">
     <w:nsid w:val="22124932"/>
     <w:multiLevelType w:val="hybridMultilevel"/>
     <w:tmpl w:val="83F868BA"/>
@@ -29312,7 +32440,7 @@
       </w:pPr>
     </w:lvl>
   </w:abstractNum>
-  <w:abstractNum w:abstractNumId="6" w15:restartNumberingAfterBreak="0">
+  <w:abstractNum w:abstractNumId="10" w15:restartNumberingAfterBreak="0">
     <w:nsid w:val="22DD2123"/>
     <w:multiLevelType w:val="hybridMultilevel"/>
     <w:tmpl w:val="D7904344"/>
@@ -29425,7 +32553,7 @@
       </w:rPr>
     </w:lvl>
   </w:abstractNum>
-  <w:abstractNum w:abstractNumId="7" w15:restartNumberingAfterBreak="0">
+  <w:abstractNum w:abstractNumId="11" w15:restartNumberingAfterBreak="0">
     <w:nsid w:val="237E5EC5"/>
     <w:multiLevelType w:val="hybridMultilevel"/>
     <w:tmpl w:val="DEA4D47A"/>
@@ -29537,7 +32665,7 @@
       </w:rPr>
     </w:lvl>
   </w:abstractNum>
-  <w:abstractNum w:abstractNumId="8" w15:restartNumberingAfterBreak="0">
+  <w:abstractNum w:abstractNumId="12" w15:restartNumberingAfterBreak="0">
     <w:nsid w:val="2D7819C3"/>
     <w:multiLevelType w:val="hybridMultilevel"/>
     <w:tmpl w:val="1D129BAA"/>
@@ -29626,7 +32754,7 @@
       </w:pPr>
     </w:lvl>
   </w:abstractNum>
-  <w:abstractNum w:abstractNumId="9" w15:restartNumberingAfterBreak="0">
+  <w:abstractNum w:abstractNumId="13" w15:restartNumberingAfterBreak="0">
     <w:nsid w:val="2D9B55FF"/>
     <w:multiLevelType w:val="hybridMultilevel"/>
     <w:tmpl w:val="61ECF60A"/>
@@ -29715,7 +32843,7 @@
       </w:pPr>
     </w:lvl>
   </w:abstractNum>
-  <w:abstractNum w:abstractNumId="10" w15:restartNumberingAfterBreak="0">
+  <w:abstractNum w:abstractNumId="14" w15:restartNumberingAfterBreak="0">
     <w:nsid w:val="2DA9775C"/>
     <w:multiLevelType w:val="hybridMultilevel"/>
     <w:tmpl w:val="B3EAB208"/>
@@ -29804,7 +32932,7 @@
       </w:pPr>
     </w:lvl>
   </w:abstractNum>
-  <w:abstractNum w:abstractNumId="11" w15:restartNumberingAfterBreak="0">
+  <w:abstractNum w:abstractNumId="15" w15:restartNumberingAfterBreak="0">
     <w:nsid w:val="2FD64E33"/>
     <w:multiLevelType w:val="multilevel"/>
     <w:tmpl w:val="97B8ECD0"/>
@@ -29917,7 +33045,7 @@
       </w:rPr>
     </w:lvl>
   </w:abstractNum>
-  <w:abstractNum w:abstractNumId="12" w15:restartNumberingAfterBreak="0">
+  <w:abstractNum w:abstractNumId="16" w15:restartNumberingAfterBreak="0">
     <w:nsid w:val="358743A8"/>
     <w:multiLevelType w:val="multilevel"/>
     <w:tmpl w:val="B7A86090"/>
@@ -30032,7 +33160,7 @@
       </w:rPr>
     </w:lvl>
   </w:abstractNum>
-  <w:abstractNum w:abstractNumId="13" w15:restartNumberingAfterBreak="0">
+  <w:abstractNum w:abstractNumId="17" w15:restartNumberingAfterBreak="0">
     <w:nsid w:val="3B363D87"/>
     <w:multiLevelType w:val="hybridMultilevel"/>
     <w:tmpl w:val="55E6C596"/>
@@ -30118,7 +33246,120 @@
       </w:pPr>
     </w:lvl>
   </w:abstractNum>
-  <w:abstractNum w:abstractNumId="14" w15:restartNumberingAfterBreak="0">
+  <w:abstractNum w:abstractNumId="18" w15:restartNumberingAfterBreak="0">
+    <w:nsid w:val="40D01A6D"/>
+    <w:multiLevelType w:val="hybridMultilevel"/>
+    <w:tmpl w:val="1862DFF8"/>
+    <w:lvl w:ilvl="0" w:tplc="10090009">
+      <w:start w:val="1"/>
+      <w:numFmt w:val="bullet"/>
+      <w:lvlText w:val=""/>
+      <w:lvlJc w:val="left"/>
+      <w:pPr>
+        <w:ind w:left="720" w:hanging="360"/>
+      </w:pPr>
+      <w:rPr>
+        <w:rFonts w:ascii="Wingdings" w:hAnsi="Wingdings" w:hint="default"/>
+      </w:rPr>
+    </w:lvl>
+    <w:lvl w:ilvl="1" w:tplc="0C0C0003" w:tentative="1">
+      <w:start w:val="1"/>
+      <w:numFmt w:val="bullet"/>
+      <w:lvlText w:val="o"/>
+      <w:lvlJc w:val="left"/>
+      <w:pPr>
+        <w:ind w:left="1440" w:hanging="360"/>
+      </w:pPr>
+      <w:rPr>
+        <w:rFonts w:ascii="Courier New" w:hAnsi="Courier New" w:cs="Courier New" w:hint="default"/>
+      </w:rPr>
+    </w:lvl>
+    <w:lvl w:ilvl="2" w:tplc="0C0C0005" w:tentative="1">
+      <w:start w:val="1"/>
+      <w:numFmt w:val="bullet"/>
+      <w:lvlText w:val=""/>
+      <w:lvlJc w:val="left"/>
+      <w:pPr>
+        <w:ind w:left="2160" w:hanging="360"/>
+      </w:pPr>
+      <w:rPr>
+        <w:rFonts w:ascii="Wingdings" w:hAnsi="Wingdings" w:hint="default"/>
+      </w:rPr>
+    </w:lvl>
+    <w:lvl w:ilvl="3" w:tplc="0C0C0001" w:tentative="1">
+      <w:start w:val="1"/>
+      <w:numFmt w:val="bullet"/>
+      <w:lvlText w:val=""/>
+      <w:lvlJc w:val="left"/>
+      <w:pPr>
+        <w:ind w:left="2880" w:hanging="360"/>
+      </w:pPr>
+      <w:rPr>
+        <w:rFonts w:ascii="Symbol" w:hAnsi="Symbol" w:hint="default"/>
+      </w:rPr>
+    </w:lvl>
+    <w:lvl w:ilvl="4" w:tplc="0C0C0003" w:tentative="1">
+      <w:start w:val="1"/>
+      <w:numFmt w:val="bullet"/>
+      <w:lvlText w:val="o"/>
+      <w:lvlJc w:val="left"/>
+      <w:pPr>
+        <w:ind w:left="3600" w:hanging="360"/>
+      </w:pPr>
+      <w:rPr>
+        <w:rFonts w:ascii="Courier New" w:hAnsi="Courier New" w:cs="Courier New" w:hint="default"/>
+      </w:rPr>
+    </w:lvl>
+    <w:lvl w:ilvl="5" w:tplc="0C0C0005" w:tentative="1">
+      <w:start w:val="1"/>
+      <w:numFmt w:val="bullet"/>
+      <w:lvlText w:val=""/>
+      <w:lvlJc w:val="left"/>
+      <w:pPr>
+        <w:ind w:left="4320" w:hanging="360"/>
+      </w:pPr>
+      <w:rPr>
+        <w:rFonts w:ascii="Wingdings" w:hAnsi="Wingdings" w:hint="default"/>
+      </w:rPr>
+    </w:lvl>
+    <w:lvl w:ilvl="6" w:tplc="0C0C0001" w:tentative="1">
+      <w:start w:val="1"/>
+      <w:numFmt w:val="bullet"/>
+      <w:lvlText w:val=""/>
+      <w:lvlJc w:val="left"/>
+      <w:pPr>
+        <w:ind w:left="5040" w:hanging="360"/>
+      </w:pPr>
+      <w:rPr>
+        <w:rFonts w:ascii="Symbol" w:hAnsi="Symbol" w:hint="default"/>
+      </w:rPr>
+    </w:lvl>
+    <w:lvl w:ilvl="7" w:tplc="0C0C0003" w:tentative="1">
+      <w:start w:val="1"/>
+      <w:numFmt w:val="bullet"/>
+      <w:lvlText w:val="o"/>
+      <w:lvlJc w:val="left"/>
+      <w:pPr>
+        <w:ind w:left="5760" w:hanging="360"/>
+      </w:pPr>
+      <w:rPr>
+        <w:rFonts w:ascii="Courier New" w:hAnsi="Courier New" w:cs="Courier New" w:hint="default"/>
+      </w:rPr>
+    </w:lvl>
+    <w:lvl w:ilvl="8" w:tplc="0C0C0005" w:tentative="1">
+      <w:start w:val="1"/>
+      <w:numFmt w:val="bullet"/>
+      <w:lvlText w:val=""/>
+      <w:lvlJc w:val="left"/>
+      <w:pPr>
+        <w:ind w:left="6480" w:hanging="360"/>
+      </w:pPr>
+      <w:rPr>
+        <w:rFonts w:ascii="Wingdings" w:hAnsi="Wingdings" w:hint="default"/>
+      </w:rPr>
+    </w:lvl>
+  </w:abstractNum>
+  <w:abstractNum w:abstractNumId="19" w15:restartNumberingAfterBreak="0">
     <w:nsid w:val="41B4620C"/>
     <w:multiLevelType w:val="hybridMultilevel"/>
     <w:tmpl w:val="6AC8DDF8"/>
@@ -30230,7 +33471,120 @@
       </w:rPr>
     </w:lvl>
   </w:abstractNum>
-  <w:abstractNum w:abstractNumId="15" w15:restartNumberingAfterBreak="0">
+  <w:abstractNum w:abstractNumId="20" w15:restartNumberingAfterBreak="0">
+    <w:nsid w:val="4D34047D"/>
+    <w:multiLevelType w:val="hybridMultilevel"/>
+    <w:tmpl w:val="5644C478"/>
+    <w:lvl w:ilvl="0" w:tplc="10090009">
+      <w:start w:val="1"/>
+      <w:numFmt w:val="bullet"/>
+      <w:lvlText w:val=""/>
+      <w:lvlJc w:val="left"/>
+      <w:pPr>
+        <w:ind w:left="720" w:hanging="360"/>
+      </w:pPr>
+      <w:rPr>
+        <w:rFonts w:ascii="Wingdings" w:hAnsi="Wingdings" w:hint="default"/>
+      </w:rPr>
+    </w:lvl>
+    <w:lvl w:ilvl="1" w:tplc="0C0C0003" w:tentative="1">
+      <w:start w:val="1"/>
+      <w:numFmt w:val="bullet"/>
+      <w:lvlText w:val="o"/>
+      <w:lvlJc w:val="left"/>
+      <w:pPr>
+        <w:ind w:left="1440" w:hanging="360"/>
+      </w:pPr>
+      <w:rPr>
+        <w:rFonts w:ascii="Courier New" w:hAnsi="Courier New" w:cs="Courier New" w:hint="default"/>
+      </w:rPr>
+    </w:lvl>
+    <w:lvl w:ilvl="2" w:tplc="0C0C0005" w:tentative="1">
+      <w:start w:val="1"/>
+      <w:numFmt w:val="bullet"/>
+      <w:lvlText w:val=""/>
+      <w:lvlJc w:val="left"/>
+      <w:pPr>
+        <w:ind w:left="2160" w:hanging="360"/>
+      </w:pPr>
+      <w:rPr>
+        <w:rFonts w:ascii="Wingdings" w:hAnsi="Wingdings" w:hint="default"/>
+      </w:rPr>
+    </w:lvl>
+    <w:lvl w:ilvl="3" w:tplc="0C0C0001" w:tentative="1">
+      <w:start w:val="1"/>
+      <w:numFmt w:val="bullet"/>
+      <w:lvlText w:val=""/>
+      <w:lvlJc w:val="left"/>
+      <w:pPr>
+        <w:ind w:left="2880" w:hanging="360"/>
+      </w:pPr>
+      <w:rPr>
+        <w:rFonts w:ascii="Symbol" w:hAnsi="Symbol" w:hint="default"/>
+      </w:rPr>
+    </w:lvl>
+    <w:lvl w:ilvl="4" w:tplc="0C0C0003" w:tentative="1">
+      <w:start w:val="1"/>
+      <w:numFmt w:val="bullet"/>
+      <w:lvlText w:val="o"/>
+      <w:lvlJc w:val="left"/>
+      <w:pPr>
+        <w:ind w:left="3600" w:hanging="360"/>
+      </w:pPr>
+      <w:rPr>
+        <w:rFonts w:ascii="Courier New" w:hAnsi="Courier New" w:cs="Courier New" w:hint="default"/>
+      </w:rPr>
+    </w:lvl>
+    <w:lvl w:ilvl="5" w:tplc="0C0C0005" w:tentative="1">
+      <w:start w:val="1"/>
+      <w:numFmt w:val="bullet"/>
+      <w:lvlText w:val=""/>
+      <w:lvlJc w:val="left"/>
+      <w:pPr>
+        <w:ind w:left="4320" w:hanging="360"/>
+      </w:pPr>
+      <w:rPr>
+        <w:rFonts w:ascii="Wingdings" w:hAnsi="Wingdings" w:hint="default"/>
+      </w:rPr>
+    </w:lvl>
+    <w:lvl w:ilvl="6" w:tplc="0C0C0001" w:tentative="1">
+      <w:start w:val="1"/>
+      <w:numFmt w:val="bullet"/>
+      <w:lvlText w:val=""/>
+      <w:lvlJc w:val="left"/>
+      <w:pPr>
+        <w:ind w:left="5040" w:hanging="360"/>
+      </w:pPr>
+      <w:rPr>
+        <w:rFonts w:ascii="Symbol" w:hAnsi="Symbol" w:hint="default"/>
+      </w:rPr>
+    </w:lvl>
+    <w:lvl w:ilvl="7" w:tplc="0C0C0003" w:tentative="1">
+      <w:start w:val="1"/>
+      <w:numFmt w:val="bullet"/>
+      <w:lvlText w:val="o"/>
+      <w:lvlJc w:val="left"/>
+      <w:pPr>
+        <w:ind w:left="5760" w:hanging="360"/>
+      </w:pPr>
+      <w:rPr>
+        <w:rFonts w:ascii="Courier New" w:hAnsi="Courier New" w:cs="Courier New" w:hint="default"/>
+      </w:rPr>
+    </w:lvl>
+    <w:lvl w:ilvl="8" w:tplc="0C0C0005" w:tentative="1">
+      <w:start w:val="1"/>
+      <w:numFmt w:val="bullet"/>
+      <w:lvlText w:val=""/>
+      <w:lvlJc w:val="left"/>
+      <w:pPr>
+        <w:ind w:left="6480" w:hanging="360"/>
+      </w:pPr>
+      <w:rPr>
+        <w:rFonts w:ascii="Wingdings" w:hAnsi="Wingdings" w:hint="default"/>
+      </w:rPr>
+    </w:lvl>
+  </w:abstractNum>
+  <w:abstractNum w:abstractNumId="21" w15:restartNumberingAfterBreak="0">
     <w:nsid w:val="5126744A"/>
     <w:multiLevelType w:val="hybridMultilevel"/>
     <w:tmpl w:val="0BFC3D06"/>
@@ -30343,7 +33697,7 @@
       </w:rPr>
     </w:lvl>
   </w:abstractNum>
-  <w:abstractNum w:abstractNumId="16" w15:restartNumberingAfterBreak="0">
+  <w:abstractNum w:abstractNumId="22" w15:restartNumberingAfterBreak="0">
     <w:nsid w:val="54307D4F"/>
     <w:multiLevelType w:val="hybridMultilevel"/>
     <w:tmpl w:val="D5501412"/>
@@ -30456,7 +33810,7 @@
       </w:rPr>
     </w:lvl>
   </w:abstractNum>
-  <w:abstractNum w:abstractNumId="17" w15:restartNumberingAfterBreak="0">
+  <w:abstractNum w:abstractNumId="23" w15:restartNumberingAfterBreak="0">
     <w:nsid w:val="5D780F84"/>
     <w:multiLevelType w:val="hybridMultilevel"/>
     <w:tmpl w:val="0CBE17B0"/>
@@ -30569,7 +33923,7 @@
       </w:rPr>
     </w:lvl>
   </w:abstractNum>
-  <w:abstractNum w:abstractNumId="18" w15:restartNumberingAfterBreak="0">
+  <w:abstractNum w:abstractNumId="24" w15:restartNumberingAfterBreak="0">
     <w:nsid w:val="68072155"/>
     <w:multiLevelType w:val="hybridMultilevel"/>
     <w:tmpl w:val="736A31D6"/>
@@ -30658,7 +34012,7 @@
       </w:pPr>
     </w:lvl>
   </w:abstractNum>
-  <w:abstractNum w:abstractNumId="19" w15:restartNumberingAfterBreak="0">
+  <w:abstractNum w:abstractNumId="25" w15:restartNumberingAfterBreak="0">
     <w:nsid w:val="696A5917"/>
     <w:multiLevelType w:val="hybridMultilevel"/>
     <w:tmpl w:val="824AD012"/>
@@ -30747,7 +34101,7 @@
       </w:pPr>
     </w:lvl>
   </w:abstractNum>
-  <w:abstractNum w:abstractNumId="20" w15:restartNumberingAfterBreak="0">
+  <w:abstractNum w:abstractNumId="26" w15:restartNumberingAfterBreak="0">
     <w:nsid w:val="6A3C3B12"/>
     <w:multiLevelType w:val="hybridMultilevel"/>
     <w:tmpl w:val="D1424BD2"/>
@@ -30833,7 +34187,7 @@
       </w:pPr>
     </w:lvl>
   </w:abstractNum>
-  <w:abstractNum w:abstractNumId="21" w15:restartNumberingAfterBreak="0">
+  <w:abstractNum w:abstractNumId="27" w15:restartNumberingAfterBreak="0">
     <w:nsid w:val="6AE22386"/>
     <w:multiLevelType w:val="hybridMultilevel"/>
     <w:tmpl w:val="25FC8DF2"/>
@@ -30919,7 +34273,7 @@
       </w:pPr>
     </w:lvl>
   </w:abstractNum>
-  <w:abstractNum w:abstractNumId="22" w15:restartNumberingAfterBreak="0">
+  <w:abstractNum w:abstractNumId="28" w15:restartNumberingAfterBreak="0">
     <w:nsid w:val="6B9E4C49"/>
     <w:multiLevelType w:val="hybridMultilevel"/>
     <w:tmpl w:val="515A7494"/>
@@ -31008,7 +34362,7 @@
       </w:pPr>
     </w:lvl>
   </w:abstractNum>
-  <w:abstractNum w:abstractNumId="23" w15:restartNumberingAfterBreak="0">
+  <w:abstractNum w:abstractNumId="29" w15:restartNumberingAfterBreak="0">
     <w:nsid w:val="6F403082"/>
     <w:multiLevelType w:val="hybridMultilevel"/>
     <w:tmpl w:val="5BB6E914"/>
@@ -31121,7 +34475,7 @@
       </w:rPr>
     </w:lvl>
   </w:abstractNum>
-  <w:abstractNum w:abstractNumId="24" w15:restartNumberingAfterBreak="0">
+  <w:abstractNum w:abstractNumId="30" w15:restartNumberingAfterBreak="0">
     <w:nsid w:val="74AC3D60"/>
     <w:multiLevelType w:val="hybridMultilevel"/>
     <w:tmpl w:val="82880252"/>
@@ -31234,7 +34588,7 @@
       </w:rPr>
     </w:lvl>
   </w:abstractNum>
-  <w:abstractNum w:abstractNumId="25" w15:restartNumberingAfterBreak="0">
+  <w:abstractNum w:abstractNumId="31" w15:restartNumberingAfterBreak="0">
     <w:nsid w:val="76ED2346"/>
     <w:multiLevelType w:val="hybridMultilevel"/>
     <w:tmpl w:val="5A0A84B2"/>
@@ -31323,7 +34677,7 @@
       </w:pPr>
     </w:lvl>
   </w:abstractNum>
-  <w:abstractNum w:abstractNumId="26" w15:restartNumberingAfterBreak="0">
+  <w:abstractNum w:abstractNumId="32" w15:restartNumberingAfterBreak="0">
     <w:nsid w:val="7A9C0F16"/>
     <w:multiLevelType w:val="multilevel"/>
     <w:tmpl w:val="EAFC5F42"/>
@@ -31476,82 +34830,100 @@
     <w:abstractNumId w:val="0"/>
   </w:num>
   <w:num w:numId="2">
+    <w:abstractNumId w:val="10"/>
+  </w:num>
+  <w:num w:numId="3">
+    <w:abstractNumId w:val="30"/>
+  </w:num>
+  <w:num w:numId="4">
     <w:abstractNumId w:val="6"/>
   </w:num>
-  <w:num w:numId="3">
+  <w:num w:numId="5">
+    <w:abstractNumId w:val="12"/>
+  </w:num>
+  <w:num w:numId="6">
+    <w:abstractNumId w:val="3"/>
+  </w:num>
+  <w:num w:numId="7">
+    <w:abstractNumId w:val="16"/>
+  </w:num>
+  <w:num w:numId="8">
+    <w:abstractNumId w:val="23"/>
+  </w:num>
+  <w:num w:numId="9">
+    <w:abstractNumId w:val="15"/>
+  </w:num>
+  <w:num w:numId="10">
+    <w:abstractNumId w:val="29"/>
+  </w:num>
+  <w:num w:numId="11">
+    <w:abstractNumId w:val="21"/>
+  </w:num>
+  <w:num w:numId="12">
+    <w:abstractNumId w:val="26"/>
+  </w:num>
+  <w:num w:numId="13">
+    <w:abstractNumId w:val="19"/>
+  </w:num>
+  <w:num w:numId="14">
+    <w:abstractNumId w:val="17"/>
+  </w:num>
+  <w:num w:numId="15">
+    <w:abstractNumId w:val="25"/>
+  </w:num>
+  <w:num w:numId="16">
+    <w:abstractNumId w:val="11"/>
+  </w:num>
+  <w:num w:numId="17">
+    <w:abstractNumId w:val="32"/>
+  </w:num>
+  <w:num w:numId="18">
+    <w:abstractNumId w:val="27"/>
+  </w:num>
+  <w:num w:numId="19">
+    <w:abstractNumId w:val="7"/>
+  </w:num>
+  <w:num w:numId="20">
+    <w:abstractNumId w:val="8"/>
+  </w:num>
+  <w:num w:numId="21">
+    <w:abstractNumId w:val="9"/>
+  </w:num>
+  <w:num w:numId="22">
     <w:abstractNumId w:val="24"/>
   </w:num>
-  <w:num w:numId="4">
+  <w:num w:numId="23">
+    <w:abstractNumId w:val="28"/>
+  </w:num>
+  <w:num w:numId="24">
+    <w:abstractNumId w:val="14"/>
+  </w:num>
+  <w:num w:numId="25">
+    <w:abstractNumId w:val="22"/>
+  </w:num>
+  <w:num w:numId="26">
+    <w:abstractNumId w:val="31"/>
+  </w:num>
+  <w:num w:numId="27">
+    <w:abstractNumId w:val="13"/>
+  </w:num>
+  <w:num w:numId="28">
     <w:abstractNumId w:val="2"/>
   </w:num>
-  <w:num w:numId="5">
-    <w:abstractNumId w:val="8"/>
+  <w:num w:numId="29">
+    <w:abstractNumId w:val="4"/>
   </w:num>
-  <w:num w:numId="6">
+  <w:num w:numId="30">
+    <w:abstractNumId w:val="5"/>
+  </w:num>
+  <w:num w:numId="31">
+    <w:abstractNumId w:val="18"/>
+  </w:num>
+  <w:num w:numId="32">
     <w:abstractNumId w:val="1"/>
   </w:num>
-  <w:num w:numId="7">
-    <w:abstractNumId w:val="12"/>
-  </w:num>
-  <w:num w:numId="8">
-    <w:abstractNumId w:val="17"/>
-  </w:num>
-  <w:num w:numId="9">
-    <w:abstractNumId w:val="11"/>
-  </w:num>
-  <w:num w:numId="10">
-    <w:abstractNumId w:val="23"/>
-  </w:num>
-  <w:num w:numId="11">
-    <w:abstractNumId w:val="15"/>
-  </w:num>
-  <w:num w:numId="12">
+  <w:num w:numId="33">
     <w:abstractNumId w:val="20"/>
-  </w:num>
-  <w:num w:numId="13">
-    <w:abstractNumId w:val="14"/>
-  </w:num>
-  <w:num w:numId="14">
-    <w:abstractNumId w:val="13"/>
-  </w:num>
-  <w:num w:numId="15">
-    <w:abstractNumId w:val="19"/>
-  </w:num>
-  <w:num w:numId="16">
-    <w:abstractNumId w:val="7"/>
-  </w:num>
-  <w:num w:numId="17">
-    <w:abstractNumId w:val="26"/>
-  </w:num>
-  <w:num w:numId="18">
-    <w:abstractNumId w:val="21"/>
-  </w:num>
-  <w:num w:numId="19">
-    <w:abstractNumId w:val="3"/>
-  </w:num>
-  <w:num w:numId="20">
-    <w:abstractNumId w:val="4"/>
-  </w:num>
-  <w:num w:numId="21">
-    <w:abstractNumId w:val="5"/>
-  </w:num>
-  <w:num w:numId="22">
-    <w:abstractNumId w:val="18"/>
-  </w:num>
-  <w:num w:numId="23">
-    <w:abstractNumId w:val="22"/>
-  </w:num>
-  <w:num w:numId="24">
-    <w:abstractNumId w:val="10"/>
-  </w:num>
-  <w:num w:numId="25">
-    <w:abstractNumId w:val="16"/>
-  </w:num>
-  <w:num w:numId="26">
-    <w:abstractNumId w:val="25"/>
-  </w:num>
-  <w:num w:numId="27">
-    <w:abstractNumId w:val="9"/>
   </w:num>
 </w:numbering>
 </file>
@@ -33019,6 +36391,85 @@
       </w:tcPr>
     </w:tblStylePr>
   </w:style>
+  <w:style w:type="table" w:customStyle="1" w:styleId="GridTable4-Accent51">
+    <w:name w:val="Grid Table 4 - Accent 51"/>
+    <w:basedOn w:val="TableNormal"/>
+    <w:uiPriority w:val="49"/>
+    <w:rsid w:val="006638EE"/>
+    <w:pPr>
+      <w:spacing w:after="0" w:line="240" w:lineRule="auto"/>
+    </w:pPr>
+    <w:rPr>
+      <w:lang w:val="en-US"/>
+    </w:rPr>
+    <w:tblPr>
+      <w:tblStyleRowBandSize w:val="1"/>
+      <w:tblStyleColBandSize w:val="1"/>
+      <w:tblBorders>
+        <w:top w:val="single" w:sz="4" w:space="0" w:color="8EAADB" w:themeColor="accent5" w:themeTint="99"/>
+        <w:left w:val="single" w:sz="4" w:space="0" w:color="8EAADB" w:themeColor="accent5" w:themeTint="99"/>
+        <w:bottom w:val="single" w:sz="4" w:space="0" w:color="8EAADB" w:themeColor="accent5" w:themeTint="99"/>
+        <w:right w:val="single" w:sz="4" w:space="0" w:color="8EAADB" w:themeColor="accent5" w:themeTint="99"/>
+        <w:insideH w:val="single" w:sz="4" w:space="0" w:color="8EAADB" w:themeColor="accent5" w:themeTint="99"/>
+        <w:insideV w:val="single" w:sz="4" w:space="0" w:color="8EAADB" w:themeColor="accent5" w:themeTint="99"/>
+      </w:tblBorders>
+    </w:tblPr>
+    <w:tblStylePr w:type="firstRow">
+      <w:rPr>
+        <w:b/>
+        <w:bCs/>
+        <w:color w:val="FFFFFF" w:themeColor="background1"/>
+      </w:rPr>
+      <w:tblPr/>
+      <w:tcPr>
+        <w:tcBorders>
+          <w:top w:val="single" w:sz="4" w:space="0" w:color="4472C4" w:themeColor="accent5"/>
+          <w:left w:val="single" w:sz="4" w:space="0" w:color="4472C4" w:themeColor="accent5"/>
+          <w:bottom w:val="single" w:sz="4" w:space="0" w:color="4472C4" w:themeColor="accent5"/>
+          <w:right w:val="single" w:sz="4" w:space="0" w:color="4472C4" w:themeColor="accent5"/>
+          <w:insideH w:val="nil"/>
+          <w:insideV w:val="nil"/>
+        </w:tcBorders>
+        <w:shd w:val="clear" w:color="auto" w:fill="4472C4" w:themeFill="accent5"/>
+      </w:tcPr>
+    </w:tblStylePr>
+    <w:tblStylePr w:type="lastRow">
+      <w:rPr>
+        <w:b/>
+        <w:bCs/>
+      </w:rPr>
+      <w:tblPr/>
+      <w:tcPr>
+        <w:tcBorders>
+          <w:top w:val="double" w:sz="4" w:space="0" w:color="4472C4" w:themeColor="accent5"/>
+        </w:tcBorders>
+      </w:tcPr>
+    </w:tblStylePr>
+    <w:tblStylePr w:type="firstCol">
+      <w:rPr>
+        <w:b/>
+        <w:bCs/>
+      </w:rPr>
+    </w:tblStylePr>
+    <w:tblStylePr w:type="lastCol">
+      <w:rPr>
+        <w:b/>
+        <w:bCs/>
+      </w:rPr>
+    </w:tblStylePr>
+    <w:tblStylePr w:type="band1Vert">
+      <w:tblPr/>
+      <w:tcPr>
+        <w:shd w:val="clear" w:color="auto" w:fill="D9E2F3" w:themeFill="accent5" w:themeFillTint="33"/>
+      </w:tcPr>
+    </w:tblStylePr>
+    <w:tblStylePr w:type="band1Horz">
+      <w:tblPr/>
+      <w:tcPr>
+        <w:shd w:val="clear" w:color="auto" w:fill="D9E2F3" w:themeFill="accent5" w:themeFillTint="33"/>
+      </w:tcPr>
+    </w:tblStylePr>
+  </w:style>
 </w:styles>
 </file>
 
@@ -33288,7 +36739,7 @@
 </file>
 
 <file path=customXml/itemProps1.xml><?xml version="1.0" encoding="utf-8"?>
-<ds:datastoreItem xmlns:ds="http://schemas.openxmlformats.org/officeDocument/2006/customXml" ds:itemID="{DFF19292-5F9B-418F-B274-8E564E4AF9D5}">
+<ds:datastoreItem xmlns:ds="http://schemas.openxmlformats.org/officeDocument/2006/customXml" ds:itemID="{CC34A243-47F5-4F98-B8BD-95607BB2AC7F}">
   <ds:schemaRefs>
     <ds:schemaRef ds:uri="http://schemas.openxmlformats.org/officeDocument/2006/bibliography"/>
   </ds:schemaRefs>

</xml_diff>